<commit_message>
cifrado simetrico hecho en tarjetas
</commit_message>
<xml_diff>
--- a/Memoria/Entregable1-CySI_G82.docx
+++ b/Memoria/Entregable1-CySI_G82.docx
@@ -1295,10 +1295,7 @@
       </w:r>
       <w:bookmarkEnd w:id="1"/>
     </w:p>
-    <w:p>
-      <w:bookmarkStart w:id="2" w:name="_GoBack"/>
-      <w:bookmarkEnd w:id="2"/>
-    </w:p>
+    <w:p/>
     <w:p>
       <w:pPr>
         <w:rPr>
@@ -1747,7 +1744,7 @@
           <w:szCs w:val="22"/>
         </w:rPr>
       </w:pPr>
-      <w:bookmarkStart w:id="3" w:name="_Toc148019319"/>
+      <w:bookmarkStart w:id="2" w:name="_Toc148019319"/>
       <w:r>
         <w:rPr>
           <w:rFonts w:ascii="Arial" w:eastAsiaTheme="minorHAnsi" w:hAnsi="Arial" w:cs="Arial"/>
@@ -1807,7 +1804,7 @@
         </w:rPr>
         <w:t>CIFRADO SIMÉTRICO Y ASIMÉTRICO</w:t>
       </w:r>
-      <w:bookmarkEnd w:id="3"/>
+      <w:bookmarkEnd w:id="2"/>
     </w:p>
     <w:p/>
     <w:p>
@@ -1821,7 +1818,7 @@
           <w:sz w:val="40"/>
         </w:rPr>
       </w:pPr>
-      <w:bookmarkStart w:id="4" w:name="_Toc148019320"/>
+      <w:bookmarkStart w:id="3" w:name="_Toc148019320"/>
       <w:r>
         <w:rPr>
           <w:rFonts w:ascii="Algerian" w:hAnsi="Algerian"/>
@@ -1832,7 +1829,7 @@
         <w:lastRenderedPageBreak/>
         <w:t>ATENTICACIÓN DE MENSAJES: MAC</w:t>
       </w:r>
-      <w:bookmarkEnd w:id="4"/>
+      <w:bookmarkEnd w:id="3"/>
     </w:p>
     <w:p>
       <w:pPr>
@@ -1863,7 +1860,7 @@
           <w:sz w:val="40"/>
         </w:rPr>
       </w:pPr>
-      <w:bookmarkStart w:id="5" w:name="_Toc148019321"/>
+      <w:bookmarkStart w:id="4" w:name="_Toc148019321"/>
       <w:r>
         <w:rPr>
           <w:rFonts w:ascii="Algerian" w:hAnsi="Algerian"/>
@@ -1873,8 +1870,112 @@
         </w:rPr>
         <w:t>CONCLUSIÓN</w:t>
       </w:r>
+      <w:bookmarkEnd w:id="4"/>
+    </w:p>
+    <w:p/>
+    <w:p/>
+    <w:p/>
+    <w:p/>
+    <w:p/>
+    <w:p/>
+    <w:p/>
+    <w:p/>
+    <w:p/>
+    <w:p/>
+    <w:p/>
+    <w:p/>
+    <w:p/>
+    <w:p/>
+    <w:p/>
+    <w:p/>
+    <w:p/>
+    <w:p/>
+    <w:p/>
+    <w:p/>
+    <w:p/>
+    <w:p/>
+    <w:p/>
+    <w:p/>
+    <w:p/>
+    <w:p/>
+    <w:p>
+      <w:r>
+        <w:t>Lista usuarios:</w:t>
+      </w:r>
+    </w:p>
+    <w:p>
+      <w:pPr>
+        <w:pStyle w:val="Prrafodelista"/>
+        <w:numPr>
+          <w:ilvl w:val="0"/>
+          <w:numId w:val="5"/>
+        </w:numPr>
+      </w:pPr>
+      <w:proofErr w:type="spellStart"/>
+      <w:r>
+        <w:t>Username:Aparicio</w:t>
+      </w:r>
+      <w:proofErr w:type="spellEnd"/>
+      <w:r>
+        <w:t>, contraseña:Oracle12</w:t>
+      </w:r>
+    </w:p>
+    <w:p>
+      <w:pPr>
+        <w:pStyle w:val="Prrafodelista"/>
+        <w:numPr>
+          <w:ilvl w:val="0"/>
+          <w:numId w:val="6"/>
+        </w:numPr>
+      </w:pPr>
+      <w:r>
+        <w:t>Tarjetas Aparicio:</w:t>
+      </w:r>
+    </w:p>
+    <w:p>
+      <w:pPr>
+        <w:pStyle w:val="Prrafodelista"/>
+        <w:numPr>
+          <w:ilvl w:val="1"/>
+          <w:numId w:val="5"/>
+        </w:numPr>
+      </w:pPr>
+      <w:r>
+        <w:t>Número: 4567456745674567</w:t>
+      </w:r>
+    </w:p>
+    <w:p>
+      <w:pPr>
+        <w:pStyle w:val="Prrafodelista"/>
+        <w:numPr>
+          <w:ilvl w:val="1"/>
+          <w:numId w:val="5"/>
+        </w:numPr>
+      </w:pPr>
+      <w:r>
+        <w:t>Fecha: 12/2024</w:t>
+      </w:r>
+    </w:p>
+    <w:p>
+      <w:pPr>
+        <w:pStyle w:val="Prrafodelista"/>
+        <w:numPr>
+          <w:ilvl w:val="1"/>
+          <w:numId w:val="5"/>
+        </w:numPr>
+      </w:pPr>
+      <w:r>
+        <w:t xml:space="preserve"> CVV: 456</w:t>
+      </w:r>
+      <w:bookmarkStart w:id="5" w:name="_GoBack"/>
       <w:bookmarkEnd w:id="5"/>
     </w:p>
+    <w:p>
+      <w:pPr>
+        <w:ind w:left="360"/>
+      </w:pPr>
+    </w:p>
+    <w:p/>
     <w:sectPr>
       <w:headerReference w:type="default" r:id="rId10"/>
       <w:footerReference w:type="default" r:id="rId11"/>
@@ -2252,6 +2353,240 @@
     </w:lvl>
   </w:abstractNum>
   <w:abstractNum w:abstractNumId="2" w15:restartNumberingAfterBreak="0">
+    <w:nsid w:val="3F347EE0"/>
+    <w:multiLevelType w:val="multilevel"/>
+    <w:tmpl w:val="2D36ECEA"/>
+    <w:lvl w:ilvl="0">
+      <w:start w:val="1"/>
+      <w:numFmt w:val="decimal"/>
+      <w:lvlText w:val="%1."/>
+      <w:lvlJc w:val="left"/>
+      <w:pPr>
+        <w:ind w:left="720" w:hanging="360"/>
+      </w:pPr>
+      <w:rPr>
+        <w:rFonts w:hint="default"/>
+      </w:rPr>
+    </w:lvl>
+    <w:lvl w:ilvl="1">
+      <w:start w:val="1"/>
+      <w:numFmt w:val="decimal"/>
+      <w:isLgl/>
+      <w:lvlText w:val="%1.%2."/>
+      <w:lvlJc w:val="left"/>
+      <w:pPr>
+        <w:ind w:left="1080" w:hanging="360"/>
+      </w:pPr>
+      <w:rPr>
+        <w:rFonts w:hint="default"/>
+      </w:rPr>
+    </w:lvl>
+    <w:lvl w:ilvl="2">
+      <w:start w:val="1"/>
+      <w:numFmt w:val="decimal"/>
+      <w:isLgl/>
+      <w:lvlText w:val="%1.%2.%3."/>
+      <w:lvlJc w:val="left"/>
+      <w:pPr>
+        <w:ind w:left="1800" w:hanging="720"/>
+      </w:pPr>
+      <w:rPr>
+        <w:rFonts w:hint="default"/>
+      </w:rPr>
+    </w:lvl>
+    <w:lvl w:ilvl="3">
+      <w:start w:val="1"/>
+      <w:numFmt w:val="decimal"/>
+      <w:isLgl/>
+      <w:lvlText w:val="%1.%2.%3.%4."/>
+      <w:lvlJc w:val="left"/>
+      <w:pPr>
+        <w:ind w:left="2160" w:hanging="720"/>
+      </w:pPr>
+      <w:rPr>
+        <w:rFonts w:hint="default"/>
+      </w:rPr>
+    </w:lvl>
+    <w:lvl w:ilvl="4">
+      <w:start w:val="1"/>
+      <w:numFmt w:val="decimal"/>
+      <w:isLgl/>
+      <w:lvlText w:val="%1.%2.%3.%4.%5."/>
+      <w:lvlJc w:val="left"/>
+      <w:pPr>
+        <w:ind w:left="2880" w:hanging="1080"/>
+      </w:pPr>
+      <w:rPr>
+        <w:rFonts w:hint="default"/>
+      </w:rPr>
+    </w:lvl>
+    <w:lvl w:ilvl="5">
+      <w:start w:val="1"/>
+      <w:numFmt w:val="decimal"/>
+      <w:isLgl/>
+      <w:lvlText w:val="%1.%2.%3.%4.%5.%6."/>
+      <w:lvlJc w:val="left"/>
+      <w:pPr>
+        <w:ind w:left="3240" w:hanging="1080"/>
+      </w:pPr>
+      <w:rPr>
+        <w:rFonts w:hint="default"/>
+      </w:rPr>
+    </w:lvl>
+    <w:lvl w:ilvl="6">
+      <w:start w:val="1"/>
+      <w:numFmt w:val="decimal"/>
+      <w:isLgl/>
+      <w:lvlText w:val="%1.%2.%3.%4.%5.%6.%7."/>
+      <w:lvlJc w:val="left"/>
+      <w:pPr>
+        <w:ind w:left="3960" w:hanging="1440"/>
+      </w:pPr>
+      <w:rPr>
+        <w:rFonts w:hint="default"/>
+      </w:rPr>
+    </w:lvl>
+    <w:lvl w:ilvl="7">
+      <w:start w:val="1"/>
+      <w:numFmt w:val="decimal"/>
+      <w:isLgl/>
+      <w:lvlText w:val="%1.%2.%3.%4.%5.%6.%7.%8."/>
+      <w:lvlJc w:val="left"/>
+      <w:pPr>
+        <w:ind w:left="4320" w:hanging="1440"/>
+      </w:pPr>
+      <w:rPr>
+        <w:rFonts w:hint="default"/>
+      </w:rPr>
+    </w:lvl>
+    <w:lvl w:ilvl="8">
+      <w:start w:val="1"/>
+      <w:numFmt w:val="decimal"/>
+      <w:isLgl/>
+      <w:lvlText w:val="%1.%2.%3.%4.%5.%6.%7.%8.%9."/>
+      <w:lvlJc w:val="left"/>
+      <w:pPr>
+        <w:ind w:left="5040" w:hanging="1800"/>
+      </w:pPr>
+      <w:rPr>
+        <w:rFonts w:hint="default"/>
+      </w:rPr>
+    </w:lvl>
+  </w:abstractNum>
+  <w:abstractNum w:abstractNumId="3" w15:restartNumberingAfterBreak="0">
+    <w:nsid w:val="65AD5C2C"/>
+    <w:multiLevelType w:val="hybridMultilevel"/>
+    <w:tmpl w:val="C2E0A6F6"/>
+    <w:lvl w:ilvl="0" w:tplc="95989454">
+      <w:start w:val="1"/>
+      <w:numFmt w:val="bullet"/>
+      <w:lvlText w:val="-"/>
+      <w:lvlJc w:val="left"/>
+      <w:pPr>
+        <w:ind w:left="720" w:hanging="360"/>
+      </w:pPr>
+      <w:rPr>
+        <w:rFonts w:ascii="Calibri" w:eastAsiaTheme="minorHAnsi" w:hAnsi="Calibri" w:cs="Calibri" w:hint="default"/>
+      </w:rPr>
+    </w:lvl>
+    <w:lvl w:ilvl="1" w:tplc="0C0A0003">
+      <w:start w:val="1"/>
+      <w:numFmt w:val="bullet"/>
+      <w:lvlText w:val="o"/>
+      <w:lvlJc w:val="left"/>
+      <w:pPr>
+        <w:ind w:left="1440" w:hanging="360"/>
+      </w:pPr>
+      <w:rPr>
+        <w:rFonts w:ascii="Courier New" w:hAnsi="Courier New" w:cs="Courier New" w:hint="default"/>
+      </w:rPr>
+    </w:lvl>
+    <w:lvl w:ilvl="2" w:tplc="0C0A0005" w:tentative="1">
+      <w:start w:val="1"/>
+      <w:numFmt w:val="bullet"/>
+      <w:lvlText w:val=""/>
+      <w:lvlJc w:val="left"/>
+      <w:pPr>
+        <w:ind w:left="2160" w:hanging="360"/>
+      </w:pPr>
+      <w:rPr>
+        <w:rFonts w:ascii="Wingdings" w:hAnsi="Wingdings" w:hint="default"/>
+      </w:rPr>
+    </w:lvl>
+    <w:lvl w:ilvl="3" w:tplc="0C0A0001" w:tentative="1">
+      <w:start w:val="1"/>
+      <w:numFmt w:val="bullet"/>
+      <w:lvlText w:val=""/>
+      <w:lvlJc w:val="left"/>
+      <w:pPr>
+        <w:ind w:left="2880" w:hanging="360"/>
+      </w:pPr>
+      <w:rPr>
+        <w:rFonts w:ascii="Symbol" w:hAnsi="Symbol" w:hint="default"/>
+      </w:rPr>
+    </w:lvl>
+    <w:lvl w:ilvl="4" w:tplc="0C0A0003" w:tentative="1">
+      <w:start w:val="1"/>
+      <w:numFmt w:val="bullet"/>
+      <w:lvlText w:val="o"/>
+      <w:lvlJc w:val="left"/>
+      <w:pPr>
+        <w:ind w:left="3600" w:hanging="360"/>
+      </w:pPr>
+      <w:rPr>
+        <w:rFonts w:ascii="Courier New" w:hAnsi="Courier New" w:cs="Courier New" w:hint="default"/>
+      </w:rPr>
+    </w:lvl>
+    <w:lvl w:ilvl="5" w:tplc="0C0A0005" w:tentative="1">
+      <w:start w:val="1"/>
+      <w:numFmt w:val="bullet"/>
+      <w:lvlText w:val=""/>
+      <w:lvlJc w:val="left"/>
+      <w:pPr>
+        <w:ind w:left="4320" w:hanging="360"/>
+      </w:pPr>
+      <w:rPr>
+        <w:rFonts w:ascii="Wingdings" w:hAnsi="Wingdings" w:hint="default"/>
+      </w:rPr>
+    </w:lvl>
+    <w:lvl w:ilvl="6" w:tplc="0C0A0001" w:tentative="1">
+      <w:start w:val="1"/>
+      <w:numFmt w:val="bullet"/>
+      <w:lvlText w:val=""/>
+      <w:lvlJc w:val="left"/>
+      <w:pPr>
+        <w:ind w:left="5040" w:hanging="360"/>
+      </w:pPr>
+      <w:rPr>
+        <w:rFonts w:ascii="Symbol" w:hAnsi="Symbol" w:hint="default"/>
+      </w:rPr>
+    </w:lvl>
+    <w:lvl w:ilvl="7" w:tplc="0C0A0003" w:tentative="1">
+      <w:start w:val="1"/>
+      <w:numFmt w:val="bullet"/>
+      <w:lvlText w:val="o"/>
+      <w:lvlJc w:val="left"/>
+      <w:pPr>
+        <w:ind w:left="5760" w:hanging="360"/>
+      </w:pPr>
+      <w:rPr>
+        <w:rFonts w:ascii="Courier New" w:hAnsi="Courier New" w:cs="Courier New" w:hint="default"/>
+      </w:rPr>
+    </w:lvl>
+    <w:lvl w:ilvl="8" w:tplc="0C0A0005" w:tentative="1">
+      <w:start w:val="1"/>
+      <w:numFmt w:val="bullet"/>
+      <w:lvlText w:val=""/>
+      <w:lvlJc w:val="left"/>
+      <w:pPr>
+        <w:ind w:left="6480" w:hanging="360"/>
+      </w:pPr>
+      <w:rPr>
+        <w:rFonts w:ascii="Wingdings" w:hAnsi="Wingdings" w:hint="default"/>
+      </w:rPr>
+    </w:lvl>
+  </w:abstractNum>
+  <w:abstractNum w:abstractNumId="4" w15:restartNumberingAfterBreak="0">
     <w:nsid w:val="701E09FE"/>
     <w:multiLevelType w:val="hybridMultilevel"/>
     <w:tmpl w:val="16F29A6A"/>
@@ -2363,7 +2698,7 @@
       </w:rPr>
     </w:lvl>
   </w:abstractNum>
-  <w:abstractNum w:abstractNumId="3" w15:restartNumberingAfterBreak="0">
+  <w:abstractNum w:abstractNumId="5" w15:restartNumberingAfterBreak="0">
     <w:nsid w:val="71767982"/>
     <w:multiLevelType w:val="hybridMultilevel"/>
     <w:tmpl w:val="F0AEF550"/>
@@ -2476,16 +2811,22 @@
     </w:lvl>
   </w:abstractNum>
   <w:num w:numId="1">
-    <w:abstractNumId w:val="3"/>
+    <w:abstractNumId w:val="5"/>
   </w:num>
   <w:num w:numId="2">
     <w:abstractNumId w:val="0"/>
   </w:num>
   <w:num w:numId="3">
-    <w:abstractNumId w:val="2"/>
+    <w:abstractNumId w:val="4"/>
   </w:num>
   <w:num w:numId="4">
     <w:abstractNumId w:val="1"/>
+  </w:num>
+  <w:num w:numId="5">
+    <w:abstractNumId w:val="2"/>
+  </w:num>
+  <w:num w:numId="6">
+    <w:abstractNumId w:val="3"/>
   </w:num>
 </w:numbering>
 </file>
@@ -3369,7 +3710,7 @@
 </file>
 
 <file path=customXml/itemProps1.xml><?xml version="1.0" encoding="utf-8"?>
-<ds:datastoreItem xmlns:ds="http://schemas.openxmlformats.org/officeDocument/2006/customXml" ds:itemID="{59B0C229-2E2F-44E6-9E06-B69020302B54}">
+<ds:datastoreItem xmlns:ds="http://schemas.openxmlformats.org/officeDocument/2006/customXml" ds:itemID="{4621233C-FBF2-4337-9AAC-CD9F7912F872}">
   <ds:schemaRefs>
     <ds:schemaRef ds:uri="http://schemas.openxmlformats.org/officeDocument/2006/bibliography"/>
   </ds:schemaRefs>

</xml_diff>

<commit_message>
log creado y funcional
</commit_message>
<xml_diff>
--- a/Memoria/Entregable1-CySI_G82.docx
+++ b/Memoria/Entregable1-CySI_G82.docx
@@ -1913,11 +1913,23 @@
       </w:pPr>
       <w:proofErr w:type="spellStart"/>
       <w:r>
-        <w:t>Username:Aparicio</w:t>
+        <w:t>Username</w:t>
       </w:r>
       <w:proofErr w:type="spellEnd"/>
       <w:r>
-        <w:t>, contraseña:Oracle12</w:t>
+        <w:t>:</w:t>
+      </w:r>
+      <w:r>
+        <w:t xml:space="preserve"> </w:t>
+      </w:r>
+      <w:r>
+        <w:t>Aparicio, contraseña:</w:t>
+      </w:r>
+      <w:r>
+        <w:t xml:space="preserve"> </w:t>
+      </w:r>
+      <w:r>
+        <w:t>Oracle12</w:t>
       </w:r>
     </w:p>
     <w:p>
@@ -1941,7 +1953,16 @@
         </w:numPr>
       </w:pPr>
       <w:r>
-        <w:t>Número: 4567456745674567</w:t>
+        <w:t xml:space="preserve">Número: 456745674567456, </w:t>
+      </w:r>
+      <w:r>
+        <w:t>Fecha: 12/2024</w:t>
+      </w:r>
+      <w:r>
+        <w:t>,</w:t>
+      </w:r>
+      <w:r>
+        <w:t xml:space="preserve"> CVV: 456</w:t>
       </w:r>
     </w:p>
     <w:p>
@@ -1953,7 +1974,13 @@
         </w:numPr>
       </w:pPr>
       <w:r>
-        <w:t>Fecha: 12/2024</w:t>
+        <w:t>Número:1234567812345678, Fecha:</w:t>
+      </w:r>
+      <w:r>
+        <w:t xml:space="preserve"> </w:t>
+      </w:r>
+      <w:r>
+        <w:t>01/2028, CVV: 999</w:t>
       </w:r>
     </w:p>
     <w:p>
@@ -1965,10 +1992,19 @@
         </w:numPr>
       </w:pPr>
       <w:r>
-        <w:t xml:space="preserve"> CVV: 456</w:t>
+        <w:t>Número: 3459347834593478, Fecha:</w:t>
+      </w:r>
+      <w:r>
+        <w:t xml:space="preserve"> 07/2025, CVV: 869</w:t>
       </w:r>
       <w:bookmarkStart w:id="5" w:name="_GoBack"/>
       <w:bookmarkEnd w:id="5"/>
+    </w:p>
+    <w:p>
+      <w:pPr>
+        <w:pStyle w:val="Prrafodelista"/>
+        <w:ind w:left="1080"/>
+      </w:pPr>
     </w:p>
     <w:p>
       <w:pPr>
@@ -3710,7 +3746,7 @@
 </file>
 
 <file path=customXml/itemProps1.xml><?xml version="1.0" encoding="utf-8"?>
-<ds:datastoreItem xmlns:ds="http://schemas.openxmlformats.org/officeDocument/2006/customXml" ds:itemID="{4621233C-FBF2-4337-9AAC-CD9F7912F872}">
+<ds:datastoreItem xmlns:ds="http://schemas.openxmlformats.org/officeDocument/2006/customXml" ds:itemID="{B93A81A3-1F0D-43BC-8992-58558BBA8AF2}">
   <ds:schemaRefs>
     <ds:schemaRef ds:uri="http://schemas.openxmlformats.org/officeDocument/2006/bibliography"/>
   </ds:schemaRefs>

</xml_diff>

<commit_message>
base de datos (la dolorosa)
</commit_message>
<xml_diff>
--- a/Memoria/Entregable1-CySI_G82.docx
+++ b/Memoria/Entregable1-CySI_G82.docx
@@ -1900,7 +1900,23 @@
     <w:p/>
     <w:p>
       <w:r>
-        <w:t>Lista usuarios:</w:t>
+        <w:t>Lista usuarios</w:t>
+      </w:r>
+      <w:r>
+        <w:t xml:space="preserve"> </w:t>
+      </w:r>
+      <w:proofErr w:type="spellStart"/>
+      <w:r>
+        <w:t>hackeados</w:t>
+      </w:r>
+      <w:proofErr w:type="spellEnd"/>
+      <w:r>
+        <w:t xml:space="preserve"> de la uc3m</w:t>
+      </w:r>
+      <w:bookmarkStart w:id="5" w:name="_GoBack"/>
+      <w:bookmarkEnd w:id="5"/>
+      <w:r>
+        <w:t>:</w:t>
       </w:r>
     </w:p>
     <w:p>
@@ -1997,8 +2013,6 @@
       <w:r>
         <w:t xml:space="preserve"> 07/2025, CVV: 869</w:t>
       </w:r>
-      <w:bookmarkStart w:id="5" w:name="_GoBack"/>
-      <w:bookmarkEnd w:id="5"/>
     </w:p>
     <w:p>
       <w:pPr>
@@ -3746,7 +3760,7 @@
 </file>
 
 <file path=customXml/itemProps1.xml><?xml version="1.0" encoding="utf-8"?>
-<ds:datastoreItem xmlns:ds="http://schemas.openxmlformats.org/officeDocument/2006/customXml" ds:itemID="{B93A81A3-1F0D-43BC-8992-58558BBA8AF2}">
+<ds:datastoreItem xmlns:ds="http://schemas.openxmlformats.org/officeDocument/2006/customXml" ds:itemID="{1C64C31A-97C0-41BD-B972-E65D4624D3A9}">
   <ds:schemaRefs>
     <ds:schemaRef ds:uri="http://schemas.openxmlformats.org/officeDocument/2006/bibliography"/>
   </ds:schemaRefs>

</xml_diff>

<commit_message>
acceso biometrico y claves
</commit_message>
<xml_diff>
--- a/Memoria/Entregable1-CySI_G82.docx
+++ b/Memoria/Entregable1-CySI_G82.docx
@@ -747,14 +747,13 @@
             </w:rPr>
             <w:fldChar w:fldCharType="separate"/>
           </w:r>
-          <w:hyperlink w:anchor="_Toc148019317" w:history="1">
+          <w:hyperlink w:anchor="_Toc149264504" w:history="1">
             <w:r>
               <w:rPr>
                 <w:rStyle w:val="Hipervnculo"/>
                 <w:rFonts w:ascii="Algerian" w:hAnsi="Algerian"/>
                 <w:b/>
                 <w:noProof/>
-                <w:color w:val="023160" w:themeColor="hyperlink" w:themeShade="80"/>
               </w:rPr>
               <w:t>PROPÓSITO DE LA APLICACIÓN</w:t>
             </w:r>
@@ -777,7 +776,7 @@
                 <w:noProof/>
                 <w:webHidden/>
               </w:rPr>
-              <w:instrText xml:space="preserve"> PAGEREF _Toc148019317 \h </w:instrText>
+              <w:instrText xml:space="preserve"> PAGEREF _Toc149264504 \h </w:instrText>
             </w:r>
             <w:r>
               <w:rPr>
@@ -810,26 +809,24 @@
         </w:p>
         <w:p>
           <w:pPr>
-            <w:pStyle w:val="TDC1"/>
+            <w:pStyle w:val="TDC2"/>
             <w:tabs>
               <w:tab w:val="right" w:leader="dot" w:pos="8494"/>
             </w:tabs>
             <w:rPr>
-              <w:rFonts w:eastAsiaTheme="minorEastAsia"/>
               <w:noProof/>
-              <w:lang w:eastAsia="es-ES"/>
             </w:rPr>
           </w:pPr>
-          <w:hyperlink w:anchor="_Toc148019318" w:history="1">
+          <w:hyperlink w:anchor="_Toc149264505" w:history="1">
             <w:r>
               <w:rPr>
                 <w:rStyle w:val="Hipervnculo"/>
-                <w:rFonts w:ascii="Algerian" w:hAnsi="Algerian"/>
+                <w:rFonts w:ascii="Arial Black" w:hAnsi="Arial Black"/>
                 <w:b/>
                 <w:noProof/>
-                <w:color w:val="023160" w:themeColor="hyperlink" w:themeShade="80"/>
+                <w:color w:val="833C0B" w:themeColor="accent2" w:themeShade="80"/>
               </w:rPr>
-              <w:t>AUTENTICACÓN DE USUARIOS</w:t>
+              <w:t>DISEÑO</w:t>
             </w:r>
             <w:r>
               <w:rPr>
@@ -850,7 +847,7 @@
                 <w:noProof/>
                 <w:webHidden/>
               </w:rPr>
-              <w:instrText xml:space="preserve"> PAGEREF _Toc148019318 \h </w:instrText>
+              <w:instrText xml:space="preserve"> PAGEREF _Toc149264505 \h </w:instrText>
             </w:r>
             <w:r>
               <w:rPr>
@@ -883,6 +880,77 @@
         </w:p>
         <w:p>
           <w:pPr>
+            <w:pStyle w:val="TDC2"/>
+            <w:tabs>
+              <w:tab w:val="right" w:leader="dot" w:pos="8494"/>
+            </w:tabs>
+            <w:rPr>
+              <w:noProof/>
+            </w:rPr>
+          </w:pPr>
+          <w:hyperlink w:anchor="_Toc149264506" w:history="1">
+            <w:r>
+              <w:rPr>
+                <w:rStyle w:val="Hipervnculo"/>
+                <w:rFonts w:ascii="Arial Black" w:hAnsi="Arial Black"/>
+                <w:b/>
+                <w:noProof/>
+                <w:color w:val="833C0B" w:themeColor="accent2" w:themeShade="80"/>
+              </w:rPr>
+              <w:t>MEJORAS IMPLEMENTADAS</w:t>
+            </w:r>
+            <w:r>
+              <w:rPr>
+                <w:noProof/>
+                <w:webHidden/>
+              </w:rPr>
+              <w:tab/>
+            </w:r>
+            <w:r>
+              <w:rPr>
+                <w:noProof/>
+                <w:webHidden/>
+              </w:rPr>
+              <w:fldChar w:fldCharType="begin"/>
+            </w:r>
+            <w:r>
+              <w:rPr>
+                <w:noProof/>
+                <w:webHidden/>
+              </w:rPr>
+              <w:instrText xml:space="preserve"> PAGEREF _Toc149264506 \h </w:instrText>
+            </w:r>
+            <w:r>
+              <w:rPr>
+                <w:noProof/>
+                <w:webHidden/>
+              </w:rPr>
+            </w:r>
+            <w:r>
+              <w:rPr>
+                <w:noProof/>
+                <w:webHidden/>
+              </w:rPr>
+              <w:fldChar w:fldCharType="separate"/>
+            </w:r>
+            <w:r>
+              <w:rPr>
+                <w:noProof/>
+                <w:webHidden/>
+              </w:rPr>
+              <w:t>4</w:t>
+            </w:r>
+            <w:r>
+              <w:rPr>
+                <w:noProof/>
+                <w:webHidden/>
+              </w:rPr>
+              <w:fldChar w:fldCharType="end"/>
+            </w:r>
+          </w:hyperlink>
+        </w:p>
+        <w:p>
+          <w:pPr>
             <w:pStyle w:val="TDC1"/>
             <w:tabs>
               <w:tab w:val="right" w:leader="dot" w:pos="8494"/>
@@ -893,14 +961,85 @@
               <w:lang w:eastAsia="es-ES"/>
             </w:rPr>
           </w:pPr>
-          <w:hyperlink w:anchor="_Toc148019319" w:history="1">
+          <w:hyperlink w:anchor="_Toc149264507" w:history="1">
             <w:r>
               <w:rPr>
                 <w:rStyle w:val="Hipervnculo"/>
                 <w:rFonts w:ascii="Algerian" w:hAnsi="Algerian"/>
                 <w:b/>
                 <w:noProof/>
-                <w:color w:val="023160" w:themeColor="hyperlink" w:themeShade="80"/>
+              </w:rPr>
+              <w:t>AUTENTICACIÓN DE USUARIOS</w:t>
+            </w:r>
+            <w:r>
+              <w:rPr>
+                <w:noProof/>
+                <w:webHidden/>
+              </w:rPr>
+              <w:tab/>
+            </w:r>
+            <w:r>
+              <w:rPr>
+                <w:noProof/>
+                <w:webHidden/>
+              </w:rPr>
+              <w:fldChar w:fldCharType="begin"/>
+            </w:r>
+            <w:r>
+              <w:rPr>
+                <w:noProof/>
+                <w:webHidden/>
+              </w:rPr>
+              <w:instrText xml:space="preserve"> PAGEREF _Toc149264507 \h </w:instrText>
+            </w:r>
+            <w:r>
+              <w:rPr>
+                <w:noProof/>
+                <w:webHidden/>
+              </w:rPr>
+            </w:r>
+            <w:r>
+              <w:rPr>
+                <w:noProof/>
+                <w:webHidden/>
+              </w:rPr>
+              <w:fldChar w:fldCharType="separate"/>
+            </w:r>
+            <w:r>
+              <w:rPr>
+                <w:noProof/>
+                <w:webHidden/>
+              </w:rPr>
+              <w:t>5</w:t>
+            </w:r>
+            <w:r>
+              <w:rPr>
+                <w:noProof/>
+                <w:webHidden/>
+              </w:rPr>
+              <w:fldChar w:fldCharType="end"/>
+            </w:r>
+          </w:hyperlink>
+        </w:p>
+        <w:p>
+          <w:pPr>
+            <w:pStyle w:val="TDC1"/>
+            <w:tabs>
+              <w:tab w:val="right" w:leader="dot" w:pos="8494"/>
+            </w:tabs>
+            <w:rPr>
+              <w:rFonts w:eastAsiaTheme="minorEastAsia"/>
+              <w:noProof/>
+              <w:lang w:eastAsia="es-ES"/>
+            </w:rPr>
+          </w:pPr>
+          <w:hyperlink w:anchor="_Toc149264510" w:history="1">
+            <w:r>
+              <w:rPr>
+                <w:rStyle w:val="Hipervnculo"/>
+                <w:rFonts w:ascii="Algerian" w:hAnsi="Algerian"/>
+                <w:b/>
+                <w:noProof/>
               </w:rPr>
               <w:t>CIFRADO SIMÉTRICO Y ASIMÉTRICO</w:t>
             </w:r>
@@ -923,7 +1062,7 @@
                 <w:noProof/>
                 <w:webHidden/>
               </w:rPr>
-              <w:instrText xml:space="preserve"> PAGEREF _Toc148019319 \h </w:instrText>
+              <w:instrText xml:space="preserve"> PAGEREF _Toc149264510 \h </w:instrText>
             </w:r>
             <w:r>
               <w:rPr>
@@ -943,7 +1082,7 @@
                 <w:noProof/>
                 <w:webHidden/>
               </w:rPr>
-              <w:t>3</w:t>
+              <w:t>6</w:t>
             </w:r>
             <w:r>
               <w:rPr>
@@ -966,16 +1105,15 @@
               <w:lang w:eastAsia="es-ES"/>
             </w:rPr>
           </w:pPr>
-          <w:hyperlink w:anchor="_Toc148019320" w:history="1">
+          <w:hyperlink w:anchor="_Toc149264511" w:history="1">
             <w:r>
               <w:rPr>
                 <w:rStyle w:val="Hipervnculo"/>
                 <w:rFonts w:ascii="Algerian" w:hAnsi="Algerian"/>
                 <w:b/>
                 <w:noProof/>
-                <w:color w:val="023160" w:themeColor="hyperlink" w:themeShade="80"/>
               </w:rPr>
-              <w:t>ATENTICACIÓN DE MENSAJES: MAC</w:t>
+              <w:t>AUTENTICACIÓN DE MENSAJES: MAC</w:t>
             </w:r>
             <w:r>
               <w:rPr>
@@ -996,7 +1134,7 @@
                 <w:noProof/>
                 <w:webHidden/>
               </w:rPr>
-              <w:instrText xml:space="preserve"> PAGEREF _Toc148019320 \h </w:instrText>
+              <w:instrText xml:space="preserve"> PAGEREF _Toc149264511 \h </w:instrText>
             </w:r>
             <w:r>
               <w:rPr>
@@ -1016,80 +1154,7 @@
                 <w:noProof/>
                 <w:webHidden/>
               </w:rPr>
-              <w:t>3</w:t>
-            </w:r>
-            <w:r>
-              <w:rPr>
-                <w:noProof/>
-                <w:webHidden/>
-              </w:rPr>
-              <w:fldChar w:fldCharType="end"/>
-            </w:r>
-          </w:hyperlink>
-        </w:p>
-        <w:p>
-          <w:pPr>
-            <w:pStyle w:val="TDC1"/>
-            <w:tabs>
-              <w:tab w:val="right" w:leader="dot" w:pos="8494"/>
-            </w:tabs>
-            <w:rPr>
-              <w:rFonts w:eastAsiaTheme="minorEastAsia"/>
-              <w:noProof/>
-              <w:lang w:eastAsia="es-ES"/>
-            </w:rPr>
-          </w:pPr>
-          <w:hyperlink w:anchor="_Toc148019321" w:history="1">
-            <w:r>
-              <w:rPr>
-                <w:rStyle w:val="Hipervnculo"/>
-                <w:rFonts w:ascii="Algerian" w:hAnsi="Algerian"/>
-                <w:b/>
-                <w:noProof/>
-                <w:color w:val="023160" w:themeColor="hyperlink" w:themeShade="80"/>
-              </w:rPr>
-              <w:t>CONCLUSIÓN</w:t>
-            </w:r>
-            <w:r>
-              <w:rPr>
-                <w:noProof/>
-                <w:webHidden/>
-              </w:rPr>
-              <w:tab/>
-            </w:r>
-            <w:r>
-              <w:rPr>
-                <w:noProof/>
-                <w:webHidden/>
-              </w:rPr>
-              <w:fldChar w:fldCharType="begin"/>
-            </w:r>
-            <w:r>
-              <w:rPr>
-                <w:noProof/>
-                <w:webHidden/>
-              </w:rPr>
-              <w:instrText xml:space="preserve"> PAGEREF _Toc148019321 \h </w:instrText>
-            </w:r>
-            <w:r>
-              <w:rPr>
-                <w:noProof/>
-                <w:webHidden/>
-              </w:rPr>
-            </w:r>
-            <w:r>
-              <w:rPr>
-                <w:noProof/>
-                <w:webHidden/>
-              </w:rPr>
-              <w:fldChar w:fldCharType="separate"/>
-            </w:r>
-            <w:r>
-              <w:rPr>
-                <w:noProof/>
-                <w:webHidden/>
-              </w:rPr>
-              <w:t>3</w:t>
+              <w:t>7</w:t>
             </w:r>
             <w:r>
               <w:rPr>
@@ -1195,15 +1260,6 @@
     </w:p>
     <w:p>
       <w:pPr>
-        <w:jc w:val="center"/>
-        <w:rPr>
-          <w:b/>
-          <w:sz w:val="32"/>
-        </w:rPr>
-      </w:pPr>
-    </w:p>
-    <w:p>
-      <w:pPr>
         <w:rPr>
           <w:b/>
           <w:sz w:val="32"/>
@@ -1221,7 +1277,7 @@
           <w:sz w:val="40"/>
         </w:rPr>
       </w:pPr>
-      <w:bookmarkStart w:id="0" w:name="_Toc148019317"/>
+      <w:bookmarkStart w:id="0" w:name="_Toc149264504"/>
       <w:r>
         <w:rPr>
           <w:rFonts w:ascii="Algerian" w:hAnsi="Algerian"/>
@@ -1233,26 +1289,934 @@
       </w:r>
       <w:bookmarkEnd w:id="0"/>
     </w:p>
-    <w:p/>
-    <w:p>
-      <w:pPr>
-        <w:rPr>
-          <w:rFonts w:ascii="Arial" w:hAnsi="Arial" w:cs="Arial"/>
-        </w:rPr>
-      </w:pPr>
-    </w:p>
-    <w:p>
-      <w:pPr>
-        <w:rPr>
-          <w:rFonts w:ascii="Arial" w:hAnsi="Arial" w:cs="Arial"/>
-        </w:rPr>
-      </w:pPr>
-      <w:r>
-        <w:rPr>
-          <w:rFonts w:ascii="Arial" w:hAnsi="Arial" w:cs="Arial"/>
-        </w:rPr>
-        <w:t>El proyecto va a estar basado en la creación de una aplicación de servicios que te permita comprar entradas para el cine y gestionar tus entradas asociadas a tu cuenta personal. Todo esto contendrá una seguridad frente ataques proporcionada por la encriptación</w:t>
-      </w:r>
+    <w:p>
+      <w:pPr>
+        <w:rPr>
+          <w:rFonts w:ascii="Arial" w:hAnsi="Arial" w:cs="Arial"/>
+        </w:rPr>
+      </w:pPr>
+    </w:p>
+    <w:p>
+      <w:pPr>
+        <w:jc w:val="both"/>
+        <w:rPr>
+          <w:rFonts w:ascii="Arial" w:hAnsi="Arial" w:cs="Arial"/>
+        </w:rPr>
+      </w:pPr>
+      <w:r>
+        <w:rPr>
+          <w:rFonts w:ascii="Arial" w:hAnsi="Arial" w:cs="Arial"/>
+        </w:rPr>
+        <w:t>El proyecto va a estar basado en la creación de una aplicación de servicios que te permita comprar entradas para el cine y gestionar tus entradas asociadas a tu cuenta personal.</w:t>
+      </w:r>
+      <w:r>
+        <w:rPr>
+          <w:rFonts w:ascii="Arial" w:hAnsi="Arial" w:cs="Arial"/>
+        </w:rPr>
+        <w:t xml:space="preserve"> </w:t>
+      </w:r>
+      <w:r>
+        <w:rPr>
+          <w:rFonts w:ascii="Arial" w:hAnsi="Arial" w:cs="Arial"/>
+        </w:rPr>
+        <w:t>Además, se podrán gestionar tarjetas asociadas a tu usuario para realizar los pagos, y cambiar la contraseña desde dentro de la aplicación</w:t>
+      </w:r>
+      <w:r>
+        <w:rPr>
+          <w:rFonts w:ascii="Arial" w:hAnsi="Arial" w:cs="Arial"/>
+        </w:rPr>
+        <w:t>.</w:t>
+      </w:r>
+      <w:r>
+        <w:rPr>
+          <w:rFonts w:ascii="Arial" w:hAnsi="Arial" w:cs="Arial"/>
+        </w:rPr>
+        <w:t xml:space="preserve"> Todo esto contendrá una seguridad frente ataques proporcionada por la encriptación</w:t>
+      </w:r>
+      <w:r>
+        <w:rPr>
+          <w:rFonts w:ascii="Arial" w:hAnsi="Arial" w:cs="Arial"/>
+        </w:rPr>
+        <w:t>, de manera que vamos a guardar datos como contraseñas y tarjetas en una base de datos, pero estos estarán cifrados (y autenticados en el caso de las tarjetas)</w:t>
+      </w:r>
+      <w:r>
+        <w:rPr>
+          <w:rFonts w:ascii="Arial" w:hAnsi="Arial" w:cs="Arial"/>
+        </w:rPr>
+        <w:t xml:space="preserve"> gracias a la librería </w:t>
+      </w:r>
+      <w:proofErr w:type="spellStart"/>
+      <w:r>
+        <w:rPr>
+          <w:rFonts w:ascii="Arial" w:hAnsi="Arial" w:cs="Arial"/>
+        </w:rPr>
+        <w:t>cryptography</w:t>
+      </w:r>
+      <w:proofErr w:type="spellEnd"/>
+      <w:r>
+        <w:rPr>
+          <w:rFonts w:ascii="Arial" w:hAnsi="Arial" w:cs="Arial"/>
+        </w:rPr>
+        <w:t>.</w:t>
+      </w:r>
+      <w:r>
+        <w:rPr>
+          <w:rFonts w:ascii="Arial" w:hAnsi="Arial" w:cs="Arial"/>
+        </w:rPr>
+        <w:t xml:space="preserve"> </w:t>
+      </w:r>
+      <w:r>
+        <w:rPr>
+          <w:rFonts w:ascii="Arial" w:hAnsi="Arial" w:cs="Arial"/>
+        </w:rPr>
+        <w:t xml:space="preserve">El diseño de la aplicación está comprendido por una serie de menús, cada uno con unas funcionalidades, que se manejan a través de la terminal (escribiendo inputs) y se puede navegar entre ellos. </w:t>
+      </w:r>
+      <w:r>
+        <w:rPr>
+          <w:rFonts w:ascii="Arial" w:hAnsi="Arial" w:cs="Arial"/>
+        </w:rPr>
+        <w:t xml:space="preserve">Aparte de la aplicación, se han añadido mejoras opcionales que se comentarán más adelante en profundidad, como implementación de base de datos y rotación de claves. </w:t>
+      </w:r>
+    </w:p>
+    <w:p>
+      <w:pPr>
+        <w:pStyle w:val="Ttulo2"/>
+        <w:jc w:val="center"/>
+        <w:rPr>
+          <w:rFonts w:ascii="Arial Black" w:hAnsi="Arial Black"/>
+          <w:b/>
+          <w:color w:val="595959" w:themeColor="text1" w:themeTint="A6"/>
+          <w:sz w:val="32"/>
+          <w:szCs w:val="32"/>
+        </w:rPr>
+      </w:pPr>
+      <w:bookmarkStart w:id="1" w:name="_Toc149264505"/>
+      <w:r>
+        <w:rPr>
+          <w:rFonts w:ascii="Arial Black" w:hAnsi="Arial Black"/>
+          <w:b/>
+          <w:color w:val="595959" w:themeColor="text1" w:themeTint="A6"/>
+          <w:sz w:val="32"/>
+          <w:szCs w:val="32"/>
+        </w:rPr>
+        <w:t>DISEÑO</w:t>
+      </w:r>
+      <w:bookmarkEnd w:id="1"/>
+    </w:p>
+    <w:p>
+      <w:pPr>
+        <w:jc w:val="both"/>
+        <w:rPr>
+          <w:rFonts w:ascii="Arial" w:hAnsi="Arial" w:cs="Arial"/>
+        </w:rPr>
+      </w:pPr>
+      <w:r>
+        <w:rPr>
+          <w:rFonts w:ascii="Arial" w:hAnsi="Arial" w:cs="Arial"/>
+        </w:rPr>
+        <w:t xml:space="preserve">Como se ha mencionado antes, el diseño de la aplicación se basa en una serie de menús que están enlazados entre sí. Todos estos menús se generan en la clase Terminal, que representa a la terminal donde se va a mostrar todo, y se va a utilizar una variable global llamada </w:t>
+      </w:r>
+      <w:r>
+        <w:rPr>
+          <w:rFonts w:ascii="Arial" w:hAnsi="Arial" w:cs="Arial"/>
+        </w:rPr>
+        <w:t>‘</w:t>
+      </w:r>
+      <w:proofErr w:type="spellStart"/>
+      <w:r>
+        <w:rPr>
+          <w:rFonts w:ascii="Arial" w:hAnsi="Arial" w:cs="Arial"/>
+        </w:rPr>
+        <w:t>contrasen</w:t>
+      </w:r>
+      <w:r>
+        <w:rPr>
+          <w:rFonts w:ascii="Arial" w:hAnsi="Arial" w:cs="Arial"/>
+        </w:rPr>
+        <w:t>a_sys</w:t>
+      </w:r>
+      <w:proofErr w:type="spellEnd"/>
+      <w:r>
+        <w:rPr>
+          <w:rFonts w:ascii="Arial" w:hAnsi="Arial" w:cs="Arial"/>
+        </w:rPr>
+        <w:t>’,</w:t>
+      </w:r>
+      <w:r>
+        <w:rPr>
+          <w:rFonts w:ascii="Arial" w:hAnsi="Arial" w:cs="Arial"/>
+        </w:rPr>
+        <w:t xml:space="preserve"> que almacenará la contraseña en claro del usuario</w:t>
+      </w:r>
+      <w:r>
+        <w:rPr>
+          <w:rFonts w:ascii="Arial" w:hAnsi="Arial" w:cs="Arial"/>
+        </w:rPr>
+        <w:t xml:space="preserve"> actual</w:t>
+      </w:r>
+      <w:r>
+        <w:rPr>
+          <w:rFonts w:ascii="Arial" w:hAnsi="Arial" w:cs="Arial"/>
+        </w:rPr>
+        <w:t>.</w:t>
+      </w:r>
+    </w:p>
+    <w:p>
+      <w:pPr>
+        <w:jc w:val="both"/>
+        <w:rPr>
+          <w:rFonts w:ascii="Arial" w:hAnsi="Arial" w:cs="Arial"/>
+        </w:rPr>
+      </w:pPr>
+      <w:r>
+        <w:rPr>
+          <w:rFonts w:ascii="Arial" w:hAnsi="Arial" w:cs="Arial"/>
+        </w:rPr>
+        <w:t xml:space="preserve">Los menús </w:t>
+      </w:r>
+      <w:r>
+        <w:rPr>
+          <w:rFonts w:ascii="Arial" w:hAnsi="Arial" w:cs="Arial"/>
+        </w:rPr>
+        <w:t xml:space="preserve">principales </w:t>
+      </w:r>
+      <w:r>
+        <w:rPr>
+          <w:rFonts w:ascii="Arial" w:hAnsi="Arial" w:cs="Arial"/>
+        </w:rPr>
+        <w:t>que podemos encontrar son los siguientes:</w:t>
+      </w:r>
+    </w:p>
+    <w:p>
+      <w:pPr>
+        <w:pStyle w:val="Prrafodelista"/>
+        <w:numPr>
+          <w:ilvl w:val="0"/>
+          <w:numId w:val="10"/>
+        </w:numPr>
+        <w:jc w:val="both"/>
+        <w:rPr>
+          <w:rFonts w:ascii="Arial" w:hAnsi="Arial" w:cs="Arial"/>
+        </w:rPr>
+      </w:pPr>
+      <w:r>
+        <w:rPr>
+          <w:rFonts w:ascii="Arial" w:hAnsi="Arial" w:cs="Arial"/>
+          <w:b/>
+          <w:u w:val="single"/>
+        </w:rPr>
+        <w:t>Menú acceso al sistema</w:t>
+      </w:r>
+      <w:r>
+        <w:rPr>
+          <w:rFonts w:ascii="Arial" w:hAnsi="Arial" w:cs="Arial"/>
+        </w:rPr>
+        <w:t xml:space="preserve"> -&gt; este menú se trata del menú inicial que se muestra al iniciar la aplicación. Se pueden realizar dos cosas: registrarse o acceder al sistema con un usuario existente. La funcionalidad está recogida en  </w:t>
+      </w:r>
+      <w:proofErr w:type="spellStart"/>
+      <w:r>
+        <w:rPr>
+          <w:rFonts w:ascii="Arial" w:hAnsi="Arial" w:cs="Arial"/>
+        </w:rPr>
+        <w:t>sys_</w:t>
+      </w:r>
+      <w:proofErr w:type="gramStart"/>
+      <w:r>
+        <w:rPr>
+          <w:rFonts w:ascii="Arial" w:hAnsi="Arial" w:cs="Arial"/>
+        </w:rPr>
+        <w:t>inicio</w:t>
+      </w:r>
+      <w:proofErr w:type="spellEnd"/>
+      <w:r>
+        <w:rPr>
+          <w:rFonts w:ascii="Arial" w:hAnsi="Arial" w:cs="Arial"/>
+        </w:rPr>
+        <w:t>(</w:t>
+      </w:r>
+      <w:proofErr w:type="gramEnd"/>
+      <w:r>
+        <w:rPr>
+          <w:rFonts w:ascii="Arial" w:hAnsi="Arial" w:cs="Arial"/>
+        </w:rPr>
+        <w:t>) {clase Terminal, línea 27}, y una vez accedido al sistema correctamente, irá al menú inicio del cine.</w:t>
+      </w:r>
+    </w:p>
+    <w:p>
+      <w:pPr>
+        <w:pStyle w:val="Prrafodelista"/>
+        <w:jc w:val="both"/>
+        <w:rPr>
+          <w:rFonts w:ascii="Arial" w:hAnsi="Arial" w:cs="Arial"/>
+        </w:rPr>
+      </w:pPr>
+    </w:p>
+    <w:p>
+      <w:pPr>
+        <w:pStyle w:val="Prrafodelista"/>
+        <w:jc w:val="center"/>
+      </w:pPr>
+      <w:r>
+        <w:drawing>
+          <wp:inline distT="0" distB="0" distL="0" distR="0" wp14:anchorId="3DBB1B06" wp14:editId="23F9D33E">
+            <wp:extent cx="3528366" cy="510584"/>
+            <wp:effectExtent l="0" t="0" r="0" b="3810"/>
+            <wp:docPr id="5" name="Imagen 5"/>
+            <wp:cNvGraphicFramePr>
+              <a:graphicFrameLocks xmlns:a="http://schemas.openxmlformats.org/drawingml/2006/main" noChangeAspect="1"/>
+            </wp:cNvGraphicFramePr>
+            <a:graphic xmlns:a="http://schemas.openxmlformats.org/drawingml/2006/main">
+              <a:graphicData uri="http://schemas.openxmlformats.org/drawingml/2006/picture">
+                <pic:pic xmlns:pic="http://schemas.openxmlformats.org/drawingml/2006/picture">
+                  <pic:nvPicPr>
+                    <pic:cNvPr id="1" name=""/>
+                    <pic:cNvPicPr/>
+                  </pic:nvPicPr>
+                  <pic:blipFill>
+                    <a:blip r:embed="rId10"/>
+                    <a:stretch>
+                      <a:fillRect/>
+                    </a:stretch>
+                  </pic:blipFill>
+                  <pic:spPr>
+                    <a:xfrm>
+                      <a:off x="0" y="0"/>
+                      <a:ext cx="3528366" cy="510584"/>
+                    </a:xfrm>
+                    <a:prstGeom prst="rect">
+                      <a:avLst/>
+                    </a:prstGeom>
+                  </pic:spPr>
+                </pic:pic>
+              </a:graphicData>
+            </a:graphic>
+          </wp:inline>
+        </w:drawing>
+      </w:r>
+    </w:p>
+    <w:p>
+      <w:pPr>
+        <w:pStyle w:val="Prrafodelista"/>
+        <w:jc w:val="center"/>
+      </w:pPr>
+    </w:p>
+    <w:p>
+      <w:pPr>
+        <w:pStyle w:val="Prrafodelista"/>
+        <w:numPr>
+          <w:ilvl w:val="0"/>
+          <w:numId w:val="10"/>
+        </w:numPr>
+        <w:jc w:val="both"/>
+        <w:rPr>
+          <w:rFonts w:ascii="Arial" w:hAnsi="Arial" w:cs="Arial"/>
+        </w:rPr>
+      </w:pPr>
+      <w:r>
+        <w:rPr>
+          <w:rFonts w:ascii="Arial" w:hAnsi="Arial" w:cs="Arial"/>
+          <w:b/>
+          <w:u w:val="single"/>
+        </w:rPr>
+        <w:t>Menú inicio del cine</w:t>
+      </w:r>
+      <w:r>
+        <w:rPr>
+          <w:rFonts w:ascii="Arial" w:hAnsi="Arial" w:cs="Arial"/>
+        </w:rPr>
+        <w:t xml:space="preserve"> -&gt; desde aquí podemos realizar 4 acciones: </w:t>
+      </w:r>
+      <w:r>
+        <w:rPr>
+          <w:rFonts w:ascii="Arial" w:hAnsi="Arial" w:cs="Arial"/>
+        </w:rPr>
+        <w:t xml:space="preserve">cartelera (podemos ver las películas disponibles y seleccionar una de ellas para ver más información), comprar (nos lleva al proceso de compra, que nos hace seleccionar película, seleccionar un asiento disponible y seleccionar una tarjeta válida para proceder al pago), perfil (nos lleva al menú perfil) y salir del sistema. </w:t>
+      </w:r>
+      <w:r>
+        <w:rPr>
+          <w:rFonts w:ascii="Arial" w:hAnsi="Arial" w:cs="Arial"/>
+        </w:rPr>
+        <w:t xml:space="preserve">Corresponde a la función </w:t>
+      </w:r>
+      <w:proofErr w:type="spellStart"/>
+      <w:r>
+        <w:rPr>
+          <w:rFonts w:ascii="Arial" w:hAnsi="Arial" w:cs="Arial"/>
+        </w:rPr>
+        <w:t>accion_</w:t>
+      </w:r>
+      <w:proofErr w:type="gramStart"/>
+      <w:r>
+        <w:rPr>
+          <w:rFonts w:ascii="Arial" w:hAnsi="Arial" w:cs="Arial"/>
+        </w:rPr>
+        <w:t>cine</w:t>
+      </w:r>
+      <w:proofErr w:type="spellEnd"/>
+      <w:r>
+        <w:rPr>
+          <w:rFonts w:ascii="Arial" w:hAnsi="Arial" w:cs="Arial"/>
+        </w:rPr>
+        <w:t>(</w:t>
+      </w:r>
+      <w:proofErr w:type="spellStart"/>
+      <w:proofErr w:type="gramEnd"/>
+      <w:r>
+        <w:rPr>
+          <w:rFonts w:ascii="Arial" w:hAnsi="Arial" w:cs="Arial"/>
+        </w:rPr>
+        <w:t>user_accedido</w:t>
+      </w:r>
+      <w:proofErr w:type="spellEnd"/>
+      <w:r>
+        <w:rPr>
+          <w:rFonts w:ascii="Arial" w:hAnsi="Arial" w:cs="Arial"/>
+        </w:rPr>
+        <w:t>) {clase Terminal, línea 159}, que recibe el usuario que accedido al sistema, y proporciona las funcionalidades descritas anteriormente.</w:t>
+      </w:r>
+    </w:p>
+    <w:p>
+      <w:pPr>
+        <w:pStyle w:val="Prrafodelista"/>
+        <w:jc w:val="both"/>
+        <w:rPr>
+          <w:rFonts w:ascii="Arial" w:hAnsi="Arial" w:cs="Arial"/>
+        </w:rPr>
+      </w:pPr>
+    </w:p>
+    <w:p>
+      <w:pPr>
+        <w:pStyle w:val="Prrafodelista"/>
+        <w:jc w:val="center"/>
+        <w:rPr>
+          <w:rFonts w:ascii="Arial" w:hAnsi="Arial" w:cs="Arial"/>
+        </w:rPr>
+      </w:pPr>
+      <w:r>
+        <w:rPr>
+          <w:rFonts w:ascii="Arial" w:hAnsi="Arial" w:cs="Arial"/>
+        </w:rPr>
+        <w:lastRenderedPageBreak/>
+        <w:drawing>
+          <wp:inline distT="0" distB="0" distL="0" distR="0" wp14:anchorId="42864308" wp14:editId="284C5780">
+            <wp:extent cx="3093988" cy="624894"/>
+            <wp:effectExtent l="0" t="0" r="0" b="3810"/>
+            <wp:docPr id="6" name="Imagen 6"/>
+            <wp:cNvGraphicFramePr>
+              <a:graphicFrameLocks xmlns:a="http://schemas.openxmlformats.org/drawingml/2006/main" noChangeAspect="1"/>
+            </wp:cNvGraphicFramePr>
+            <a:graphic xmlns:a="http://schemas.openxmlformats.org/drawingml/2006/main">
+              <a:graphicData uri="http://schemas.openxmlformats.org/drawingml/2006/picture">
+                <pic:pic xmlns:pic="http://schemas.openxmlformats.org/drawingml/2006/picture">
+                  <pic:nvPicPr>
+                    <pic:cNvPr id="1" name=""/>
+                    <pic:cNvPicPr/>
+                  </pic:nvPicPr>
+                  <pic:blipFill>
+                    <a:blip r:embed="rId11"/>
+                    <a:stretch>
+                      <a:fillRect/>
+                    </a:stretch>
+                  </pic:blipFill>
+                  <pic:spPr>
+                    <a:xfrm>
+                      <a:off x="0" y="0"/>
+                      <a:ext cx="3093988" cy="624894"/>
+                    </a:xfrm>
+                    <a:prstGeom prst="rect">
+                      <a:avLst/>
+                    </a:prstGeom>
+                  </pic:spPr>
+                </pic:pic>
+              </a:graphicData>
+            </a:graphic>
+          </wp:inline>
+        </w:drawing>
+      </w:r>
+    </w:p>
+    <w:p>
+      <w:pPr>
+        <w:rPr>
+          <w:rFonts w:ascii="Arial" w:hAnsi="Arial" w:cs="Arial"/>
+        </w:rPr>
+      </w:pPr>
+    </w:p>
+    <w:p>
+      <w:pPr>
+        <w:pStyle w:val="Prrafodelista"/>
+        <w:numPr>
+          <w:ilvl w:val="0"/>
+          <w:numId w:val="10"/>
+        </w:numPr>
+        <w:jc w:val="both"/>
+        <w:rPr>
+          <w:rFonts w:ascii="Arial" w:hAnsi="Arial" w:cs="Arial"/>
+        </w:rPr>
+      </w:pPr>
+      <w:r>
+        <w:rPr>
+          <w:rFonts w:ascii="Arial" w:hAnsi="Arial" w:cs="Arial"/>
+          <w:b/>
+          <w:u w:val="single"/>
+        </w:rPr>
+        <w:t>Menú perfil</w:t>
+      </w:r>
+      <w:r>
+        <w:rPr>
+          <w:rFonts w:ascii="Arial" w:hAnsi="Arial" w:cs="Arial"/>
+        </w:rPr>
+        <w:t xml:space="preserve"> -&gt; </w:t>
+      </w:r>
+      <w:r>
+        <w:rPr>
+          <w:rFonts w:ascii="Arial" w:hAnsi="Arial" w:cs="Arial"/>
+        </w:rPr>
+        <w:t xml:space="preserve">las funcionalidades que recoge este menú van asociadas a la interacción con la información de un perfil, que en este caso puede ser guardar una tarjeta, borrar una tarjeta, cambiar la contraseña del usuario, ver las entradas compradas, ver las tarjetas guardadas del usuario y salir (volver al menú inicio del cine). La función que se encarga de realizar las funcionalidades de este menú es </w:t>
+      </w:r>
+      <w:proofErr w:type="spellStart"/>
+      <w:r>
+        <w:rPr>
+          <w:rFonts w:ascii="Arial" w:hAnsi="Arial" w:cs="Arial"/>
+        </w:rPr>
+        <w:t>acc_</w:t>
+      </w:r>
+      <w:proofErr w:type="gramStart"/>
+      <w:r>
+        <w:rPr>
+          <w:rFonts w:ascii="Arial" w:hAnsi="Arial" w:cs="Arial"/>
+        </w:rPr>
+        <w:t>perfil</w:t>
+      </w:r>
+      <w:proofErr w:type="spellEnd"/>
+      <w:r>
+        <w:rPr>
+          <w:rFonts w:ascii="Arial" w:hAnsi="Arial" w:cs="Arial"/>
+        </w:rPr>
+        <w:t>(</w:t>
+      </w:r>
+      <w:proofErr w:type="spellStart"/>
+      <w:proofErr w:type="gramEnd"/>
+      <w:r>
+        <w:rPr>
+          <w:rFonts w:ascii="Arial" w:hAnsi="Arial" w:cs="Arial"/>
+        </w:rPr>
+        <w:t>user_accedido</w:t>
+      </w:r>
+      <w:proofErr w:type="spellEnd"/>
+      <w:r>
+        <w:rPr>
+          <w:rFonts w:ascii="Arial" w:hAnsi="Arial" w:cs="Arial"/>
+        </w:rPr>
+        <w:t xml:space="preserve">) {clase Terminal, línea 325}, que también necesita el </w:t>
+      </w:r>
+      <w:proofErr w:type="spellStart"/>
+      <w:r>
+        <w:rPr>
+          <w:rFonts w:ascii="Arial" w:hAnsi="Arial" w:cs="Arial"/>
+        </w:rPr>
+        <w:t>user_accedido</w:t>
+      </w:r>
+      <w:proofErr w:type="spellEnd"/>
+      <w:r>
+        <w:rPr>
+          <w:rFonts w:ascii="Arial" w:hAnsi="Arial" w:cs="Arial"/>
+        </w:rPr>
+        <w:t>.</w:t>
+      </w:r>
+    </w:p>
+    <w:p>
+      <w:pPr>
+        <w:pStyle w:val="Prrafodelista"/>
+        <w:rPr>
+          <w:rFonts w:ascii="Arial" w:hAnsi="Arial" w:cs="Arial"/>
+        </w:rPr>
+      </w:pPr>
+    </w:p>
+    <w:p>
+      <w:pPr>
+        <w:pStyle w:val="Prrafodelista"/>
+        <w:jc w:val="center"/>
+        <w:rPr>
+          <w:rFonts w:ascii="Arial" w:hAnsi="Arial" w:cs="Arial"/>
+        </w:rPr>
+      </w:pPr>
+      <w:r>
+        <w:rPr>
+          <w:rFonts w:ascii="Arial" w:hAnsi="Arial" w:cs="Arial"/>
+        </w:rPr>
+        <w:drawing>
+          <wp:inline distT="0" distB="0" distL="0" distR="0" wp14:anchorId="5A90EBED" wp14:editId="3E6A690B">
+            <wp:extent cx="5400040" cy="337185"/>
+            <wp:effectExtent l="0" t="0" r="0" b="5715"/>
+            <wp:docPr id="7" name="Imagen 7"/>
+            <wp:cNvGraphicFramePr>
+              <a:graphicFrameLocks xmlns:a="http://schemas.openxmlformats.org/drawingml/2006/main" noChangeAspect="1"/>
+            </wp:cNvGraphicFramePr>
+            <a:graphic xmlns:a="http://schemas.openxmlformats.org/drawingml/2006/main">
+              <a:graphicData uri="http://schemas.openxmlformats.org/drawingml/2006/picture">
+                <pic:pic xmlns:pic="http://schemas.openxmlformats.org/drawingml/2006/picture">
+                  <pic:nvPicPr>
+                    <pic:cNvPr id="1" name=""/>
+                    <pic:cNvPicPr/>
+                  </pic:nvPicPr>
+                  <pic:blipFill>
+                    <a:blip r:embed="rId12"/>
+                    <a:stretch>
+                      <a:fillRect/>
+                    </a:stretch>
+                  </pic:blipFill>
+                  <pic:spPr>
+                    <a:xfrm>
+                      <a:off x="0" y="0"/>
+                      <a:ext cx="5400040" cy="337185"/>
+                    </a:xfrm>
+                    <a:prstGeom prst="rect">
+                      <a:avLst/>
+                    </a:prstGeom>
+                  </pic:spPr>
+                </pic:pic>
+              </a:graphicData>
+            </a:graphic>
+          </wp:inline>
+        </w:drawing>
+      </w:r>
+    </w:p>
+    <w:p>
+      <w:pPr>
+        <w:jc w:val="both"/>
+        <w:rPr>
+          <w:rFonts w:ascii="Arial" w:hAnsi="Arial" w:cs="Arial"/>
+        </w:rPr>
+      </w:pPr>
+      <w:r>
+        <w:rPr>
+          <w:rFonts w:ascii="Arial" w:hAnsi="Arial" w:cs="Arial"/>
+        </w:rPr>
+        <w:t>Por lo tanto, estos son los 3 menús prin</w:t>
+      </w:r>
+      <w:r>
+        <w:rPr>
+          <w:rFonts w:ascii="Arial" w:hAnsi="Arial" w:cs="Arial"/>
+        </w:rPr>
+        <w:t>cipales de la aplicación, el primero por ser el menú que sirve de entrada a la aplicación, y los otros 2 porque después de realizar cada acción se va a regresar a uno de ellos para seguir con la ejecución. Cada acción de las expresadas en cada menú va a llevar a cabo la creación de un menú de selección o de visualización, dependiendo de la acción escogida.</w:t>
+      </w:r>
+      <w:r>
+        <w:rPr>
+          <w:rFonts w:ascii="Arial" w:hAnsi="Arial" w:cs="Arial"/>
+        </w:rPr>
+        <w:t xml:space="preserve"> Además, cada acción solicitada por input o valor dado tiene que ser válido, o de lo contrario el sistema no avanzará hasta que se haya introducido un input correcto.</w:t>
+      </w:r>
+    </w:p>
+    <w:p>
+      <w:pPr>
+        <w:pStyle w:val="Ttulo2"/>
+        <w:jc w:val="center"/>
+        <w:rPr>
+          <w:rFonts w:ascii="Arial Black" w:hAnsi="Arial Black"/>
+          <w:b/>
+          <w:color w:val="595959" w:themeColor="text1" w:themeTint="A6"/>
+          <w:sz w:val="32"/>
+          <w:szCs w:val="32"/>
+        </w:rPr>
+      </w:pPr>
+      <w:bookmarkStart w:id="2" w:name="_Toc149264506"/>
+      <w:r>
+        <w:rPr>
+          <w:rFonts w:ascii="Arial Black" w:hAnsi="Arial Black"/>
+          <w:b/>
+          <w:color w:val="595959" w:themeColor="text1" w:themeTint="A6"/>
+          <w:sz w:val="32"/>
+          <w:szCs w:val="32"/>
+        </w:rPr>
+        <w:t>MEJORAS IMPLEMENTADAS</w:t>
+      </w:r>
+      <w:bookmarkEnd w:id="2"/>
+    </w:p>
+    <w:p>
+      <w:pPr>
+        <w:jc w:val="both"/>
+        <w:rPr>
+          <w:rFonts w:ascii="Arial" w:hAnsi="Arial" w:cs="Arial"/>
+        </w:rPr>
+      </w:pPr>
+      <w:r>
+        <w:rPr>
+          <w:rFonts w:ascii="Arial" w:hAnsi="Arial" w:cs="Arial"/>
+        </w:rPr>
+        <w:t xml:space="preserve"> </w:t>
+      </w:r>
+      <w:r>
+        <w:rPr>
+          <w:rFonts w:ascii="Arial" w:hAnsi="Arial" w:cs="Arial"/>
+        </w:rPr>
+        <w:t>Entre todas las mejoras opcionales que se proponían en el enunciado, nosotros hemos decidido implementar 2 de ellas. Estas son las siguientes:</w:t>
+      </w:r>
+    </w:p>
+    <w:p>
+      <w:pPr>
+        <w:pStyle w:val="Prrafodelista"/>
+        <w:numPr>
+          <w:ilvl w:val="0"/>
+          <w:numId w:val="11"/>
+        </w:numPr>
+        <w:jc w:val="both"/>
+        <w:rPr>
+          <w:rFonts w:ascii="Arial" w:hAnsi="Arial" w:cs="Arial"/>
+        </w:rPr>
+      </w:pPr>
+      <w:r>
+        <w:rPr>
+          <w:rFonts w:ascii="Arial" w:hAnsi="Arial" w:cs="Arial"/>
+          <w:b/>
+          <w:u w:val="single"/>
+        </w:rPr>
+        <w:t>Implementación de base de datos:</w:t>
+      </w:r>
+      <w:r>
+        <w:rPr>
+          <w:rFonts w:ascii="Arial" w:hAnsi="Arial" w:cs="Arial"/>
+        </w:rPr>
+        <w:t xml:space="preserve"> para guardar los datos, hemos usado sqlite3 en Python, que nos permite crear bases de datos y gestionarlas para añadir los datos que </w:t>
+      </w:r>
+      <w:proofErr w:type="spellStart"/>
+      <w:r>
+        <w:rPr>
+          <w:rFonts w:ascii="Arial" w:hAnsi="Arial" w:cs="Arial"/>
+        </w:rPr>
+        <w:t>querramos</w:t>
+      </w:r>
+      <w:proofErr w:type="spellEnd"/>
+      <w:r>
+        <w:rPr>
+          <w:rFonts w:ascii="Arial" w:hAnsi="Arial" w:cs="Arial"/>
+        </w:rPr>
+        <w:t xml:space="preserve">. Para ver la información de la base de datos, hemos usado DB Browser. La base de datos se corresponde con la clase </w:t>
+      </w:r>
+      <w:proofErr w:type="spellStart"/>
+      <w:r>
+        <w:rPr>
+          <w:rFonts w:ascii="Arial" w:hAnsi="Arial" w:cs="Arial"/>
+        </w:rPr>
+        <w:t>Database</w:t>
+      </w:r>
+      <w:proofErr w:type="spellEnd"/>
+      <w:r>
+        <w:rPr>
+          <w:rFonts w:ascii="Arial" w:hAnsi="Arial" w:cs="Arial"/>
+        </w:rPr>
+        <w:t xml:space="preserve">, que contiene todas las acciones con </w:t>
+      </w:r>
+      <w:proofErr w:type="spellStart"/>
+      <w:r>
+        <w:rPr>
+          <w:rFonts w:ascii="Arial" w:hAnsi="Arial" w:cs="Arial"/>
+        </w:rPr>
+        <w:t>querys</w:t>
+      </w:r>
+      <w:proofErr w:type="spellEnd"/>
+      <w:r>
+        <w:rPr>
+          <w:rFonts w:ascii="Arial" w:hAnsi="Arial" w:cs="Arial"/>
+        </w:rPr>
+        <w:t xml:space="preserve"> SQL para realizar funcionalidades en cada caso. De esta manera, podemos tener los datos mejor organizados y con un formato adecuado, además de poder acceder fácilmente a nuestros datos mediante sentencias SQL. </w:t>
+      </w:r>
+    </w:p>
+    <w:p>
+      <w:pPr>
+        <w:pStyle w:val="Prrafodelista"/>
+        <w:numPr>
+          <w:ilvl w:val="0"/>
+          <w:numId w:val="11"/>
+        </w:numPr>
+        <w:jc w:val="both"/>
+        <w:rPr>
+          <w:rFonts w:ascii="Arial" w:hAnsi="Arial" w:cs="Arial"/>
+        </w:rPr>
+      </w:pPr>
+      <w:r>
+        <w:rPr>
+          <w:rFonts w:ascii="Arial" w:hAnsi="Arial" w:cs="Arial"/>
+          <w:b/>
+          <w:u w:val="single"/>
+        </w:rPr>
+        <w:t>Rotación de claves:</w:t>
+      </w:r>
+      <w:r>
+        <w:rPr>
+          <w:rFonts w:ascii="Arial" w:hAnsi="Arial" w:cs="Arial"/>
+        </w:rPr>
+        <w:t xml:space="preserve"> </w:t>
+      </w:r>
+      <w:r>
+        <w:rPr>
+          <w:rFonts w:ascii="Arial" w:hAnsi="Arial" w:cs="Arial"/>
+        </w:rPr>
+        <w:t xml:space="preserve">se ha decidido implementar la rotación de claves de dos maneras. La primera consiste en que cada vez que se realiza un acceso, se va a generar el cifrado de la contraseña con un </w:t>
+      </w:r>
+      <w:proofErr w:type="spellStart"/>
+      <w:r>
+        <w:rPr>
+          <w:rFonts w:ascii="Arial" w:hAnsi="Arial" w:cs="Arial"/>
+        </w:rPr>
+        <w:t>salt</w:t>
+      </w:r>
+      <w:proofErr w:type="spellEnd"/>
+      <w:r>
+        <w:rPr>
+          <w:rFonts w:ascii="Arial" w:hAnsi="Arial" w:cs="Arial"/>
+        </w:rPr>
+        <w:t xml:space="preserve"> diferente, de manera que el cifrado va cambiando (función </w:t>
+      </w:r>
+      <w:proofErr w:type="spellStart"/>
+      <w:r>
+        <w:rPr>
+          <w:rFonts w:ascii="Arial" w:hAnsi="Arial" w:cs="Arial"/>
+        </w:rPr>
+        <w:t>rotación_</w:t>
+      </w:r>
+      <w:proofErr w:type="gramStart"/>
+      <w:r>
+        <w:rPr>
+          <w:rFonts w:ascii="Arial" w:hAnsi="Arial" w:cs="Arial"/>
+        </w:rPr>
+        <w:t>claves</w:t>
+      </w:r>
+      <w:proofErr w:type="spellEnd"/>
+      <w:r>
+        <w:rPr>
+          <w:rFonts w:ascii="Arial" w:hAnsi="Arial" w:cs="Arial"/>
+        </w:rPr>
+        <w:t>(</w:t>
+      </w:r>
+      <w:proofErr w:type="spellStart"/>
+      <w:proofErr w:type="gramEnd"/>
+      <w:r>
+        <w:rPr>
+          <w:rFonts w:ascii="Arial" w:hAnsi="Arial" w:cs="Arial"/>
+        </w:rPr>
+        <w:t>user_accedido</w:t>
+      </w:r>
+      <w:proofErr w:type="spellEnd"/>
+      <w:r>
+        <w:rPr>
+          <w:rFonts w:ascii="Arial" w:hAnsi="Arial" w:cs="Arial"/>
+        </w:rPr>
+        <w:t xml:space="preserve">, False, </w:t>
+      </w:r>
+      <w:proofErr w:type="spellStart"/>
+      <w:r>
+        <w:rPr>
+          <w:rFonts w:ascii="Arial" w:hAnsi="Arial" w:cs="Arial"/>
+        </w:rPr>
+        <w:t>None</w:t>
+      </w:r>
+      <w:proofErr w:type="spellEnd"/>
+      <w:r>
+        <w:rPr>
+          <w:rFonts w:ascii="Arial" w:hAnsi="Arial" w:cs="Arial"/>
+        </w:rPr>
+        <w:t xml:space="preserve">) y así solo cambia el </w:t>
+      </w:r>
+      <w:proofErr w:type="spellStart"/>
+      <w:r>
+        <w:rPr>
+          <w:rFonts w:ascii="Arial" w:hAnsi="Arial" w:cs="Arial"/>
+        </w:rPr>
+        <w:t>salt</w:t>
+      </w:r>
+      <w:proofErr w:type="spellEnd"/>
+      <w:r>
+        <w:rPr>
+          <w:rFonts w:ascii="Arial" w:hAnsi="Arial" w:cs="Arial"/>
+        </w:rPr>
+        <w:t xml:space="preserve">). La segunda manera consiste en la funcionalidad del menú perfil “cambiar contraseña”, que pedirá una nueva contraseña y generará un hash nuevo con un </w:t>
+      </w:r>
+      <w:proofErr w:type="spellStart"/>
+      <w:r>
+        <w:rPr>
+          <w:rFonts w:ascii="Arial" w:hAnsi="Arial" w:cs="Arial"/>
+        </w:rPr>
+        <w:t>salt</w:t>
+      </w:r>
+      <w:proofErr w:type="spellEnd"/>
+      <w:r>
+        <w:rPr>
+          <w:rFonts w:ascii="Arial" w:hAnsi="Arial" w:cs="Arial"/>
+        </w:rPr>
+        <w:t xml:space="preserve"> nuevo (función </w:t>
+      </w:r>
+      <w:proofErr w:type="spellStart"/>
+      <w:r>
+        <w:rPr>
+          <w:rFonts w:ascii="Arial" w:hAnsi="Arial" w:cs="Arial"/>
+        </w:rPr>
+        <w:t>rotación_</w:t>
+      </w:r>
+      <w:proofErr w:type="gramStart"/>
+      <w:r>
+        <w:rPr>
+          <w:rFonts w:ascii="Arial" w:hAnsi="Arial" w:cs="Arial"/>
+        </w:rPr>
+        <w:t>claves</w:t>
+      </w:r>
+      <w:proofErr w:type="spellEnd"/>
+      <w:r>
+        <w:rPr>
+          <w:rFonts w:ascii="Arial" w:hAnsi="Arial" w:cs="Arial"/>
+        </w:rPr>
+        <w:t>(</w:t>
+      </w:r>
+      <w:proofErr w:type="spellStart"/>
+      <w:proofErr w:type="gramEnd"/>
+      <w:r>
+        <w:rPr>
+          <w:rFonts w:ascii="Arial" w:hAnsi="Arial" w:cs="Arial"/>
+        </w:rPr>
+        <w:t>user_accedido</w:t>
+      </w:r>
+      <w:proofErr w:type="spellEnd"/>
+      <w:r>
+        <w:rPr>
+          <w:rFonts w:ascii="Arial" w:hAnsi="Arial" w:cs="Arial"/>
+        </w:rPr>
+        <w:t xml:space="preserve">, True, </w:t>
+      </w:r>
+      <w:proofErr w:type="spellStart"/>
+      <w:r>
+        <w:rPr>
+          <w:rFonts w:ascii="Arial" w:hAnsi="Arial" w:cs="Arial"/>
+        </w:rPr>
+        <w:t>contraseña_antigua</w:t>
+      </w:r>
+      <w:proofErr w:type="spellEnd"/>
+      <w:r>
+        <w:rPr>
+          <w:rFonts w:ascii="Arial" w:hAnsi="Arial" w:cs="Arial"/>
+        </w:rPr>
+        <w:t xml:space="preserve">)). En estos dos casos, en </w:t>
+      </w:r>
+      <w:proofErr w:type="spellStart"/>
+      <w:r>
+        <w:rPr>
+          <w:rFonts w:ascii="Arial" w:hAnsi="Arial" w:cs="Arial"/>
+        </w:rPr>
+        <w:t>rotación_claves</w:t>
+      </w:r>
+      <w:proofErr w:type="spellEnd"/>
+      <w:r>
+        <w:rPr>
+          <w:rFonts w:ascii="Arial" w:hAnsi="Arial" w:cs="Arial"/>
+        </w:rPr>
+        <w:t xml:space="preserve">() {clase Terminal, línea 574}, se tendrán que descifrar las tarjetas con la clave antigua y cifrarlas de nuevo con la nueva clave generada, para que así los datos se conserven correctamente. </w:t>
+      </w:r>
+    </w:p>
+    <w:p>
+      <w:pPr>
+        <w:pStyle w:val="Prrafodelista"/>
+        <w:rPr>
+          <w:rFonts w:ascii="Arial" w:hAnsi="Arial" w:cs="Arial"/>
+        </w:rPr>
+      </w:pPr>
     </w:p>
     <w:p>
       <w:pPr>
@@ -1265,7 +2229,7 @@
           <w:sz w:val="40"/>
         </w:rPr>
       </w:pPr>
-      <w:bookmarkStart w:id="1" w:name="_Toc148019318"/>
+      <w:bookmarkStart w:id="3" w:name="_Toc149264507"/>
       <w:r>
         <w:rPr>
           <w:rFonts w:ascii="Algerian" w:hAnsi="Algerian"/>
@@ -1273,6 +2237,7 @@
           <w:color w:val="1F4E79" w:themeColor="accent1" w:themeShade="80"/>
           <w:sz w:val="40"/>
         </w:rPr>
+        <w:lastRenderedPageBreak/>
         <w:t>AUTENTICAC</w:t>
       </w:r>
       <w:r>
@@ -1293,20 +2258,57 @@
         </w:rPr>
         <w:t>ÓN DE USUARIOS</w:t>
       </w:r>
-      <w:bookmarkEnd w:id="1"/>
+      <w:bookmarkEnd w:id="3"/>
     </w:p>
     <w:p/>
     <w:p>
       <w:pPr>
-        <w:rPr>
-          <w:rFonts w:ascii="Arial" w:hAnsi="Arial" w:cs="Arial"/>
-        </w:rPr>
-      </w:pPr>
-      <w:r>
-        <w:rPr>
-          <w:rFonts w:ascii="Arial" w:hAnsi="Arial" w:cs="Arial"/>
-        </w:rPr>
-        <w:t>Dentro de nuestra aplicación lo primero que se ejecuta es la autenticación de usuarios registrados o el registro de usuarios válidos. En este proyecto hemos escogido la opción de autenticar a los usuarios mediante algo que sabemos, en este caso, contraseñas secretas. Estas contraseñas serán robustas, ya que deben de cumplir las siguientes características:</w:t>
+        <w:jc w:val="both"/>
+        <w:rPr>
+          <w:rFonts w:ascii="Arial" w:hAnsi="Arial" w:cs="Arial"/>
+        </w:rPr>
+      </w:pPr>
+      <w:r>
+        <w:rPr>
+          <w:rFonts w:ascii="Arial" w:hAnsi="Arial" w:cs="Arial"/>
+        </w:rPr>
+        <w:t>Dentro de nuestra aplicación</w:t>
+      </w:r>
+      <w:r>
+        <w:rPr>
+          <w:rFonts w:ascii="Arial" w:hAnsi="Arial" w:cs="Arial"/>
+        </w:rPr>
+        <w:t>,</w:t>
+      </w:r>
+      <w:r>
+        <w:rPr>
+          <w:rFonts w:ascii="Arial" w:hAnsi="Arial" w:cs="Arial"/>
+        </w:rPr>
+        <w:t xml:space="preserve"> lo primero que se ejecuta es la autenticación de usuarios registrados o el registro de usuarios válidos</w:t>
+      </w:r>
+      <w:r>
+        <w:rPr>
+          <w:rFonts w:ascii="Arial" w:hAnsi="Arial" w:cs="Arial"/>
+        </w:rPr>
+        <w:t>, que es donde entra el proceso de autenticación de usuarios en el sistema</w:t>
+      </w:r>
+      <w:r>
+        <w:rPr>
+          <w:rFonts w:ascii="Arial" w:hAnsi="Arial" w:cs="Arial"/>
+        </w:rPr>
+        <w:t>. En este proyecto hemos escogido la opción de autenticar a los usuarios mediante algo que sabemos, en este caso, contraseñas secretas</w:t>
+      </w:r>
+      <w:r>
+        <w:rPr>
+          <w:rFonts w:ascii="Arial" w:hAnsi="Arial" w:cs="Arial"/>
+        </w:rPr>
+        <w:t xml:space="preserve"> que elegirá el mismo usuario</w:t>
+      </w:r>
+      <w:r>
+        <w:rPr>
+          <w:rFonts w:ascii="Arial" w:hAnsi="Arial" w:cs="Arial"/>
+        </w:rPr>
+        <w:t>. Estas contraseñas serán robustas, ya que deben de cumplir las siguientes características:</w:t>
       </w:r>
     </w:p>
     <w:p>
@@ -1316,6 +2318,7 @@
           <w:ilvl w:val="0"/>
           <w:numId w:val="2"/>
         </w:numPr>
+        <w:jc w:val="both"/>
         <w:rPr>
           <w:rFonts w:ascii="Arial" w:hAnsi="Arial" w:cs="Arial"/>
         </w:rPr>
@@ -1334,6 +2337,7 @@
           <w:ilvl w:val="0"/>
           <w:numId w:val="2"/>
         </w:numPr>
+        <w:jc w:val="both"/>
         <w:rPr>
           <w:rFonts w:ascii="Arial" w:hAnsi="Arial" w:cs="Arial"/>
         </w:rPr>
@@ -1352,6 +2356,7 @@
           <w:ilvl w:val="0"/>
           <w:numId w:val="2"/>
         </w:numPr>
+        <w:jc w:val="both"/>
         <w:rPr>
           <w:rFonts w:ascii="Arial" w:hAnsi="Arial" w:cs="Arial"/>
         </w:rPr>
@@ -1365,15 +2370,40 @@
     </w:p>
     <w:p>
       <w:pPr>
-        <w:rPr>
-          <w:rFonts w:ascii="Arial" w:hAnsi="Arial" w:cs="Arial"/>
-        </w:rPr>
-      </w:pPr>
-      <w:r>
-        <w:rPr>
-          <w:rFonts w:ascii="Arial" w:hAnsi="Arial" w:cs="Arial"/>
-        </w:rPr>
-        <w:t xml:space="preserve">La idea ejecutada consiste en guardar las contraseñas encriptadas de cada usuario y su </w:t>
+        <w:jc w:val="both"/>
+        <w:rPr>
+          <w:rFonts w:ascii="Arial" w:hAnsi="Arial" w:cs="Arial"/>
+        </w:rPr>
+      </w:pPr>
+      <w:r>
+        <w:rPr>
+          <w:rFonts w:ascii="Arial" w:hAnsi="Arial" w:cs="Arial"/>
+        </w:rPr>
+        <w:t xml:space="preserve">Para que se produzca esta autenticación, primero el usuario deberá de registrarse, </w:t>
+      </w:r>
+      <w:r>
+        <w:rPr>
+          <w:rFonts w:ascii="Arial" w:hAnsi="Arial" w:cs="Arial"/>
+        </w:rPr>
+        <w:t xml:space="preserve">y </w:t>
+      </w:r>
+      <w:r>
+        <w:rPr>
+          <w:rFonts w:ascii="Arial" w:hAnsi="Arial" w:cs="Arial"/>
+        </w:rPr>
+        <w:t>el nombre de usuario con la contraseña encriptada del</w:t>
+      </w:r>
+      <w:r>
+        <w:rPr>
+          <w:rFonts w:ascii="Arial" w:hAnsi="Arial" w:cs="Arial"/>
+        </w:rPr>
+        <w:t xml:space="preserve"> usuario y el</w:t>
+      </w:r>
+      <w:r>
+        <w:rPr>
+          <w:rFonts w:ascii="Arial" w:hAnsi="Arial" w:cs="Arial"/>
+        </w:rPr>
+        <w:t xml:space="preserve"> </w:t>
       </w:r>
       <w:proofErr w:type="spellStart"/>
       <w:r>
@@ -1387,21 +2417,55 @@
         <w:rPr>
           <w:rFonts w:ascii="Arial" w:hAnsi="Arial" w:cs="Arial"/>
         </w:rPr>
-        <w:t xml:space="preserve"> encriptado en un archivo .</w:t>
-      </w:r>
-      <w:proofErr w:type="spellStart"/>
-      <w:r>
-        <w:rPr>
-          <w:rFonts w:ascii="Arial" w:hAnsi="Arial" w:cs="Arial"/>
-        </w:rPr>
-        <w:t>json</w:t>
-      </w:r>
-      <w:proofErr w:type="spellEnd"/>
-      <w:r>
-        <w:rPr>
-          <w:rFonts w:ascii="Arial" w:hAnsi="Arial" w:cs="Arial"/>
-        </w:rPr>
-        <w:t>, de manera que cada vez que acceda con un usuario solo haga falta escribir la contraseña correctamente, que se encriptará mediante el mismo algoritmo y mismas características para verificar que las contraseñas encriptadas (y las normales) son iguales. Entre todos los algoritmos que existen de cifrado de contraseñas, hemos utilizado el siguiente con las siguientes características:</w:t>
+        <w:t xml:space="preserve"> </w:t>
+      </w:r>
+      <w:r>
+        <w:rPr>
+          <w:rFonts w:ascii="Arial" w:hAnsi="Arial" w:cs="Arial"/>
+        </w:rPr>
+        <w:t>utilizado en ese proceso</w:t>
+      </w:r>
+      <w:r>
+        <w:rPr>
+          <w:rFonts w:ascii="Arial" w:hAnsi="Arial" w:cs="Arial"/>
+        </w:rPr>
+        <w:t xml:space="preserve"> </w:t>
+      </w:r>
+      <w:r>
+        <w:rPr>
+          <w:rFonts w:ascii="Arial" w:hAnsi="Arial" w:cs="Arial"/>
+        </w:rPr>
+        <w:t xml:space="preserve">se </w:t>
+      </w:r>
+      <w:r>
+        <w:rPr>
+          <w:rFonts w:ascii="Arial" w:hAnsi="Arial" w:cs="Arial"/>
+        </w:rPr>
+        <w:t>guardará</w:t>
+      </w:r>
+      <w:r>
+        <w:rPr>
+          <w:rFonts w:ascii="Arial" w:hAnsi="Arial" w:cs="Arial"/>
+        </w:rPr>
+        <w:t xml:space="preserve"> en </w:t>
+      </w:r>
+      <w:r>
+        <w:rPr>
+          <w:rFonts w:ascii="Arial" w:hAnsi="Arial" w:cs="Arial"/>
+        </w:rPr>
+        <w:t>la base de datos</w:t>
+      </w:r>
+      <w:r>
+        <w:rPr>
+          <w:rFonts w:ascii="Arial" w:hAnsi="Arial" w:cs="Arial"/>
+        </w:rPr>
+        <w:t xml:space="preserve">. Para ello, necesitamos utilizar una función de derivación de claves segura. </w:t>
+      </w:r>
+      <w:r>
+        <w:rPr>
+          <w:rFonts w:ascii="Arial" w:hAnsi="Arial" w:cs="Arial"/>
+        </w:rPr>
+        <w:t>Entre todos los algoritmos que existen de cifrado de contraseñas, hemos utilizado el siguiente con las siguientes características:</w:t>
       </w:r>
     </w:p>
     <w:p>
@@ -1588,6 +2652,7 @@
       <w:pPr>
         <w:pStyle w:val="HTMLconformatoprevio"/>
         <w:shd w:val="clear" w:color="auto" w:fill="2B2B2B"/>
+        <w:jc w:val="center"/>
         <w:rPr>
           <w:rFonts w:asciiTheme="majorHAnsi" w:hAnsiTheme="majorHAnsi" w:cstheme="majorHAnsi"/>
           <w:color w:val="A9B7C6"/>
@@ -1729,14 +2794,8 @@
     </w:p>
     <w:p>
       <w:pPr>
-        <w:rPr>
-          <w:rFonts w:ascii="Arial" w:hAnsi="Arial" w:cs="Arial"/>
-        </w:rPr>
-      </w:pPr>
-    </w:p>
-    <w:p>
-      <w:pPr>
         <w:pStyle w:val="Ttulo1"/>
+        <w:jc w:val="both"/>
         <w:rPr>
           <w:rFonts w:ascii="Arial" w:eastAsiaTheme="minorHAnsi" w:hAnsi="Arial" w:cs="Arial"/>
           <w:color w:val="auto"/>
@@ -1744,17 +2803,19 @@
           <w:szCs w:val="22"/>
         </w:rPr>
       </w:pPr>
-      <w:bookmarkStart w:id="2" w:name="_Toc148019319"/>
-      <w:r>
+    </w:p>
+    <w:p>
+      <w:pPr>
+        <w:pStyle w:val="Ttulo1"/>
+        <w:jc w:val="both"/>
         <w:rPr>
           <w:rFonts w:ascii="Arial" w:eastAsiaTheme="minorHAnsi" w:hAnsi="Arial" w:cs="Arial"/>
           <w:color w:val="auto"/>
           <w:sz w:val="22"/>
           <w:szCs w:val="22"/>
         </w:rPr>
-        <w:t xml:space="preserve">En </w:t>
-      </w:r>
-      <w:proofErr w:type="spellStart"/>
+      </w:pPr>
+      <w:bookmarkStart w:id="4" w:name="_Toc149264508"/>
       <w:r>
         <w:rPr>
           <w:rFonts w:ascii="Arial" w:eastAsiaTheme="minorHAnsi" w:hAnsi="Arial" w:cs="Arial"/>
@@ -1762,18 +2823,22 @@
           <w:sz w:val="22"/>
           <w:szCs w:val="22"/>
         </w:rPr>
-        <w:t>kdf</w:t>
-      </w:r>
-      <w:proofErr w:type="spellEnd"/>
-      <w:r>
+        <w:t>Este algoritmo ha sido elegido debido a que para guardar claves en una base de datos, es una función que nos sirve de ayuda, y los parámetros de este algoritmo eran los que queríamos para poder elegir la salida deseada de la clave.</w:t>
+      </w:r>
+      <w:bookmarkEnd w:id="4"/>
+    </w:p>
+    <w:p>
+      <w:pPr>
+        <w:pStyle w:val="Ttulo1"/>
+        <w:jc w:val="both"/>
         <w:rPr>
           <w:rFonts w:ascii="Arial" w:eastAsiaTheme="minorHAnsi" w:hAnsi="Arial" w:cs="Arial"/>
           <w:color w:val="auto"/>
           <w:sz w:val="22"/>
           <w:szCs w:val="22"/>
         </w:rPr>
-        <w:t xml:space="preserve"> tenemos nuestro algoritmo que vamos a utilizar para encriptar las contraseñas introducidas</w:t>
-      </w:r>
+      </w:pPr>
+      <w:bookmarkStart w:id="5" w:name="_Toc149264509"/>
       <w:r>
         <w:rPr>
           <w:rFonts w:ascii="Arial" w:eastAsiaTheme="minorHAnsi" w:hAnsi="Arial" w:cs="Arial"/>
@@ -1781,7 +2846,428 @@
           <w:sz w:val="22"/>
           <w:szCs w:val="22"/>
         </w:rPr>
+        <w:t xml:space="preserve">En </w:t>
+      </w:r>
+      <w:proofErr w:type="spellStart"/>
+      <w:r>
+        <w:rPr>
+          <w:rFonts w:ascii="Arial" w:eastAsiaTheme="minorHAnsi" w:hAnsi="Arial" w:cs="Arial"/>
+          <w:color w:val="auto"/>
+          <w:sz w:val="22"/>
+          <w:szCs w:val="22"/>
+        </w:rPr>
+        <w:t>kdf</w:t>
+      </w:r>
+      <w:proofErr w:type="spellEnd"/>
+      <w:r>
+        <w:rPr>
+          <w:rFonts w:ascii="Arial" w:eastAsiaTheme="minorHAnsi" w:hAnsi="Arial" w:cs="Arial"/>
+          <w:color w:val="auto"/>
+          <w:sz w:val="22"/>
+          <w:szCs w:val="22"/>
+        </w:rPr>
+        <w:t xml:space="preserve"> tenemos nuestro algoritmo que vamos a utilizar para encriptar las contraseñas introducidas</w:t>
+      </w:r>
+      <w:r>
+        <w:rPr>
+          <w:rFonts w:ascii="Arial" w:eastAsiaTheme="minorHAnsi" w:hAnsi="Arial" w:cs="Arial"/>
+          <w:color w:val="auto"/>
+          <w:sz w:val="22"/>
+          <w:szCs w:val="22"/>
+        </w:rPr>
+        <w:t xml:space="preserve"> (con la función </w:t>
+      </w:r>
+      <w:proofErr w:type="spellStart"/>
+      <w:r>
+        <w:rPr>
+          <w:rFonts w:ascii="Arial" w:eastAsiaTheme="minorHAnsi" w:hAnsi="Arial" w:cs="Arial"/>
+          <w:color w:val="auto"/>
+          <w:sz w:val="22"/>
+          <w:szCs w:val="22"/>
+        </w:rPr>
+        <w:t>kdf.derive</w:t>
+      </w:r>
+      <w:proofErr w:type="spellEnd"/>
+      <w:r>
+        <w:rPr>
+          <w:rFonts w:ascii="Arial" w:eastAsiaTheme="minorHAnsi" w:hAnsi="Arial" w:cs="Arial"/>
+          <w:color w:val="auto"/>
+          <w:sz w:val="22"/>
+          <w:szCs w:val="22"/>
+        </w:rPr>
+        <w:t>(clave)),</w:t>
+      </w:r>
+      <w:r>
+        <w:rPr>
+          <w:rFonts w:ascii="Arial" w:eastAsiaTheme="minorHAnsi" w:hAnsi="Arial" w:cs="Arial"/>
+          <w:color w:val="auto"/>
+          <w:sz w:val="22"/>
+          <w:szCs w:val="22"/>
+        </w:rPr>
+        <w:t xml:space="preserve"> y para la verificación de que una contraseña introducida por input es la misma que la que está guardada</w:t>
+      </w:r>
+      <w:r>
+        <w:rPr>
+          <w:rFonts w:ascii="Arial" w:eastAsiaTheme="minorHAnsi" w:hAnsi="Arial" w:cs="Arial"/>
+          <w:color w:val="auto"/>
+          <w:sz w:val="22"/>
+          <w:szCs w:val="22"/>
+        </w:rPr>
+        <w:t xml:space="preserve"> (con la función </w:t>
+      </w:r>
+      <w:proofErr w:type="spellStart"/>
+      <w:r>
+        <w:rPr>
+          <w:rFonts w:ascii="Arial" w:eastAsiaTheme="minorHAnsi" w:hAnsi="Arial" w:cs="Arial"/>
+          <w:color w:val="auto"/>
+          <w:sz w:val="22"/>
+          <w:szCs w:val="22"/>
+        </w:rPr>
+        <w:t>kdf.verify</w:t>
+      </w:r>
+      <w:proofErr w:type="spellEnd"/>
+      <w:r>
+        <w:rPr>
+          <w:rFonts w:ascii="Arial" w:eastAsiaTheme="minorHAnsi" w:hAnsi="Arial" w:cs="Arial"/>
+          <w:color w:val="auto"/>
+          <w:sz w:val="22"/>
+          <w:szCs w:val="22"/>
+        </w:rPr>
+        <w:t>(hash, clave))</w:t>
+      </w:r>
+      <w:r>
+        <w:rPr>
+          <w:rFonts w:ascii="Arial" w:eastAsiaTheme="minorHAnsi" w:hAnsi="Arial" w:cs="Arial"/>
+          <w:color w:val="auto"/>
+          <w:sz w:val="22"/>
+          <w:szCs w:val="22"/>
+        </w:rPr>
         <w:t>.</w:t>
+      </w:r>
+      <w:r>
+        <w:rPr>
+          <w:rFonts w:ascii="Arial" w:eastAsiaTheme="minorHAnsi" w:hAnsi="Arial" w:cs="Arial"/>
+          <w:color w:val="auto"/>
+          <w:sz w:val="22"/>
+          <w:szCs w:val="22"/>
+        </w:rPr>
+        <w:t xml:space="preserve"> En la siguiente imagen, podemos ver el proceso realizado de haber guardado la información de acceso de un usuario en nuestra base de datos:</w:t>
+      </w:r>
+      <w:bookmarkEnd w:id="5"/>
+    </w:p>
+    <w:p>
+      <w:r>
+        <w:drawing>
+          <wp:inline distT="0" distB="0" distL="0" distR="0" wp14:anchorId="79783EDF" wp14:editId="1510DE43">
+            <wp:extent cx="4748646" cy="693420"/>
+            <wp:effectExtent l="0" t="0" r="0" b="0"/>
+            <wp:docPr id="2" name="Imagen 2"/>
+            <wp:cNvGraphicFramePr>
+              <a:graphicFrameLocks xmlns:a="http://schemas.openxmlformats.org/drawingml/2006/main" noChangeAspect="1"/>
+            </wp:cNvGraphicFramePr>
+            <a:graphic xmlns:a="http://schemas.openxmlformats.org/drawingml/2006/main">
+              <a:graphicData uri="http://schemas.openxmlformats.org/drawingml/2006/picture">
+                <pic:pic xmlns:pic="http://schemas.openxmlformats.org/drawingml/2006/picture">
+                  <pic:nvPicPr>
+                    <pic:cNvPr id="1" name=""/>
+                    <pic:cNvPicPr/>
+                  </pic:nvPicPr>
+                  <pic:blipFill rotWithShape="1">
+                    <a:blip r:embed="rId13"/>
+                    <a:srcRect l="3383"/>
+                    <a:stretch/>
+                  </pic:blipFill>
+                  <pic:spPr bwMode="auto">
+                    <a:xfrm>
+                      <a:off x="0" y="0"/>
+                      <a:ext cx="4749058" cy="693480"/>
+                    </a:xfrm>
+                    <a:prstGeom prst="rect">
+                      <a:avLst/>
+                    </a:prstGeom>
+                    <a:ln>
+                      <a:noFill/>
+                    </a:ln>
+                    <a:extLst>
+                      <a:ext uri="{53640926-AAD7-44D8-BBD7-CCE9431645EC}">
+                        <a14:shadowObscured xmlns:a14="http://schemas.microsoft.com/office/drawing/2010/main"/>
+                      </a:ext>
+                    </a:extLst>
+                  </pic:spPr>
+                </pic:pic>
+              </a:graphicData>
+            </a:graphic>
+          </wp:inline>
+        </w:drawing>
+      </w:r>
+    </w:p>
+    <w:p>
+      <w:pPr>
+        <w:jc w:val="both"/>
+        <w:rPr>
+          <w:rFonts w:ascii="Arial" w:hAnsi="Arial" w:cs="Arial"/>
+        </w:rPr>
+      </w:pPr>
+      <w:r>
+        <w:rPr>
+          <w:rFonts w:ascii="Arial" w:hAnsi="Arial" w:cs="Arial"/>
+        </w:rPr>
+        <w:t xml:space="preserve">De esta forma, </w:t>
+      </w:r>
+      <w:r>
+        <w:rPr>
+          <w:rFonts w:ascii="Arial" w:hAnsi="Arial" w:cs="Arial"/>
+        </w:rPr>
+        <w:t>guardamos en la base de datos lo necesario para poder realizar la autenticación de usuarios sin que comprometa a la seguridad de la aplicación, ya que la contraseña secreta no se puede obtener mediante el conocimiento del hash.</w:t>
+      </w:r>
+    </w:p>
+    <w:p>
+      <w:pPr>
+        <w:jc w:val="both"/>
+        <w:rPr>
+          <w:rFonts w:ascii="Arial" w:hAnsi="Arial" w:cs="Arial"/>
+        </w:rPr>
+      </w:pPr>
+      <w:r>
+        <w:rPr>
+          <w:rFonts w:ascii="Arial" w:hAnsi="Arial" w:cs="Arial"/>
+        </w:rPr>
+        <w:t xml:space="preserve">Para derivar la clave, usamos la función </w:t>
+      </w:r>
+      <w:proofErr w:type="spellStart"/>
+      <w:r>
+        <w:rPr>
+          <w:rFonts w:ascii="Arial" w:hAnsi="Arial" w:cs="Arial"/>
+          <w:i/>
+        </w:rPr>
+        <w:t>encriptar_</w:t>
+      </w:r>
+      <w:proofErr w:type="gramStart"/>
+      <w:r>
+        <w:rPr>
+          <w:rFonts w:ascii="Arial" w:hAnsi="Arial" w:cs="Arial"/>
+          <w:i/>
+        </w:rPr>
+        <w:t>clave</w:t>
+      </w:r>
+      <w:proofErr w:type="spellEnd"/>
+      <w:r>
+        <w:rPr>
+          <w:rFonts w:ascii="Arial" w:hAnsi="Arial" w:cs="Arial"/>
+          <w:i/>
+        </w:rPr>
+        <w:t>(</w:t>
+      </w:r>
+      <w:proofErr w:type="gramEnd"/>
+      <w:r>
+        <w:rPr>
+          <w:rFonts w:ascii="Arial" w:hAnsi="Arial" w:cs="Arial"/>
+          <w:i/>
+        </w:rPr>
+        <w:t>)</w:t>
+      </w:r>
+      <w:r>
+        <w:rPr>
+          <w:rFonts w:ascii="Arial" w:hAnsi="Arial" w:cs="Arial"/>
+        </w:rPr>
+        <w:t xml:space="preserve"> {</w:t>
+      </w:r>
+      <w:r>
+        <w:rPr>
+          <w:rFonts w:ascii="Arial" w:hAnsi="Arial" w:cs="Arial"/>
+        </w:rPr>
+        <w:t>clase Terminal</w:t>
+      </w:r>
+      <w:r>
+        <w:rPr>
+          <w:rFonts w:ascii="Arial" w:hAnsi="Arial" w:cs="Arial"/>
+        </w:rPr>
+        <w:t xml:space="preserve">, línea 138}, que tiene como parámetros la clave introducida, un </w:t>
+      </w:r>
+      <w:proofErr w:type="spellStart"/>
+      <w:r>
+        <w:rPr>
+          <w:rFonts w:ascii="Arial" w:hAnsi="Arial" w:cs="Arial"/>
+        </w:rPr>
+        <w:t>bool</w:t>
+      </w:r>
+      <w:proofErr w:type="spellEnd"/>
+      <w:r>
+        <w:rPr>
+          <w:rFonts w:ascii="Arial" w:hAnsi="Arial" w:cs="Arial"/>
+        </w:rPr>
+        <w:t xml:space="preserve"> indicando si la clave es para guardarla posteriormente o es para comprobar, y en el caso de que new = False también se necesitará introducir el </w:t>
+      </w:r>
+      <w:proofErr w:type="spellStart"/>
+      <w:r>
+        <w:rPr>
+          <w:rFonts w:ascii="Arial" w:hAnsi="Arial" w:cs="Arial"/>
+        </w:rPr>
+        <w:t>salt</w:t>
+      </w:r>
+      <w:proofErr w:type="spellEnd"/>
+      <w:r>
+        <w:rPr>
+          <w:rFonts w:ascii="Arial" w:hAnsi="Arial" w:cs="Arial"/>
+        </w:rPr>
+        <w:t xml:space="preserve"> de la contraseña utilizada en el proceso de registro </w:t>
+      </w:r>
+      <w:r>
+        <w:rPr>
+          <w:rFonts w:ascii="Arial" w:hAnsi="Arial" w:cs="Arial"/>
+        </w:rPr>
+        <w:lastRenderedPageBreak/>
+        <w:t xml:space="preserve">respectivo. La ejecución de la función genera el algoritmo mencionado anteriormente (en </w:t>
+      </w:r>
+      <w:proofErr w:type="spellStart"/>
+      <w:r>
+        <w:rPr>
+          <w:rFonts w:ascii="Arial" w:hAnsi="Arial" w:cs="Arial"/>
+        </w:rPr>
+        <w:t>kdf</w:t>
+      </w:r>
+      <w:proofErr w:type="spellEnd"/>
+      <w:r>
+        <w:rPr>
+          <w:rFonts w:ascii="Arial" w:hAnsi="Arial" w:cs="Arial"/>
+        </w:rPr>
+        <w:t xml:space="preserve">) y luego encripta la clave, y devuelve el hash junto al </w:t>
+      </w:r>
+      <w:proofErr w:type="spellStart"/>
+      <w:r>
+        <w:rPr>
+          <w:rFonts w:ascii="Arial" w:hAnsi="Arial" w:cs="Arial"/>
+        </w:rPr>
+        <w:t>salt</w:t>
+      </w:r>
+      <w:proofErr w:type="spellEnd"/>
+      <w:r>
+        <w:rPr>
+          <w:rFonts w:ascii="Arial" w:hAnsi="Arial" w:cs="Arial"/>
+        </w:rPr>
+        <w:t>.</w:t>
+      </w:r>
+    </w:p>
+    <w:p>
+      <w:pPr>
+        <w:jc w:val="both"/>
+        <w:rPr>
+          <w:rFonts w:ascii="Arial" w:hAnsi="Arial" w:cs="Arial"/>
+        </w:rPr>
+      </w:pPr>
+      <w:r>
+        <w:rPr>
+          <w:rFonts w:ascii="Arial" w:hAnsi="Arial" w:cs="Arial"/>
+        </w:rPr>
+        <w:t xml:space="preserve">En cuanto al proceso de comprobación de claves y autenticación, se usa la función </w:t>
+      </w:r>
+      <w:proofErr w:type="spellStart"/>
+      <w:r>
+        <w:rPr>
+          <w:rFonts w:ascii="Arial" w:hAnsi="Arial" w:cs="Arial"/>
+          <w:i/>
+        </w:rPr>
+        <w:t>validate_</w:t>
+      </w:r>
+      <w:proofErr w:type="gramStart"/>
+      <w:r>
+        <w:rPr>
+          <w:rFonts w:ascii="Arial" w:hAnsi="Arial" w:cs="Arial"/>
+          <w:i/>
+        </w:rPr>
+        <w:t>contrs</w:t>
+      </w:r>
+      <w:proofErr w:type="spellEnd"/>
+      <w:r>
+        <w:rPr>
+          <w:rFonts w:ascii="Arial" w:hAnsi="Arial" w:cs="Arial"/>
+          <w:i/>
+        </w:rPr>
+        <w:t>(</w:t>
+      </w:r>
+      <w:proofErr w:type="gramEnd"/>
+      <w:r>
+        <w:rPr>
+          <w:rFonts w:ascii="Arial" w:hAnsi="Arial" w:cs="Arial"/>
+          <w:i/>
+        </w:rPr>
+        <w:t>)</w:t>
+      </w:r>
+      <w:r>
+        <w:rPr>
+          <w:rFonts w:ascii="Arial" w:hAnsi="Arial" w:cs="Arial"/>
+        </w:rPr>
+        <w:t xml:space="preserve"> {clase Terminal, línea 148}, que recibe el hash de la contraseña, la clave introducida en el input y el </w:t>
+      </w:r>
+      <w:proofErr w:type="spellStart"/>
+      <w:r>
+        <w:rPr>
+          <w:rFonts w:ascii="Arial" w:hAnsi="Arial" w:cs="Arial"/>
+        </w:rPr>
+        <w:t>salt</w:t>
+      </w:r>
+      <w:proofErr w:type="spellEnd"/>
+      <w:r>
+        <w:rPr>
+          <w:rFonts w:ascii="Arial" w:hAnsi="Arial" w:cs="Arial"/>
+        </w:rPr>
+        <w:t xml:space="preserve"> del hash recibido. Esta función se llama en el proceso de acceso, para autenticar la clave introducida. Para ello, se genera el mismo algoritmo con el </w:t>
+      </w:r>
+      <w:proofErr w:type="spellStart"/>
+      <w:r>
+        <w:rPr>
+          <w:rFonts w:ascii="Arial" w:hAnsi="Arial" w:cs="Arial"/>
+        </w:rPr>
+        <w:t>salt</w:t>
+      </w:r>
+      <w:proofErr w:type="spellEnd"/>
+      <w:r>
+        <w:rPr>
+          <w:rFonts w:ascii="Arial" w:hAnsi="Arial" w:cs="Arial"/>
+        </w:rPr>
+        <w:t xml:space="preserve"> respectivo del hash, y se verifica que el resultado de encriptar la clave con ese </w:t>
+      </w:r>
+      <w:proofErr w:type="spellStart"/>
+      <w:r>
+        <w:rPr>
+          <w:rFonts w:ascii="Arial" w:hAnsi="Arial" w:cs="Arial"/>
+        </w:rPr>
+        <w:t>salt</w:t>
+      </w:r>
+      <w:proofErr w:type="spellEnd"/>
+      <w:r>
+        <w:rPr>
+          <w:rFonts w:ascii="Arial" w:hAnsi="Arial" w:cs="Arial"/>
+        </w:rPr>
+        <w:t xml:space="preserve"> es el hash. La función devuelve True o False, dependiendo de si son iguales o no.</w:t>
+      </w:r>
+    </w:p>
+    <w:p>
+      <w:pPr>
+        <w:jc w:val="both"/>
+        <w:rPr>
+          <w:rFonts w:ascii="Arial" w:hAnsi="Arial" w:cs="Arial"/>
+        </w:rPr>
+      </w:pPr>
+      <w:r>
+        <w:rPr>
+          <w:rFonts w:ascii="Arial" w:hAnsi="Arial" w:cs="Arial"/>
+        </w:rPr>
+        <w:t xml:space="preserve">Además de estos procesos con este algoritmo, también se va a realizar derivación de claves para cifrar las tarjetas, es decir, la contraseña secreta del usuario va a ser derivada con otro </w:t>
+      </w:r>
+      <w:proofErr w:type="spellStart"/>
+      <w:r>
+        <w:rPr>
+          <w:rFonts w:ascii="Arial" w:hAnsi="Arial" w:cs="Arial"/>
+        </w:rPr>
+        <w:t>salt</w:t>
+      </w:r>
+      <w:proofErr w:type="spellEnd"/>
+      <w:r>
+        <w:rPr>
+          <w:rFonts w:ascii="Arial" w:hAnsi="Arial" w:cs="Arial"/>
+        </w:rPr>
+        <w:t xml:space="preserve"> distinto para generar una clave que se usará como input de un algoritmo de cifrado simétrico (AESGCM en nuestro caso).</w:t>
       </w:r>
     </w:p>
     <w:p>
@@ -1795,6 +3281,7 @@
           <w:sz w:val="40"/>
         </w:rPr>
       </w:pPr>
+      <w:bookmarkStart w:id="6" w:name="_Toc149264510"/>
       <w:r>
         <w:rPr>
           <w:rFonts w:ascii="Algerian" w:hAnsi="Algerian"/>
@@ -1804,119 +3291,109 @@
         </w:rPr>
         <w:t>CIFRADO SIMÉTRICO Y ASIMÉTRICO</w:t>
       </w:r>
-      <w:bookmarkEnd w:id="2"/>
+      <w:bookmarkEnd w:id="6"/>
     </w:p>
     <w:p/>
     <w:p>
       <w:pPr>
-        <w:pStyle w:val="Ttulo1"/>
-        <w:jc w:val="center"/>
-        <w:rPr>
-          <w:rFonts w:ascii="Algerian" w:hAnsi="Algerian"/>
-          <w:b/>
-          <w:color w:val="1F4E79" w:themeColor="accent1" w:themeShade="80"/>
-          <w:sz w:val="40"/>
-        </w:rPr>
-      </w:pPr>
-      <w:bookmarkStart w:id="3" w:name="_Toc148019320"/>
-      <w:r>
-        <w:rPr>
-          <w:rFonts w:ascii="Algerian" w:hAnsi="Algerian"/>
-          <w:b/>
-          <w:color w:val="1F4E79" w:themeColor="accent1" w:themeShade="80"/>
-          <w:sz w:val="40"/>
-        </w:rPr>
-        <w:lastRenderedPageBreak/>
-        <w:t>ATENTICACIÓN DE MENSAJES: MAC</w:t>
-      </w:r>
-      <w:bookmarkEnd w:id="3"/>
-    </w:p>
-    <w:p>
-      <w:pPr>
-        <w:jc w:val="center"/>
-        <w:rPr>
-          <w:b/>
-          <w:sz w:val="32"/>
-        </w:rPr>
-      </w:pPr>
-    </w:p>
-    <w:p>
-      <w:pPr>
-        <w:jc w:val="center"/>
-        <w:rPr>
-          <w:b/>
-          <w:sz w:val="32"/>
-        </w:rPr>
-      </w:pPr>
-    </w:p>
-    <w:p>
-      <w:pPr>
-        <w:pStyle w:val="Ttulo1"/>
-        <w:jc w:val="center"/>
-        <w:rPr>
-          <w:rFonts w:ascii="Algerian" w:hAnsi="Algerian"/>
-          <w:b/>
-          <w:color w:val="1F4E79" w:themeColor="accent1" w:themeShade="80"/>
-          <w:sz w:val="40"/>
-        </w:rPr>
-      </w:pPr>
-      <w:bookmarkStart w:id="4" w:name="_Toc148019321"/>
-      <w:r>
-        <w:rPr>
-          <w:rFonts w:ascii="Algerian" w:hAnsi="Algerian"/>
-          <w:b/>
-          <w:color w:val="1F4E79" w:themeColor="accent1" w:themeShade="80"/>
-          <w:sz w:val="40"/>
-        </w:rPr>
-        <w:t>CONCLUSIÓN</w:t>
-      </w:r>
-      <w:bookmarkEnd w:id="4"/>
-    </w:p>
-    <w:p/>
-    <w:p/>
-    <w:p/>
-    <w:p/>
-    <w:p/>
-    <w:p/>
-    <w:p/>
-    <w:p/>
-    <w:p/>
-    <w:p/>
-    <w:p/>
-    <w:p/>
-    <w:p/>
-    <w:p/>
-    <w:p/>
-    <w:p/>
-    <w:p/>
-    <w:p/>
-    <w:p/>
-    <w:p/>
-    <w:p/>
-    <w:p/>
-    <w:p/>
-    <w:p/>
-    <w:p/>
-    <w:p/>
-    <w:p>
-      <w:r>
-        <w:t>Lista usuarios</w:t>
-      </w:r>
-      <w:r>
-        <w:t xml:space="preserve"> </w:t>
-      </w:r>
-      <w:proofErr w:type="spellStart"/>
-      <w:r>
-        <w:t>hackeados</w:t>
-      </w:r>
-      <w:proofErr w:type="spellEnd"/>
-      <w:r>
-        <w:t xml:space="preserve"> de la uc3m</w:t>
-      </w:r>
-      <w:bookmarkStart w:id="5" w:name="_GoBack"/>
-      <w:bookmarkEnd w:id="5"/>
-      <w:r>
-        <w:t>:</w:t>
+        <w:jc w:val="both"/>
+        <w:rPr>
+          <w:rFonts w:ascii="Arial" w:hAnsi="Arial" w:cs="Arial"/>
+        </w:rPr>
+      </w:pPr>
+      <w:r>
+        <w:rPr>
+          <w:rFonts w:ascii="Arial" w:hAnsi="Arial" w:cs="Arial"/>
+        </w:rPr>
+        <w:t xml:space="preserve">En cuanto al cifrado simétrico y asimétrico, en nuestra aplicación hemos optado por el cifrado simétrico, ya que se adapta mejor a nuestra aplicación y el objetivo de uso del cifrado simétrico. La idea es que en la aplicación se tengan que tener tarjetas guardadas asignadas al usuario para poder proceder al pago, por lo que es importante guardar las tarjetas en la base de datos cifradas para cuando se vaya a proceder a la selección de tarjeta y al pago, se obtenga la tarjeta descifrándola con la misma clave con la que fue cifrada. </w:t>
+      </w:r>
+      <w:r>
+        <w:rPr>
+          <w:rFonts w:ascii="Arial" w:hAnsi="Arial" w:cs="Arial"/>
+        </w:rPr>
+        <w:t xml:space="preserve">En concreto, lo que se va a cifrar son los datos de la tarjeta, es decir, el número de la tarjeta, la fecha de caducidad y el </w:t>
+      </w:r>
+      <w:proofErr w:type="spellStart"/>
+      <w:r>
+        <w:rPr>
+          <w:rFonts w:ascii="Arial" w:hAnsi="Arial" w:cs="Arial"/>
+        </w:rPr>
+        <w:t>cvv</w:t>
+      </w:r>
+      <w:proofErr w:type="spellEnd"/>
+      <w:r>
+        <w:rPr>
+          <w:rFonts w:ascii="Arial" w:hAnsi="Arial" w:cs="Arial"/>
+        </w:rPr>
+        <w:t xml:space="preserve">. Estarán unidos en un </w:t>
+      </w:r>
+      <w:proofErr w:type="spellStart"/>
+      <w:r>
+        <w:rPr>
+          <w:rFonts w:ascii="Arial" w:hAnsi="Arial" w:cs="Arial"/>
+        </w:rPr>
+        <w:t>string</w:t>
+      </w:r>
+      <w:proofErr w:type="spellEnd"/>
+      <w:r>
+        <w:rPr>
+          <w:rFonts w:ascii="Arial" w:hAnsi="Arial" w:cs="Arial"/>
+        </w:rPr>
+        <w:t xml:space="preserve"> separados por “-“, y todo eso conforma lo que se llama ‘datos’</w:t>
+      </w:r>
+      <w:r>
+        <w:rPr>
+          <w:rFonts w:ascii="Arial" w:hAnsi="Arial" w:cs="Arial"/>
+        </w:rPr>
+        <w:t xml:space="preserve">, y esto se va a guardar junto al </w:t>
+      </w:r>
+      <w:proofErr w:type="spellStart"/>
+      <w:r>
+        <w:rPr>
+          <w:rFonts w:ascii="Arial" w:hAnsi="Arial" w:cs="Arial"/>
+        </w:rPr>
+        <w:t>salt</w:t>
+      </w:r>
+      <w:proofErr w:type="spellEnd"/>
+      <w:r>
+        <w:rPr>
+          <w:rFonts w:ascii="Arial" w:hAnsi="Arial" w:cs="Arial"/>
+        </w:rPr>
+        <w:t xml:space="preserve"> utilizado (para generar esta clave con PBKDF2HMAC), el </w:t>
+      </w:r>
+      <w:proofErr w:type="spellStart"/>
+      <w:r>
+        <w:rPr>
+          <w:rFonts w:ascii="Arial" w:hAnsi="Arial" w:cs="Arial"/>
+        </w:rPr>
+        <w:t>nonce</w:t>
+      </w:r>
+      <w:proofErr w:type="spellEnd"/>
+      <w:r>
+        <w:rPr>
+          <w:rFonts w:ascii="Arial" w:hAnsi="Arial" w:cs="Arial"/>
+        </w:rPr>
+        <w:t xml:space="preserve"> usado (único para esta tarjeta), el </w:t>
+      </w:r>
+      <w:proofErr w:type="spellStart"/>
+      <w:r>
+        <w:rPr>
+          <w:rFonts w:ascii="Arial" w:hAnsi="Arial" w:cs="Arial"/>
+        </w:rPr>
+        <w:t>username</w:t>
+      </w:r>
+      <w:proofErr w:type="spellEnd"/>
+      <w:r>
+        <w:rPr>
+          <w:rFonts w:ascii="Arial" w:hAnsi="Arial" w:cs="Arial"/>
+        </w:rPr>
+        <w:t xml:space="preserve"> y el saldo de la tarjeta (inicialmente es 30)</w:t>
+      </w:r>
+      <w:r>
+        <w:rPr>
+          <w:rFonts w:ascii="Arial" w:hAnsi="Arial" w:cs="Arial"/>
+        </w:rPr>
+        <w:t>. Cada parte de los datos tiene unos requisitos para ser un dato válido, y son los siguientes:</w:t>
       </w:r>
     </w:p>
     <w:p>
@@ -1924,28 +3401,18 @@
         <w:pStyle w:val="Prrafodelista"/>
         <w:numPr>
           <w:ilvl w:val="0"/>
-          <w:numId w:val="5"/>
+          <w:numId w:val="9"/>
         </w:numPr>
-      </w:pPr>
-      <w:proofErr w:type="spellStart"/>
-      <w:r>
-        <w:t>Username</w:t>
-      </w:r>
-      <w:proofErr w:type="spellEnd"/>
-      <w:r>
-        <w:t>:</w:t>
-      </w:r>
-      <w:r>
-        <w:t xml:space="preserve"> </w:t>
-      </w:r>
-      <w:r>
-        <w:t>Aparicio, contraseña:</w:t>
-      </w:r>
-      <w:r>
-        <w:t xml:space="preserve"> </w:t>
-      </w:r>
-      <w:r>
-        <w:t>Oracle12</w:t>
+        <w:jc w:val="both"/>
+        <w:rPr>
+          <w:rFonts w:ascii="Arial" w:hAnsi="Arial" w:cs="Arial"/>
+        </w:rPr>
+      </w:pPr>
+      <w:r>
+        <w:rPr>
+          <w:rFonts w:ascii="Arial" w:hAnsi="Arial" w:cs="Arial"/>
+        </w:rPr>
+        <w:t>El número de la tarjeta debe de estar conformado por dígitos, y tiene que tener una longitud de 16 dígitos.</w:t>
       </w:r>
     </w:p>
     <w:p>
@@ -1953,82 +3420,946 @@
         <w:pStyle w:val="Prrafodelista"/>
         <w:numPr>
           <w:ilvl w:val="0"/>
-          <w:numId w:val="6"/>
+          <w:numId w:val="9"/>
         </w:numPr>
-      </w:pPr>
-      <w:r>
-        <w:t>Tarjetas Aparicio:</w:t>
+        <w:jc w:val="both"/>
+        <w:rPr>
+          <w:rFonts w:ascii="Arial" w:hAnsi="Arial" w:cs="Arial"/>
+        </w:rPr>
+      </w:pPr>
+      <w:r>
+        <w:rPr>
+          <w:rFonts w:ascii="Arial" w:hAnsi="Arial" w:cs="Arial"/>
+        </w:rPr>
+        <w:t>La fecha de caducidad debe de tener el formato mes/año, validando mes como números desde 01 hasta 12, y año desde 2024 hasta 2031 (longitud obligatoria de 7)</w:t>
       </w:r>
     </w:p>
     <w:p>
       <w:pPr>
         <w:pStyle w:val="Prrafodelista"/>
         <w:numPr>
-          <w:ilvl w:val="1"/>
-          <w:numId w:val="5"/>
+          <w:ilvl w:val="0"/>
+          <w:numId w:val="9"/>
         </w:numPr>
-      </w:pPr>
-      <w:r>
-        <w:t xml:space="preserve">Número: 456745674567456, </w:t>
-      </w:r>
-      <w:r>
-        <w:t>Fecha: 12/2024</w:t>
-      </w:r>
-      <w:r>
-        <w:t>,</w:t>
-      </w:r>
-      <w:r>
-        <w:t xml:space="preserve"> CVV: 456</w:t>
-      </w:r>
-    </w:p>
-    <w:p>
-      <w:pPr>
-        <w:pStyle w:val="Prrafodelista"/>
-        <w:numPr>
-          <w:ilvl w:val="1"/>
-          <w:numId w:val="5"/>
-        </w:numPr>
-      </w:pPr>
-      <w:r>
-        <w:t>Número:1234567812345678, Fecha:</w:t>
-      </w:r>
-      <w:r>
+        <w:jc w:val="both"/>
+        <w:rPr>
+          <w:rFonts w:ascii="Arial" w:hAnsi="Arial" w:cs="Arial"/>
+        </w:rPr>
+      </w:pPr>
+      <w:r>
+        <w:rPr>
+          <w:rFonts w:ascii="Arial" w:hAnsi="Arial" w:cs="Arial"/>
+        </w:rPr>
+        <w:t xml:space="preserve">El </w:t>
+      </w:r>
+      <w:proofErr w:type="spellStart"/>
+      <w:r>
+        <w:rPr>
+          <w:rFonts w:ascii="Arial" w:hAnsi="Arial" w:cs="Arial"/>
+        </w:rPr>
+        <w:t>cvv</w:t>
+      </w:r>
+      <w:proofErr w:type="spellEnd"/>
+      <w:r>
+        <w:rPr>
+          <w:rFonts w:ascii="Arial" w:hAnsi="Arial" w:cs="Arial"/>
+        </w:rPr>
+        <w:t xml:space="preserve"> debe estar formado por 3 dígitos.</w:t>
+      </w:r>
+    </w:p>
+    <w:p>
+      <w:pPr>
+        <w:jc w:val="both"/>
+        <w:rPr>
+          <w:rFonts w:ascii="Arial" w:hAnsi="Arial" w:cs="Arial"/>
+        </w:rPr>
+      </w:pPr>
+      <w:r>
+        <w:rPr>
+          <w:rFonts w:ascii="Arial" w:hAnsi="Arial" w:cs="Arial"/>
+        </w:rPr>
+        <w:t>Para realizar todo esto, hemos usado la siguiente función de cifrado simétrico:</w:t>
+      </w:r>
+    </w:p>
+    <w:p>
+      <w:pPr>
+        <w:pStyle w:val="HTMLconformatoprevio"/>
+        <w:shd w:val="clear" w:color="auto" w:fill="2B2B2B"/>
+        <w:rPr>
+          <w:rFonts w:asciiTheme="minorHAnsi" w:hAnsiTheme="minorHAnsi" w:cstheme="minorHAnsi"/>
+          <w:b/>
+          <w:color w:val="A9B7C6"/>
+        </w:rPr>
+      </w:pPr>
+    </w:p>
+    <w:p>
+      <w:pPr>
+        <w:pStyle w:val="HTMLconformatoprevio"/>
+        <w:shd w:val="clear" w:color="auto" w:fill="2B2B2B"/>
+        <w:jc w:val="center"/>
+        <w:rPr>
+          <w:rFonts w:asciiTheme="minorHAnsi" w:hAnsiTheme="minorHAnsi" w:cstheme="minorHAnsi"/>
+          <w:b/>
+          <w:color w:val="FFFFFF" w:themeColor="background1"/>
+        </w:rPr>
+      </w:pPr>
+      <w:r>
+        <w:rPr>
+          <w:rFonts w:asciiTheme="minorHAnsi" w:hAnsiTheme="minorHAnsi" w:cstheme="minorHAnsi"/>
+          <w:b/>
+          <w:color w:val="A9B7C6"/>
+        </w:rPr>
+        <w:t xml:space="preserve">AESGCM: </w:t>
+      </w:r>
+      <w:r>
+        <w:rPr>
+          <w:rFonts w:asciiTheme="minorHAnsi" w:hAnsiTheme="minorHAnsi" w:cstheme="minorHAnsi"/>
+          <w:b/>
+          <w:color w:val="FFFFFF" w:themeColor="background1"/>
+        </w:rPr>
+        <w:t>cifrado simétrico autenticado</w:t>
+      </w:r>
+    </w:p>
+    <w:p>
+      <w:pPr>
+        <w:pStyle w:val="HTMLconformatoprevio"/>
+        <w:shd w:val="clear" w:color="auto" w:fill="2B2B2B"/>
+        <w:jc w:val="both"/>
+        <w:rPr>
+          <w:rFonts w:asciiTheme="minorHAnsi" w:hAnsiTheme="minorHAnsi" w:cstheme="minorHAnsi"/>
+          <w:color w:val="FFFFFF" w:themeColor="background1"/>
+        </w:rPr>
+      </w:pPr>
+      <w:r>
+        <w:rPr>
+          <w:rFonts w:asciiTheme="minorHAnsi" w:hAnsiTheme="minorHAnsi" w:cstheme="minorHAnsi"/>
+          <w:b/>
+          <w:color w:val="FFFFFF" w:themeColor="background1"/>
+        </w:rPr>
+        <w:tab/>
+      </w:r>
+      <w:r>
+        <w:rPr>
+          <w:rFonts w:asciiTheme="minorHAnsi" w:hAnsiTheme="minorHAnsi" w:cstheme="minorHAnsi"/>
+          <w:color w:val="FFFFFF" w:themeColor="background1"/>
+        </w:rPr>
+        <w:t xml:space="preserve">Necesita </w:t>
+      </w:r>
+      <w:proofErr w:type="spellStart"/>
+      <w:r>
+        <w:rPr>
+          <w:rFonts w:asciiTheme="minorHAnsi" w:hAnsiTheme="minorHAnsi" w:cstheme="minorHAnsi"/>
+          <w:b/>
+          <w:color w:val="70AD47" w:themeColor="accent6"/>
+        </w:rPr>
+        <w:t>key</w:t>
+      </w:r>
+      <w:proofErr w:type="spellEnd"/>
+      <w:r>
+        <w:rPr>
+          <w:rFonts w:asciiTheme="minorHAnsi" w:hAnsiTheme="minorHAnsi" w:cstheme="minorHAnsi"/>
+          <w:color w:val="FFFFFF" w:themeColor="background1"/>
+        </w:rPr>
+        <w:t xml:space="preserve"> derivada a partir de la clave secreta</w:t>
+      </w:r>
+    </w:p>
+    <w:p>
+      <w:pPr>
+        <w:pStyle w:val="HTMLconformatoprevio"/>
+        <w:shd w:val="clear" w:color="auto" w:fill="2B2B2B"/>
+        <w:jc w:val="both"/>
+        <w:rPr>
+          <w:rFonts w:asciiTheme="minorHAnsi" w:hAnsiTheme="minorHAnsi" w:cstheme="minorHAnsi"/>
+          <w:color w:val="FFC000" w:themeColor="accent4"/>
+        </w:rPr>
+      </w:pPr>
+      <w:r>
+        <w:rPr>
+          <w:rFonts w:asciiTheme="minorHAnsi" w:hAnsiTheme="minorHAnsi" w:cstheme="minorHAnsi"/>
+          <w:color w:val="FFFFFF" w:themeColor="background1"/>
+        </w:rPr>
+        <w:tab/>
+        <w:t xml:space="preserve">Uso de </w:t>
+      </w:r>
+      <w:proofErr w:type="spellStart"/>
+      <w:r>
+        <w:rPr>
+          <w:rFonts w:asciiTheme="minorHAnsi" w:hAnsiTheme="minorHAnsi" w:cstheme="minorHAnsi"/>
+          <w:color w:val="FFC000" w:themeColor="accent4"/>
+        </w:rPr>
+        <w:t>nonce</w:t>
+      </w:r>
+      <w:proofErr w:type="spellEnd"/>
+    </w:p>
+    <w:p>
+      <w:pPr>
+        <w:pStyle w:val="HTMLconformatoprevio"/>
+        <w:shd w:val="clear" w:color="auto" w:fill="2B2B2B"/>
+        <w:jc w:val="both"/>
+        <w:rPr>
+          <w:rFonts w:asciiTheme="minorHAnsi" w:hAnsiTheme="minorHAnsi" w:cstheme="minorHAnsi"/>
+          <w:color w:val="FFC000" w:themeColor="accent4"/>
+        </w:rPr>
+      </w:pPr>
+    </w:p>
+    <w:p>
+      <w:pPr>
+        <w:pStyle w:val="HTMLconformatoprevio"/>
+        <w:shd w:val="clear" w:color="auto" w:fill="2B2B2B"/>
+        <w:jc w:val="center"/>
+        <w:rPr>
+          <w:rFonts w:asciiTheme="majorHAnsi" w:hAnsiTheme="majorHAnsi" w:cstheme="majorHAnsi"/>
+          <w:b/>
+          <w:i/>
+          <w:color w:val="A9B7C6"/>
+          <w:u w:val="single"/>
+        </w:rPr>
+      </w:pPr>
+      <w:r>
+        <w:rPr>
+          <w:rFonts w:asciiTheme="minorHAnsi" w:hAnsiTheme="minorHAnsi" w:cstheme="minorHAnsi"/>
+          <w:color w:val="FFFFFF" w:themeColor="background1"/>
+        </w:rPr>
         <w:t xml:space="preserve"> </w:t>
       </w:r>
       <w:r>
-        <w:t>01/2028, CVV: 999</w:t>
-      </w:r>
-    </w:p>
-    <w:p>
-      <w:pPr>
-        <w:pStyle w:val="Prrafodelista"/>
-        <w:numPr>
-          <w:ilvl w:val="1"/>
-          <w:numId w:val="5"/>
-        </w:numPr>
-      </w:pPr>
-      <w:r>
-        <w:t>Número: 3459347834593478, Fecha:</w:t>
-      </w:r>
-      <w:r>
-        <w:t xml:space="preserve"> 07/2025, CVV: 869</w:t>
-      </w:r>
-    </w:p>
-    <w:p>
-      <w:pPr>
-        <w:pStyle w:val="Prrafodelista"/>
-        <w:ind w:left="1080"/>
-      </w:pPr>
-    </w:p>
-    <w:p>
-      <w:pPr>
-        <w:ind w:left="360"/>
-      </w:pPr>
+        <w:rPr>
+          <w:rFonts w:asciiTheme="majorHAnsi" w:hAnsiTheme="majorHAnsi" w:cstheme="majorHAnsi"/>
+          <w:b/>
+          <w:i/>
+          <w:color w:val="A9B7C6"/>
+          <w:u w:val="single"/>
+        </w:rPr>
+        <w:t>CÓDIGO UTILIZADO:</w:t>
+      </w:r>
+    </w:p>
+    <w:p>
+      <w:pPr>
+        <w:pStyle w:val="HTMLconformatoprevio"/>
+        <w:shd w:val="clear" w:color="auto" w:fill="2B2B2B"/>
+        <w:jc w:val="center"/>
+        <w:rPr>
+          <w:rFonts w:asciiTheme="majorHAnsi" w:hAnsiTheme="majorHAnsi" w:cstheme="majorHAnsi"/>
+          <w:color w:val="A9B7C6"/>
+        </w:rPr>
+      </w:pPr>
+      <w:proofErr w:type="gramStart"/>
+      <w:r>
+        <w:rPr>
+          <w:rFonts w:asciiTheme="majorHAnsi" w:hAnsiTheme="majorHAnsi" w:cstheme="majorHAnsi"/>
+          <w:color w:val="A9B7C6"/>
+        </w:rPr>
+        <w:t>aes</w:t>
+      </w:r>
+      <w:proofErr w:type="gramEnd"/>
+      <w:r>
+        <w:rPr>
+          <w:rFonts w:asciiTheme="majorHAnsi" w:hAnsiTheme="majorHAnsi" w:cstheme="majorHAnsi"/>
+          <w:color w:val="A9B7C6"/>
+        </w:rPr>
+        <w:t xml:space="preserve"> = </w:t>
+      </w:r>
+      <w:r>
+        <w:rPr>
+          <w:rFonts w:asciiTheme="majorHAnsi" w:hAnsiTheme="majorHAnsi" w:cstheme="majorHAnsi"/>
+          <w:color w:val="A9B7C6"/>
+        </w:rPr>
+        <w:t>AESGCM</w:t>
+      </w:r>
+      <w:r>
+        <w:rPr>
+          <w:rFonts w:asciiTheme="majorHAnsi" w:hAnsiTheme="majorHAnsi" w:cstheme="majorHAnsi"/>
+          <w:color w:val="A9B7C6"/>
+        </w:rPr>
+        <w:t>(</w:t>
+      </w:r>
+      <w:proofErr w:type="spellStart"/>
+      <w:r>
+        <w:rPr>
+          <w:rFonts w:asciiTheme="majorHAnsi" w:hAnsiTheme="majorHAnsi" w:cstheme="majorHAnsi"/>
+          <w:color w:val="AA4926"/>
+        </w:rPr>
+        <w:t>key</w:t>
+      </w:r>
+      <w:proofErr w:type="spellEnd"/>
+      <w:r>
+        <w:rPr>
+          <w:rFonts w:asciiTheme="majorHAnsi" w:hAnsiTheme="majorHAnsi" w:cstheme="majorHAnsi"/>
+          <w:color w:val="A9B7C6"/>
+        </w:rPr>
+        <w:t>)</w:t>
+      </w:r>
     </w:p>
     <w:p/>
+    <w:p>
+      <w:pPr>
+        <w:jc w:val="both"/>
+        <w:rPr>
+          <w:rFonts w:ascii="Arial" w:hAnsi="Arial" w:cs="Arial"/>
+        </w:rPr>
+      </w:pPr>
+      <w:r>
+        <w:rPr>
+          <w:rFonts w:ascii="Arial" w:hAnsi="Arial" w:cs="Arial"/>
+        </w:rPr>
+        <w:t xml:space="preserve">Hemos decidido usar AESGCM porque para cifrado simétrico necesitábamos un algoritmo seguro como AES, además que AESGCM contiene autenticación MAC (se va </w:t>
+      </w:r>
+      <w:r>
+        <w:rPr>
+          <w:rFonts w:ascii="Arial" w:hAnsi="Arial" w:cs="Arial"/>
+        </w:rPr>
+        <w:lastRenderedPageBreak/>
+        <w:t>a profundizar en el apartado de MAC)</w:t>
+      </w:r>
+      <w:r>
+        <w:rPr>
+          <w:rFonts w:ascii="Arial" w:hAnsi="Arial" w:cs="Arial"/>
+        </w:rPr>
+        <w:t xml:space="preserve">, lo que nos supone hacer cifrado autenticado directamente. </w:t>
+      </w:r>
+    </w:p>
+    <w:p>
+      <w:pPr>
+        <w:jc w:val="both"/>
+        <w:rPr>
+          <w:rFonts w:ascii="Arial" w:hAnsi="Arial" w:cs="Arial"/>
+        </w:rPr>
+      </w:pPr>
+      <w:r>
+        <w:rPr>
+          <w:rFonts w:ascii="Arial" w:hAnsi="Arial" w:cs="Arial"/>
+        </w:rPr>
+        <w:t xml:space="preserve">A partir de la función generada, podemos mediante </w:t>
+      </w:r>
+      <w:proofErr w:type="spellStart"/>
+      <w:proofErr w:type="gramStart"/>
+      <w:r>
+        <w:rPr>
+          <w:rFonts w:ascii="Arial" w:hAnsi="Arial" w:cs="Arial"/>
+        </w:rPr>
+        <w:t>aes.encrypt</w:t>
+      </w:r>
+      <w:proofErr w:type="spellEnd"/>
+      <w:r>
+        <w:rPr>
+          <w:rFonts w:ascii="Arial" w:hAnsi="Arial" w:cs="Arial"/>
+        </w:rPr>
+        <w:t>(</w:t>
+      </w:r>
+      <w:proofErr w:type="spellStart"/>
+      <w:proofErr w:type="gramEnd"/>
+      <w:r>
+        <w:rPr>
+          <w:rFonts w:ascii="Arial" w:hAnsi="Arial" w:cs="Arial"/>
+        </w:rPr>
+        <w:t>nonce</w:t>
+      </w:r>
+      <w:proofErr w:type="spellEnd"/>
+      <w:r>
+        <w:rPr>
+          <w:rFonts w:ascii="Arial" w:hAnsi="Arial" w:cs="Arial"/>
+        </w:rPr>
+        <w:t xml:space="preserve">, datos, </w:t>
+      </w:r>
+      <w:proofErr w:type="spellStart"/>
+      <w:r>
+        <w:rPr>
+          <w:rFonts w:ascii="Arial" w:hAnsi="Arial" w:cs="Arial"/>
+        </w:rPr>
+        <w:t>aad</w:t>
+      </w:r>
+      <w:proofErr w:type="spellEnd"/>
+      <w:r>
+        <w:rPr>
+          <w:rFonts w:ascii="Arial" w:hAnsi="Arial" w:cs="Arial"/>
+        </w:rPr>
+        <w:t xml:space="preserve">) y </w:t>
+      </w:r>
+      <w:proofErr w:type="spellStart"/>
+      <w:r>
+        <w:rPr>
+          <w:rFonts w:ascii="Arial" w:hAnsi="Arial" w:cs="Arial"/>
+        </w:rPr>
+        <w:t>aes.decrypt</w:t>
+      </w:r>
+      <w:proofErr w:type="spellEnd"/>
+      <w:r>
+        <w:rPr>
+          <w:rFonts w:ascii="Arial" w:hAnsi="Arial" w:cs="Arial"/>
+        </w:rPr>
+        <w:t>(</w:t>
+      </w:r>
+      <w:proofErr w:type="spellStart"/>
+      <w:r>
+        <w:rPr>
+          <w:rFonts w:ascii="Arial" w:hAnsi="Arial" w:cs="Arial"/>
+        </w:rPr>
+        <w:t>nonce</w:t>
+      </w:r>
+      <w:proofErr w:type="spellEnd"/>
+      <w:r>
+        <w:rPr>
+          <w:rFonts w:ascii="Arial" w:hAnsi="Arial" w:cs="Arial"/>
+        </w:rPr>
+        <w:t xml:space="preserve">, datos, </w:t>
+      </w:r>
+      <w:proofErr w:type="spellStart"/>
+      <w:r>
+        <w:rPr>
+          <w:rFonts w:ascii="Arial" w:hAnsi="Arial" w:cs="Arial"/>
+        </w:rPr>
+        <w:t>aad</w:t>
+      </w:r>
+      <w:proofErr w:type="spellEnd"/>
+      <w:r>
+        <w:rPr>
+          <w:rFonts w:ascii="Arial" w:hAnsi="Arial" w:cs="Arial"/>
+        </w:rPr>
+        <w:t>) cifrar y descifrar simétricamente los datos de las tarjetas</w:t>
+      </w:r>
+      <w:r>
+        <w:rPr>
+          <w:rFonts w:ascii="Arial" w:hAnsi="Arial" w:cs="Arial"/>
+        </w:rPr>
+        <w:t xml:space="preserve"> y así poder usarlos.</w:t>
+      </w:r>
+      <w:r>
+        <w:rPr>
+          <w:rFonts w:ascii="Arial" w:hAnsi="Arial" w:cs="Arial"/>
+        </w:rPr>
+        <w:t xml:space="preserve"> El </w:t>
+      </w:r>
+      <w:proofErr w:type="spellStart"/>
+      <w:r>
+        <w:rPr>
+          <w:rFonts w:ascii="Arial" w:hAnsi="Arial" w:cs="Arial"/>
+        </w:rPr>
+        <w:t>nonce</w:t>
+      </w:r>
+      <w:proofErr w:type="spellEnd"/>
+      <w:r>
+        <w:rPr>
+          <w:rFonts w:ascii="Arial" w:hAnsi="Arial" w:cs="Arial"/>
+        </w:rPr>
+        <w:t xml:space="preserve"> representa a un número </w:t>
+      </w:r>
+      <w:proofErr w:type="spellStart"/>
+      <w:r>
+        <w:rPr>
+          <w:rFonts w:ascii="Arial" w:hAnsi="Arial" w:cs="Arial"/>
+        </w:rPr>
+        <w:t>pseudoaleatorio</w:t>
+      </w:r>
+      <w:proofErr w:type="spellEnd"/>
+      <w:r>
+        <w:rPr>
+          <w:rFonts w:ascii="Arial" w:hAnsi="Arial" w:cs="Arial"/>
+        </w:rPr>
+        <w:t xml:space="preserve"> único tanto para cifrar la tarjeta</w:t>
+      </w:r>
+      <w:r>
+        <w:rPr>
+          <w:rFonts w:ascii="Arial" w:hAnsi="Arial" w:cs="Arial"/>
+        </w:rPr>
+        <w:t xml:space="preserve"> </w:t>
+      </w:r>
+      <w:r>
+        <w:rPr>
+          <w:rFonts w:ascii="Arial" w:hAnsi="Arial" w:cs="Arial"/>
+        </w:rPr>
+        <w:t xml:space="preserve">como para descifrarla. </w:t>
+      </w:r>
+      <w:r>
+        <w:rPr>
+          <w:rFonts w:ascii="Arial" w:hAnsi="Arial" w:cs="Arial"/>
+        </w:rPr>
+        <w:t xml:space="preserve">En la siguiente imagen </w:t>
+      </w:r>
+      <w:r>
+        <w:rPr>
+          <w:rFonts w:ascii="Arial" w:hAnsi="Arial" w:cs="Arial"/>
+        </w:rPr>
+        <w:t>se puede observar una tarjeta que ha sido cifrada y guardada en la base de datos:</w:t>
+      </w:r>
+    </w:p>
+    <w:p>
+      <w:r>
+        <w:drawing>
+          <wp:inline distT="0" distB="0" distL="0" distR="0" wp14:anchorId="0309BAD8" wp14:editId="65763328">
+            <wp:extent cx="5400040" cy="580390"/>
+            <wp:effectExtent l="0" t="0" r="0" b="0"/>
+            <wp:docPr id="3" name="Imagen 3"/>
+            <wp:cNvGraphicFramePr>
+              <a:graphicFrameLocks xmlns:a="http://schemas.openxmlformats.org/drawingml/2006/main" noChangeAspect="1"/>
+            </wp:cNvGraphicFramePr>
+            <a:graphic xmlns:a="http://schemas.openxmlformats.org/drawingml/2006/main">
+              <a:graphicData uri="http://schemas.openxmlformats.org/drawingml/2006/picture">
+                <pic:pic xmlns:pic="http://schemas.openxmlformats.org/drawingml/2006/picture">
+                  <pic:nvPicPr>
+                    <pic:cNvPr id="1" name=""/>
+                    <pic:cNvPicPr/>
+                  </pic:nvPicPr>
+                  <pic:blipFill>
+                    <a:blip r:embed="rId14"/>
+                    <a:stretch>
+                      <a:fillRect/>
+                    </a:stretch>
+                  </pic:blipFill>
+                  <pic:spPr>
+                    <a:xfrm>
+                      <a:off x="0" y="0"/>
+                      <a:ext cx="5400040" cy="580390"/>
+                    </a:xfrm>
+                    <a:prstGeom prst="rect">
+                      <a:avLst/>
+                    </a:prstGeom>
+                  </pic:spPr>
+                </pic:pic>
+              </a:graphicData>
+            </a:graphic>
+          </wp:inline>
+        </w:drawing>
+      </w:r>
+    </w:p>
+    <w:p>
+      <w:pPr>
+        <w:jc w:val="both"/>
+        <w:rPr>
+          <w:rFonts w:ascii="Arial" w:hAnsi="Arial" w:cs="Arial"/>
+        </w:rPr>
+      </w:pPr>
+      <w:r>
+        <w:rPr>
+          <w:rFonts w:ascii="Arial" w:hAnsi="Arial" w:cs="Arial"/>
+        </w:rPr>
+        <w:t xml:space="preserve">Para el cifrado de los datos de la tarjeta, usamos la función </w:t>
+      </w:r>
+      <w:proofErr w:type="spellStart"/>
+      <w:r>
+        <w:rPr>
+          <w:rFonts w:ascii="Arial" w:hAnsi="Arial" w:cs="Arial"/>
+        </w:rPr>
+        <w:t>cifrado_</w:t>
+      </w:r>
+      <w:proofErr w:type="gramStart"/>
+      <w:r>
+        <w:rPr>
+          <w:rFonts w:ascii="Arial" w:hAnsi="Arial" w:cs="Arial"/>
+        </w:rPr>
+        <w:t>tarjeta</w:t>
+      </w:r>
+      <w:proofErr w:type="spellEnd"/>
+      <w:r>
+        <w:rPr>
+          <w:rFonts w:ascii="Arial" w:hAnsi="Arial" w:cs="Arial"/>
+        </w:rPr>
+        <w:t>(</w:t>
+      </w:r>
+      <w:proofErr w:type="spellStart"/>
+      <w:proofErr w:type="gramEnd"/>
+      <w:r>
+        <w:rPr>
+          <w:rFonts w:ascii="Arial" w:hAnsi="Arial" w:cs="Arial"/>
+        </w:rPr>
+        <w:t>user_accedido</w:t>
+      </w:r>
+      <w:proofErr w:type="spellEnd"/>
+      <w:r>
+        <w:rPr>
+          <w:rFonts w:ascii="Arial" w:hAnsi="Arial" w:cs="Arial"/>
+        </w:rPr>
+        <w:t xml:space="preserve">) {clase Terminal, línea 431}. Esta función necesita como parámetro el </w:t>
+      </w:r>
+      <w:proofErr w:type="spellStart"/>
+      <w:r>
+        <w:rPr>
+          <w:rFonts w:ascii="Arial" w:hAnsi="Arial" w:cs="Arial"/>
+        </w:rPr>
+        <w:t>user</w:t>
+      </w:r>
+      <w:proofErr w:type="spellEnd"/>
+      <w:r>
+        <w:rPr>
+          <w:rFonts w:ascii="Arial" w:hAnsi="Arial" w:cs="Arial"/>
+        </w:rPr>
+        <w:t xml:space="preserve"> que va a cifrar una tarjeta para guardarla en la base de datos para indicar que esa tarjeta es suya. Dentro de la función, obtendremos los datos de la tarjeta a guardar, generaremos una clave derivada de la contraseña del </w:t>
+      </w:r>
+      <w:proofErr w:type="spellStart"/>
+      <w:r>
+        <w:rPr>
+          <w:rFonts w:ascii="Arial" w:hAnsi="Arial" w:cs="Arial"/>
+        </w:rPr>
+        <w:t>user</w:t>
+      </w:r>
+      <w:proofErr w:type="spellEnd"/>
+      <w:r>
+        <w:rPr>
+          <w:rFonts w:ascii="Arial" w:hAnsi="Arial" w:cs="Arial"/>
+        </w:rPr>
+        <w:t xml:space="preserve"> (derivación de </w:t>
+      </w:r>
+      <w:proofErr w:type="spellStart"/>
+      <w:r>
+        <w:rPr>
+          <w:rFonts w:ascii="Arial" w:hAnsi="Arial" w:cs="Arial"/>
+        </w:rPr>
+        <w:t>contrasena_sys</w:t>
+      </w:r>
+      <w:proofErr w:type="spellEnd"/>
+      <w:r>
+        <w:rPr>
+          <w:rFonts w:ascii="Arial" w:hAnsi="Arial" w:cs="Arial"/>
+        </w:rPr>
+        <w:t xml:space="preserve">, como habíamos mencionado en el apartado anterior, mediante PBKDF2HMAC), y luego cifraremos los datos de la tarjeta introduciendo el </w:t>
+      </w:r>
+      <w:proofErr w:type="spellStart"/>
+      <w:r>
+        <w:rPr>
+          <w:rFonts w:ascii="Arial" w:hAnsi="Arial" w:cs="Arial"/>
+        </w:rPr>
+        <w:t>nonce</w:t>
+      </w:r>
+      <w:proofErr w:type="spellEnd"/>
+      <w:r>
+        <w:rPr>
+          <w:rFonts w:ascii="Arial" w:hAnsi="Arial" w:cs="Arial"/>
+        </w:rPr>
+        <w:t xml:space="preserve"> generado, los datos, y </w:t>
+      </w:r>
+      <w:proofErr w:type="spellStart"/>
+      <w:r>
+        <w:rPr>
+          <w:rFonts w:ascii="Arial" w:hAnsi="Arial" w:cs="Arial"/>
+        </w:rPr>
+        <w:t>aad</w:t>
+      </w:r>
+      <w:proofErr w:type="spellEnd"/>
+      <w:r>
+        <w:rPr>
+          <w:rFonts w:ascii="Arial" w:hAnsi="Arial" w:cs="Arial"/>
+        </w:rPr>
+        <w:t xml:space="preserve"> = </w:t>
+      </w:r>
+      <w:proofErr w:type="spellStart"/>
+      <w:r>
+        <w:rPr>
+          <w:rFonts w:ascii="Arial" w:hAnsi="Arial" w:cs="Arial"/>
+        </w:rPr>
+        <w:t>None</w:t>
+      </w:r>
+      <w:proofErr w:type="spellEnd"/>
+      <w:r>
+        <w:rPr>
+          <w:rFonts w:ascii="Arial" w:hAnsi="Arial" w:cs="Arial"/>
+        </w:rPr>
+        <w:t xml:space="preserve"> (no queremos guardar información sin cifrar)</w:t>
+      </w:r>
+      <w:r>
+        <w:rPr>
+          <w:rFonts w:ascii="Arial" w:hAnsi="Arial" w:cs="Arial"/>
+        </w:rPr>
+        <w:t>. Esto nos generará el cifrado de los datos de la tarjeta. Lo último que hace esta función es guardar en la base de datos la tarjeta con sus respectivos datos, y un log de que se ha completado un proceso de cifrado, que en la base de datos se ve de la siguiente manera:</w:t>
+      </w:r>
+    </w:p>
+    <w:p>
+      <w:r>
+        <w:drawing>
+          <wp:inline distT="0" distB="0" distL="0" distR="0" wp14:anchorId="1F8A62C9" wp14:editId="34CB9CB8">
+            <wp:extent cx="5400040" cy="412115"/>
+            <wp:effectExtent l="0" t="0" r="0" b="6985"/>
+            <wp:docPr id="4" name="Imagen 4"/>
+            <wp:cNvGraphicFramePr>
+              <a:graphicFrameLocks xmlns:a="http://schemas.openxmlformats.org/drawingml/2006/main" noChangeAspect="1"/>
+            </wp:cNvGraphicFramePr>
+            <a:graphic xmlns:a="http://schemas.openxmlformats.org/drawingml/2006/main">
+              <a:graphicData uri="http://schemas.openxmlformats.org/drawingml/2006/picture">
+                <pic:pic xmlns:pic="http://schemas.openxmlformats.org/drawingml/2006/picture">
+                  <pic:nvPicPr>
+                    <pic:cNvPr id="1" name=""/>
+                    <pic:cNvPicPr/>
+                  </pic:nvPicPr>
+                  <pic:blipFill>
+                    <a:blip r:embed="rId15"/>
+                    <a:stretch>
+                      <a:fillRect/>
+                    </a:stretch>
+                  </pic:blipFill>
+                  <pic:spPr>
+                    <a:xfrm>
+                      <a:off x="0" y="0"/>
+                      <a:ext cx="5400040" cy="412115"/>
+                    </a:xfrm>
+                    <a:prstGeom prst="rect">
+                      <a:avLst/>
+                    </a:prstGeom>
+                  </pic:spPr>
+                </pic:pic>
+              </a:graphicData>
+            </a:graphic>
+          </wp:inline>
+        </w:drawing>
+      </w:r>
+    </w:p>
+    <w:p>
+      <w:pPr>
+        <w:jc w:val="both"/>
+        <w:rPr>
+          <w:rFonts w:ascii="Arial" w:hAnsi="Arial" w:cs="Arial"/>
+        </w:rPr>
+      </w:pPr>
+      <w:r>
+        <w:rPr>
+          <w:rFonts w:ascii="Arial" w:hAnsi="Arial" w:cs="Arial"/>
+        </w:rPr>
+        <w:t xml:space="preserve">Por otra parte, en el descifrado de los datos de la tarjeta se usa la función </w:t>
+      </w:r>
+      <w:proofErr w:type="spellStart"/>
+      <w:r>
+        <w:rPr>
+          <w:rFonts w:ascii="Arial" w:hAnsi="Arial" w:cs="Arial"/>
+        </w:rPr>
+        <w:t>descifrar_</w:t>
+      </w:r>
+      <w:proofErr w:type="gramStart"/>
+      <w:r>
+        <w:rPr>
+          <w:rFonts w:ascii="Arial" w:hAnsi="Arial" w:cs="Arial"/>
+        </w:rPr>
+        <w:t>tarj</w:t>
+      </w:r>
+      <w:proofErr w:type="spellEnd"/>
+      <w:r>
+        <w:rPr>
+          <w:rFonts w:ascii="Arial" w:hAnsi="Arial" w:cs="Arial"/>
+        </w:rPr>
+        <w:t>(</w:t>
+      </w:r>
+      <w:proofErr w:type="spellStart"/>
+      <w:proofErr w:type="gramEnd"/>
+      <w:r>
+        <w:rPr>
+          <w:rFonts w:ascii="Arial" w:hAnsi="Arial" w:cs="Arial"/>
+        </w:rPr>
+        <w:t>tarj_guardada</w:t>
+      </w:r>
+      <w:proofErr w:type="spellEnd"/>
+      <w:r>
+        <w:rPr>
+          <w:rFonts w:ascii="Arial" w:hAnsi="Arial" w:cs="Arial"/>
+        </w:rPr>
+        <w:t xml:space="preserve">, </w:t>
+      </w:r>
+      <w:proofErr w:type="spellStart"/>
+      <w:r>
+        <w:rPr>
+          <w:rFonts w:ascii="Arial" w:hAnsi="Arial" w:cs="Arial"/>
+        </w:rPr>
+        <w:t>selected_key</w:t>
+      </w:r>
+      <w:proofErr w:type="spellEnd"/>
+      <w:r>
+        <w:rPr>
+          <w:rFonts w:ascii="Arial" w:hAnsi="Arial" w:cs="Arial"/>
+        </w:rPr>
+        <w:t>)</w:t>
+      </w:r>
+      <w:r>
+        <w:rPr>
+          <w:rFonts w:ascii="Arial" w:hAnsi="Arial" w:cs="Arial"/>
+        </w:rPr>
+        <w:t>{clase Terminal, línea 447}</w:t>
+      </w:r>
+      <w:r>
+        <w:rPr>
+          <w:rFonts w:ascii="Arial" w:hAnsi="Arial" w:cs="Arial"/>
+        </w:rPr>
+        <w:t xml:space="preserve">, siendo </w:t>
+      </w:r>
+      <w:proofErr w:type="spellStart"/>
+      <w:r>
+        <w:rPr>
+          <w:rFonts w:ascii="Arial" w:hAnsi="Arial" w:cs="Arial"/>
+        </w:rPr>
+        <w:t>tarj_guardada</w:t>
+      </w:r>
+      <w:proofErr w:type="spellEnd"/>
+      <w:r>
+        <w:rPr>
+          <w:rFonts w:ascii="Arial" w:hAnsi="Arial" w:cs="Arial"/>
+        </w:rPr>
+        <w:t xml:space="preserve"> una tarjeta de la base de datos y </w:t>
+      </w:r>
+      <w:proofErr w:type="spellStart"/>
+      <w:r>
+        <w:rPr>
+          <w:rFonts w:ascii="Arial" w:hAnsi="Arial" w:cs="Arial"/>
+        </w:rPr>
+        <w:t>selected_key</w:t>
+      </w:r>
+      <w:proofErr w:type="spellEnd"/>
+      <w:r>
+        <w:rPr>
+          <w:rFonts w:ascii="Arial" w:hAnsi="Arial" w:cs="Arial"/>
+        </w:rPr>
+        <w:t xml:space="preserve"> un </w:t>
+      </w:r>
+      <w:proofErr w:type="spellStart"/>
+      <w:r>
+        <w:rPr>
+          <w:rFonts w:ascii="Arial" w:hAnsi="Arial" w:cs="Arial"/>
+        </w:rPr>
+        <w:t>boolean</w:t>
+      </w:r>
+      <w:proofErr w:type="spellEnd"/>
+      <w:r>
+        <w:rPr>
+          <w:rFonts w:ascii="Arial" w:hAnsi="Arial" w:cs="Arial"/>
+        </w:rPr>
+        <w:t xml:space="preserve"> utilizado para indicar si se está produciendo rotación de claves de </w:t>
+      </w:r>
+      <w:proofErr w:type="spellStart"/>
+      <w:r>
+        <w:rPr>
+          <w:rFonts w:ascii="Arial" w:hAnsi="Arial" w:cs="Arial"/>
+        </w:rPr>
+        <w:t>salt</w:t>
+      </w:r>
+      <w:proofErr w:type="spellEnd"/>
+      <w:r>
+        <w:rPr>
+          <w:rFonts w:ascii="Arial" w:hAnsi="Arial" w:cs="Arial"/>
+        </w:rPr>
+        <w:t xml:space="preserve"> o de contraseña en claro. Lo que realiza esta función es lo siguiente:</w:t>
+      </w:r>
+      <w:r>
+        <w:rPr>
+          <w:rFonts w:ascii="Arial" w:hAnsi="Arial" w:cs="Arial"/>
+        </w:rPr>
+        <w:t xml:space="preserve"> primero obtiene el </w:t>
+      </w:r>
+      <w:proofErr w:type="spellStart"/>
+      <w:r>
+        <w:rPr>
+          <w:rFonts w:ascii="Arial" w:hAnsi="Arial" w:cs="Arial"/>
+        </w:rPr>
+        <w:t>nonce</w:t>
+      </w:r>
+      <w:proofErr w:type="spellEnd"/>
+      <w:r>
+        <w:rPr>
+          <w:rFonts w:ascii="Arial" w:hAnsi="Arial" w:cs="Arial"/>
+        </w:rPr>
+        <w:t xml:space="preserve"> utilizado en el cifrado de la tarjeta junto al criptograma de la tarjeta; luego dependiendo del uso que le queramos dar (con </w:t>
+      </w:r>
+      <w:proofErr w:type="spellStart"/>
+      <w:r>
+        <w:rPr>
+          <w:rFonts w:ascii="Arial" w:hAnsi="Arial" w:cs="Arial"/>
+        </w:rPr>
+        <w:t>selected_key</w:t>
+      </w:r>
+      <w:proofErr w:type="spellEnd"/>
+      <w:r>
+        <w:rPr>
+          <w:rFonts w:ascii="Arial" w:hAnsi="Arial" w:cs="Arial"/>
+        </w:rPr>
+        <w:t>) se generará una clave derivada nueva o no, que se utilizará para aplicar la función AESGCM; y por último, se descifrará la contraseña, obteniendo los datos originales de la tarjeta</w:t>
+      </w:r>
+      <w:r>
+        <w:rPr>
+          <w:rFonts w:ascii="Arial" w:hAnsi="Arial" w:cs="Arial"/>
+        </w:rPr>
+        <w:t xml:space="preserve"> y haciendo </w:t>
+      </w:r>
+      <w:proofErr w:type="spellStart"/>
+      <w:r>
+        <w:rPr>
+          <w:rFonts w:ascii="Arial" w:hAnsi="Arial" w:cs="Arial"/>
+        </w:rPr>
+        <w:t>return</w:t>
+      </w:r>
+      <w:proofErr w:type="spellEnd"/>
+      <w:r>
+        <w:rPr>
+          <w:rFonts w:ascii="Arial" w:hAnsi="Arial" w:cs="Arial"/>
+        </w:rPr>
+        <w:t xml:space="preserve"> de estos,</w:t>
+      </w:r>
+      <w:r>
+        <w:rPr>
+          <w:rFonts w:ascii="Arial" w:hAnsi="Arial" w:cs="Arial"/>
+        </w:rPr>
+        <w:t xml:space="preserve"> y, además, en la base de datos se guarda un log especificando que se ha realizado un proceso de descifrado. Este log es igual que el anterior mostrado, pero de tipo “Descifrado”.</w:t>
+      </w:r>
+    </w:p>
+    <w:p>
+      <w:pPr>
+        <w:pStyle w:val="Ttulo1"/>
+        <w:jc w:val="center"/>
+        <w:rPr>
+          <w:rFonts w:ascii="Algerian" w:hAnsi="Algerian"/>
+          <w:b/>
+          <w:color w:val="1F4E79" w:themeColor="accent1" w:themeShade="80"/>
+          <w:sz w:val="40"/>
+        </w:rPr>
+      </w:pPr>
+      <w:bookmarkStart w:id="7" w:name="_Toc149264511"/>
+      <w:r>
+        <w:rPr>
+          <w:rFonts w:ascii="Algerian" w:hAnsi="Algerian"/>
+          <w:b/>
+          <w:color w:val="1F4E79" w:themeColor="accent1" w:themeShade="80"/>
+          <w:sz w:val="40"/>
+        </w:rPr>
+        <w:t>A</w:t>
+      </w:r>
+      <w:r>
+        <w:rPr>
+          <w:rFonts w:ascii="Algerian" w:hAnsi="Algerian"/>
+          <w:b/>
+          <w:color w:val="1F4E79" w:themeColor="accent1" w:themeShade="80"/>
+          <w:sz w:val="40"/>
+        </w:rPr>
+        <w:t>U</w:t>
+      </w:r>
+      <w:r>
+        <w:rPr>
+          <w:rFonts w:ascii="Algerian" w:hAnsi="Algerian"/>
+          <w:b/>
+          <w:color w:val="1F4E79" w:themeColor="accent1" w:themeShade="80"/>
+          <w:sz w:val="40"/>
+        </w:rPr>
+        <w:t>TENTICACIÓN DE MENSAJES: MAC</w:t>
+      </w:r>
+      <w:bookmarkEnd w:id="7"/>
+    </w:p>
+    <w:p>
+      <w:bookmarkStart w:id="8" w:name="_GoBack"/>
+      <w:bookmarkEnd w:id="8"/>
+    </w:p>
+    <w:p>
+      <w:pPr>
+        <w:jc w:val="both"/>
+        <w:rPr>
+          <w:rFonts w:ascii="Arial" w:hAnsi="Arial" w:cs="Arial"/>
+        </w:rPr>
+      </w:pPr>
+      <w:r>
+        <w:rPr>
+          <w:rFonts w:ascii="Arial" w:hAnsi="Arial" w:cs="Arial"/>
+        </w:rPr>
+        <w:t>Respecto a autenticación de mensajes MAC, en nuestra aplicación se ha desarrollado con el objetivo de cifrar(o descifrar) y autenticar que el criptograma es correcto.</w:t>
+      </w:r>
+      <w:r>
+        <w:rPr>
+          <w:rFonts w:ascii="Arial" w:hAnsi="Arial" w:cs="Arial"/>
+        </w:rPr>
+        <w:t xml:space="preserve"> Cómo se ha mencionado antes en el apartado de cifrado simétrico, el MAC se realiza a la vez que el cifrado simétrico, pues AESGCM proporciona cifrado simétrico autenticado a la vez. De esta manera, se consigue cifrar y descifrar los datos de la tarjeta y, además, se comprueba que son datos autenticados. El funcionamiento es el mismo que el cifrado simétrico, ya que dicho funcionamiento también se corresponde con el uso de AESGCM.</w:t>
+      </w:r>
+    </w:p>
     <w:sectPr>
-      <w:headerReference w:type="default" r:id="rId10"/>
-      <w:footerReference w:type="default" r:id="rId11"/>
+      <w:headerReference w:type="default" r:id="rId16"/>
+      <w:footerReference w:type="default" r:id="rId17"/>
       <w:pgSz w:w="11906" w:h="16838"/>
       <w:pgMar w:top="1417" w:right="1701" w:bottom="1417" w:left="1701" w:header="708" w:footer="708" w:gutter="0"/>
       <w:cols w:space="708"/>
@@ -2178,6 +4509,119 @@
 <file path=word/numbering.xml><?xml version="1.0" encoding="utf-8"?>
 <w:numbering xmlns:wpc="http://schemas.microsoft.com/office/word/2010/wordprocessingCanvas" xmlns:mc="http://schemas.openxmlformats.org/markup-compatibility/2006" xmlns:o="urn:schemas-microsoft-com:office:office" xmlns:r="http://schemas.openxmlformats.org/officeDocument/2006/relationships" xmlns:m="http://schemas.openxmlformats.org/officeDocument/2006/math" xmlns:v="urn:schemas-microsoft-com:vml" xmlns:wp14="http://schemas.microsoft.com/office/word/2010/wordprocessingDrawing" xmlns:wp="http://schemas.openxmlformats.org/drawingml/2006/wordprocessingDrawing" xmlns:w10="urn:schemas-microsoft-com:office:word" xmlns:w="http://schemas.openxmlformats.org/wordprocessingml/2006/main" xmlns:w14="http://schemas.microsoft.com/office/word/2010/wordml" xmlns:w15="http://schemas.microsoft.com/office/word/2012/wordml" xmlns:wpg="http://schemas.microsoft.com/office/word/2010/wordprocessingGroup" xmlns:wpi="http://schemas.microsoft.com/office/word/2010/wordprocessingInk" xmlns:wne="http://schemas.microsoft.com/office/word/2006/wordml" xmlns:wps="http://schemas.microsoft.com/office/word/2010/wordprocessingShape" mc:Ignorable="w14 w15 wp14">
   <w:abstractNum w:abstractNumId="0" w15:restartNumberingAfterBreak="0">
+    <w:nsid w:val="12FF75C9"/>
+    <w:multiLevelType w:val="hybridMultilevel"/>
+    <w:tmpl w:val="072ED3DE"/>
+    <w:lvl w:ilvl="0" w:tplc="0C0A0001">
+      <w:start w:val="1"/>
+      <w:numFmt w:val="bullet"/>
+      <w:lvlText w:val=""/>
+      <w:lvlJc w:val="left"/>
+      <w:pPr>
+        <w:ind w:left="720" w:hanging="360"/>
+      </w:pPr>
+      <w:rPr>
+        <w:rFonts w:ascii="Symbol" w:hAnsi="Symbol" w:hint="default"/>
+      </w:rPr>
+    </w:lvl>
+    <w:lvl w:ilvl="1" w:tplc="0C0A0003" w:tentative="1">
+      <w:start w:val="1"/>
+      <w:numFmt w:val="bullet"/>
+      <w:lvlText w:val="o"/>
+      <w:lvlJc w:val="left"/>
+      <w:pPr>
+        <w:ind w:left="1440" w:hanging="360"/>
+      </w:pPr>
+      <w:rPr>
+        <w:rFonts w:ascii="Courier New" w:hAnsi="Courier New" w:cs="Courier New" w:hint="default"/>
+      </w:rPr>
+    </w:lvl>
+    <w:lvl w:ilvl="2" w:tplc="0C0A0005" w:tentative="1">
+      <w:start w:val="1"/>
+      <w:numFmt w:val="bullet"/>
+      <w:lvlText w:val=""/>
+      <w:lvlJc w:val="left"/>
+      <w:pPr>
+        <w:ind w:left="2160" w:hanging="360"/>
+      </w:pPr>
+      <w:rPr>
+        <w:rFonts w:ascii="Wingdings" w:hAnsi="Wingdings" w:hint="default"/>
+      </w:rPr>
+    </w:lvl>
+    <w:lvl w:ilvl="3" w:tplc="0C0A0001" w:tentative="1">
+      <w:start w:val="1"/>
+      <w:numFmt w:val="bullet"/>
+      <w:lvlText w:val=""/>
+      <w:lvlJc w:val="left"/>
+      <w:pPr>
+        <w:ind w:left="2880" w:hanging="360"/>
+      </w:pPr>
+      <w:rPr>
+        <w:rFonts w:ascii="Symbol" w:hAnsi="Symbol" w:hint="default"/>
+      </w:rPr>
+    </w:lvl>
+    <w:lvl w:ilvl="4" w:tplc="0C0A0003" w:tentative="1">
+      <w:start w:val="1"/>
+      <w:numFmt w:val="bullet"/>
+      <w:lvlText w:val="o"/>
+      <w:lvlJc w:val="left"/>
+      <w:pPr>
+        <w:ind w:left="3600" w:hanging="360"/>
+      </w:pPr>
+      <w:rPr>
+        <w:rFonts w:ascii="Courier New" w:hAnsi="Courier New" w:cs="Courier New" w:hint="default"/>
+      </w:rPr>
+    </w:lvl>
+    <w:lvl w:ilvl="5" w:tplc="0C0A0005" w:tentative="1">
+      <w:start w:val="1"/>
+      <w:numFmt w:val="bullet"/>
+      <w:lvlText w:val=""/>
+      <w:lvlJc w:val="left"/>
+      <w:pPr>
+        <w:ind w:left="4320" w:hanging="360"/>
+      </w:pPr>
+      <w:rPr>
+        <w:rFonts w:ascii="Wingdings" w:hAnsi="Wingdings" w:hint="default"/>
+      </w:rPr>
+    </w:lvl>
+    <w:lvl w:ilvl="6" w:tplc="0C0A0001" w:tentative="1">
+      <w:start w:val="1"/>
+      <w:numFmt w:val="bullet"/>
+      <w:lvlText w:val=""/>
+      <w:lvlJc w:val="left"/>
+      <w:pPr>
+        <w:ind w:left="5040" w:hanging="360"/>
+      </w:pPr>
+      <w:rPr>
+        <w:rFonts w:ascii="Symbol" w:hAnsi="Symbol" w:hint="default"/>
+      </w:rPr>
+    </w:lvl>
+    <w:lvl w:ilvl="7" w:tplc="0C0A0003" w:tentative="1">
+      <w:start w:val="1"/>
+      <w:numFmt w:val="bullet"/>
+      <w:lvlText w:val="o"/>
+      <w:lvlJc w:val="left"/>
+      <w:pPr>
+        <w:ind w:left="5760" w:hanging="360"/>
+      </w:pPr>
+      <w:rPr>
+        <w:rFonts w:ascii="Courier New" w:hAnsi="Courier New" w:cs="Courier New" w:hint="default"/>
+      </w:rPr>
+    </w:lvl>
+    <w:lvl w:ilvl="8" w:tplc="0C0A0005" w:tentative="1">
+      <w:start w:val="1"/>
+      <w:numFmt w:val="bullet"/>
+      <w:lvlText w:val=""/>
+      <w:lvlJc w:val="left"/>
+      <w:pPr>
+        <w:ind w:left="6480" w:hanging="360"/>
+      </w:pPr>
+      <w:rPr>
+        <w:rFonts w:ascii="Wingdings" w:hAnsi="Wingdings" w:hint="default"/>
+      </w:rPr>
+    </w:lvl>
+  </w:abstractNum>
+  <w:abstractNum w:abstractNumId="1" w15:restartNumberingAfterBreak="0">
     <w:nsid w:val="1D21421E"/>
     <w:multiLevelType w:val="hybridMultilevel"/>
     <w:tmpl w:val="4F909772"/>
@@ -2290,7 +4734,233 @@
       </w:rPr>
     </w:lvl>
   </w:abstractNum>
-  <w:abstractNum w:abstractNumId="1" w15:restartNumberingAfterBreak="0">
+  <w:abstractNum w:abstractNumId="2" w15:restartNumberingAfterBreak="0">
+    <w:nsid w:val="3038049D"/>
+    <w:multiLevelType w:val="hybridMultilevel"/>
+    <w:tmpl w:val="554CBA78"/>
+    <w:lvl w:ilvl="0" w:tplc="0C0A0001">
+      <w:start w:val="1"/>
+      <w:numFmt w:val="bullet"/>
+      <w:lvlText w:val=""/>
+      <w:lvlJc w:val="left"/>
+      <w:pPr>
+        <w:ind w:left="720" w:hanging="360"/>
+      </w:pPr>
+      <w:rPr>
+        <w:rFonts w:ascii="Symbol" w:hAnsi="Symbol" w:hint="default"/>
+      </w:rPr>
+    </w:lvl>
+    <w:lvl w:ilvl="1" w:tplc="0C0A0003" w:tentative="1">
+      <w:start w:val="1"/>
+      <w:numFmt w:val="bullet"/>
+      <w:lvlText w:val="o"/>
+      <w:lvlJc w:val="left"/>
+      <w:pPr>
+        <w:ind w:left="1440" w:hanging="360"/>
+      </w:pPr>
+      <w:rPr>
+        <w:rFonts w:ascii="Courier New" w:hAnsi="Courier New" w:cs="Courier New" w:hint="default"/>
+      </w:rPr>
+    </w:lvl>
+    <w:lvl w:ilvl="2" w:tplc="0C0A0005" w:tentative="1">
+      <w:start w:val="1"/>
+      <w:numFmt w:val="bullet"/>
+      <w:lvlText w:val=""/>
+      <w:lvlJc w:val="left"/>
+      <w:pPr>
+        <w:ind w:left="2160" w:hanging="360"/>
+      </w:pPr>
+      <w:rPr>
+        <w:rFonts w:ascii="Wingdings" w:hAnsi="Wingdings" w:hint="default"/>
+      </w:rPr>
+    </w:lvl>
+    <w:lvl w:ilvl="3" w:tplc="0C0A0001" w:tentative="1">
+      <w:start w:val="1"/>
+      <w:numFmt w:val="bullet"/>
+      <w:lvlText w:val=""/>
+      <w:lvlJc w:val="left"/>
+      <w:pPr>
+        <w:ind w:left="2880" w:hanging="360"/>
+      </w:pPr>
+      <w:rPr>
+        <w:rFonts w:ascii="Symbol" w:hAnsi="Symbol" w:hint="default"/>
+      </w:rPr>
+    </w:lvl>
+    <w:lvl w:ilvl="4" w:tplc="0C0A0003" w:tentative="1">
+      <w:start w:val="1"/>
+      <w:numFmt w:val="bullet"/>
+      <w:lvlText w:val="o"/>
+      <w:lvlJc w:val="left"/>
+      <w:pPr>
+        <w:ind w:left="3600" w:hanging="360"/>
+      </w:pPr>
+      <w:rPr>
+        <w:rFonts w:ascii="Courier New" w:hAnsi="Courier New" w:cs="Courier New" w:hint="default"/>
+      </w:rPr>
+    </w:lvl>
+    <w:lvl w:ilvl="5" w:tplc="0C0A0005" w:tentative="1">
+      <w:start w:val="1"/>
+      <w:numFmt w:val="bullet"/>
+      <w:lvlText w:val=""/>
+      <w:lvlJc w:val="left"/>
+      <w:pPr>
+        <w:ind w:left="4320" w:hanging="360"/>
+      </w:pPr>
+      <w:rPr>
+        <w:rFonts w:ascii="Wingdings" w:hAnsi="Wingdings" w:hint="default"/>
+      </w:rPr>
+    </w:lvl>
+    <w:lvl w:ilvl="6" w:tplc="0C0A0001" w:tentative="1">
+      <w:start w:val="1"/>
+      <w:numFmt w:val="bullet"/>
+      <w:lvlText w:val=""/>
+      <w:lvlJc w:val="left"/>
+      <w:pPr>
+        <w:ind w:left="5040" w:hanging="360"/>
+      </w:pPr>
+      <w:rPr>
+        <w:rFonts w:ascii="Symbol" w:hAnsi="Symbol" w:hint="default"/>
+      </w:rPr>
+    </w:lvl>
+    <w:lvl w:ilvl="7" w:tplc="0C0A0003" w:tentative="1">
+      <w:start w:val="1"/>
+      <w:numFmt w:val="bullet"/>
+      <w:lvlText w:val="o"/>
+      <w:lvlJc w:val="left"/>
+      <w:pPr>
+        <w:ind w:left="5760" w:hanging="360"/>
+      </w:pPr>
+      <w:rPr>
+        <w:rFonts w:ascii="Courier New" w:hAnsi="Courier New" w:cs="Courier New" w:hint="default"/>
+      </w:rPr>
+    </w:lvl>
+    <w:lvl w:ilvl="8" w:tplc="0C0A0005" w:tentative="1">
+      <w:start w:val="1"/>
+      <w:numFmt w:val="bullet"/>
+      <w:lvlText w:val=""/>
+      <w:lvlJc w:val="left"/>
+      <w:pPr>
+        <w:ind w:left="6480" w:hanging="360"/>
+      </w:pPr>
+      <w:rPr>
+        <w:rFonts w:ascii="Wingdings" w:hAnsi="Wingdings" w:hint="default"/>
+      </w:rPr>
+    </w:lvl>
+  </w:abstractNum>
+  <w:abstractNum w:abstractNumId="3" w15:restartNumberingAfterBreak="0">
+    <w:nsid w:val="348640B2"/>
+    <w:multiLevelType w:val="hybridMultilevel"/>
+    <w:tmpl w:val="6F4A0B56"/>
+    <w:lvl w:ilvl="0" w:tplc="0C0A0001">
+      <w:start w:val="1"/>
+      <w:numFmt w:val="bullet"/>
+      <w:lvlText w:val=""/>
+      <w:lvlJc w:val="left"/>
+      <w:pPr>
+        <w:ind w:left="1440" w:hanging="360"/>
+      </w:pPr>
+      <w:rPr>
+        <w:rFonts w:ascii="Symbol" w:hAnsi="Symbol" w:hint="default"/>
+      </w:rPr>
+    </w:lvl>
+    <w:lvl w:ilvl="1" w:tplc="0C0A0003" w:tentative="1">
+      <w:start w:val="1"/>
+      <w:numFmt w:val="bullet"/>
+      <w:lvlText w:val="o"/>
+      <w:lvlJc w:val="left"/>
+      <w:pPr>
+        <w:ind w:left="2160" w:hanging="360"/>
+      </w:pPr>
+      <w:rPr>
+        <w:rFonts w:ascii="Courier New" w:hAnsi="Courier New" w:cs="Courier New" w:hint="default"/>
+      </w:rPr>
+    </w:lvl>
+    <w:lvl w:ilvl="2" w:tplc="0C0A0005" w:tentative="1">
+      <w:start w:val="1"/>
+      <w:numFmt w:val="bullet"/>
+      <w:lvlText w:val=""/>
+      <w:lvlJc w:val="left"/>
+      <w:pPr>
+        <w:ind w:left="2880" w:hanging="360"/>
+      </w:pPr>
+      <w:rPr>
+        <w:rFonts w:ascii="Wingdings" w:hAnsi="Wingdings" w:hint="default"/>
+      </w:rPr>
+    </w:lvl>
+    <w:lvl w:ilvl="3" w:tplc="0C0A0001" w:tentative="1">
+      <w:start w:val="1"/>
+      <w:numFmt w:val="bullet"/>
+      <w:lvlText w:val=""/>
+      <w:lvlJc w:val="left"/>
+      <w:pPr>
+        <w:ind w:left="3600" w:hanging="360"/>
+      </w:pPr>
+      <w:rPr>
+        <w:rFonts w:ascii="Symbol" w:hAnsi="Symbol" w:hint="default"/>
+      </w:rPr>
+    </w:lvl>
+    <w:lvl w:ilvl="4" w:tplc="0C0A0003" w:tentative="1">
+      <w:start w:val="1"/>
+      <w:numFmt w:val="bullet"/>
+      <w:lvlText w:val="o"/>
+      <w:lvlJc w:val="left"/>
+      <w:pPr>
+        <w:ind w:left="4320" w:hanging="360"/>
+      </w:pPr>
+      <w:rPr>
+        <w:rFonts w:ascii="Courier New" w:hAnsi="Courier New" w:cs="Courier New" w:hint="default"/>
+      </w:rPr>
+    </w:lvl>
+    <w:lvl w:ilvl="5" w:tplc="0C0A0005" w:tentative="1">
+      <w:start w:val="1"/>
+      <w:numFmt w:val="bullet"/>
+      <w:lvlText w:val=""/>
+      <w:lvlJc w:val="left"/>
+      <w:pPr>
+        <w:ind w:left="5040" w:hanging="360"/>
+      </w:pPr>
+      <w:rPr>
+        <w:rFonts w:ascii="Wingdings" w:hAnsi="Wingdings" w:hint="default"/>
+      </w:rPr>
+    </w:lvl>
+    <w:lvl w:ilvl="6" w:tplc="0C0A0001" w:tentative="1">
+      <w:start w:val="1"/>
+      <w:numFmt w:val="bullet"/>
+      <w:lvlText w:val=""/>
+      <w:lvlJc w:val="left"/>
+      <w:pPr>
+        <w:ind w:left="5760" w:hanging="360"/>
+      </w:pPr>
+      <w:rPr>
+        <w:rFonts w:ascii="Symbol" w:hAnsi="Symbol" w:hint="default"/>
+      </w:rPr>
+    </w:lvl>
+    <w:lvl w:ilvl="7" w:tplc="0C0A0003" w:tentative="1">
+      <w:start w:val="1"/>
+      <w:numFmt w:val="bullet"/>
+      <w:lvlText w:val="o"/>
+      <w:lvlJc w:val="left"/>
+      <w:pPr>
+        <w:ind w:left="6480" w:hanging="360"/>
+      </w:pPr>
+      <w:rPr>
+        <w:rFonts w:ascii="Courier New" w:hAnsi="Courier New" w:cs="Courier New" w:hint="default"/>
+      </w:rPr>
+    </w:lvl>
+    <w:lvl w:ilvl="8" w:tplc="0C0A0005" w:tentative="1">
+      <w:start w:val="1"/>
+      <w:numFmt w:val="bullet"/>
+      <w:lvlText w:val=""/>
+      <w:lvlJc w:val="left"/>
+      <w:pPr>
+        <w:ind w:left="7200" w:hanging="360"/>
+      </w:pPr>
+      <w:rPr>
+        <w:rFonts w:ascii="Wingdings" w:hAnsi="Wingdings" w:hint="default"/>
+      </w:rPr>
+    </w:lvl>
+  </w:abstractNum>
+  <w:abstractNum w:abstractNumId="4" w15:restartNumberingAfterBreak="0">
     <w:nsid w:val="3BD507BC"/>
     <w:multiLevelType w:val="hybridMultilevel"/>
     <w:tmpl w:val="D44E42DE"/>
@@ -2402,7 +5072,7 @@
       </w:rPr>
     </w:lvl>
   </w:abstractNum>
-  <w:abstractNum w:abstractNumId="2" w15:restartNumberingAfterBreak="0">
+  <w:abstractNum w:abstractNumId="5" w15:restartNumberingAfterBreak="0">
     <w:nsid w:val="3F347EE0"/>
     <w:multiLevelType w:val="multilevel"/>
     <w:tmpl w:val="2D36ECEA"/>
@@ -2523,7 +5193,209 @@
       </w:rPr>
     </w:lvl>
   </w:abstractNum>
-  <w:abstractNum w:abstractNumId="3" w15:restartNumberingAfterBreak="0">
+  <w:abstractNum w:abstractNumId="6" w15:restartNumberingAfterBreak="0">
+    <w:nsid w:val="48732821"/>
+    <w:multiLevelType w:val="hybridMultilevel"/>
+    <w:tmpl w:val="622CB6E8"/>
+    <w:lvl w:ilvl="0" w:tplc="0C0A0001">
+      <w:start w:val="1"/>
+      <w:numFmt w:val="bullet"/>
+      <w:lvlText w:val=""/>
+      <w:lvlJc w:val="left"/>
+      <w:pPr>
+        <w:ind w:left="720" w:hanging="360"/>
+      </w:pPr>
+      <w:rPr>
+        <w:rFonts w:ascii="Symbol" w:hAnsi="Symbol" w:hint="default"/>
+      </w:rPr>
+    </w:lvl>
+    <w:lvl w:ilvl="1" w:tplc="0C0A0003" w:tentative="1">
+      <w:start w:val="1"/>
+      <w:numFmt w:val="bullet"/>
+      <w:lvlText w:val="o"/>
+      <w:lvlJc w:val="left"/>
+      <w:pPr>
+        <w:ind w:left="1440" w:hanging="360"/>
+      </w:pPr>
+      <w:rPr>
+        <w:rFonts w:ascii="Courier New" w:hAnsi="Courier New" w:cs="Courier New" w:hint="default"/>
+      </w:rPr>
+    </w:lvl>
+    <w:lvl w:ilvl="2" w:tplc="0C0A0005" w:tentative="1">
+      <w:start w:val="1"/>
+      <w:numFmt w:val="bullet"/>
+      <w:lvlText w:val=""/>
+      <w:lvlJc w:val="left"/>
+      <w:pPr>
+        <w:ind w:left="2160" w:hanging="360"/>
+      </w:pPr>
+      <w:rPr>
+        <w:rFonts w:ascii="Wingdings" w:hAnsi="Wingdings" w:hint="default"/>
+      </w:rPr>
+    </w:lvl>
+    <w:lvl w:ilvl="3" w:tplc="0C0A0001" w:tentative="1">
+      <w:start w:val="1"/>
+      <w:numFmt w:val="bullet"/>
+      <w:lvlText w:val=""/>
+      <w:lvlJc w:val="left"/>
+      <w:pPr>
+        <w:ind w:left="2880" w:hanging="360"/>
+      </w:pPr>
+      <w:rPr>
+        <w:rFonts w:ascii="Symbol" w:hAnsi="Symbol" w:hint="default"/>
+      </w:rPr>
+    </w:lvl>
+    <w:lvl w:ilvl="4" w:tplc="0C0A0003" w:tentative="1">
+      <w:start w:val="1"/>
+      <w:numFmt w:val="bullet"/>
+      <w:lvlText w:val="o"/>
+      <w:lvlJc w:val="left"/>
+      <w:pPr>
+        <w:ind w:left="3600" w:hanging="360"/>
+      </w:pPr>
+      <w:rPr>
+        <w:rFonts w:ascii="Courier New" w:hAnsi="Courier New" w:cs="Courier New" w:hint="default"/>
+      </w:rPr>
+    </w:lvl>
+    <w:lvl w:ilvl="5" w:tplc="0C0A0005" w:tentative="1">
+      <w:start w:val="1"/>
+      <w:numFmt w:val="bullet"/>
+      <w:lvlText w:val=""/>
+      <w:lvlJc w:val="left"/>
+      <w:pPr>
+        <w:ind w:left="4320" w:hanging="360"/>
+      </w:pPr>
+      <w:rPr>
+        <w:rFonts w:ascii="Wingdings" w:hAnsi="Wingdings" w:hint="default"/>
+      </w:rPr>
+    </w:lvl>
+    <w:lvl w:ilvl="6" w:tplc="0C0A0001" w:tentative="1">
+      <w:start w:val="1"/>
+      <w:numFmt w:val="bullet"/>
+      <w:lvlText w:val=""/>
+      <w:lvlJc w:val="left"/>
+      <w:pPr>
+        <w:ind w:left="5040" w:hanging="360"/>
+      </w:pPr>
+      <w:rPr>
+        <w:rFonts w:ascii="Symbol" w:hAnsi="Symbol" w:hint="default"/>
+      </w:rPr>
+    </w:lvl>
+    <w:lvl w:ilvl="7" w:tplc="0C0A0003" w:tentative="1">
+      <w:start w:val="1"/>
+      <w:numFmt w:val="bullet"/>
+      <w:lvlText w:val="o"/>
+      <w:lvlJc w:val="left"/>
+      <w:pPr>
+        <w:ind w:left="5760" w:hanging="360"/>
+      </w:pPr>
+      <w:rPr>
+        <w:rFonts w:ascii="Courier New" w:hAnsi="Courier New" w:cs="Courier New" w:hint="default"/>
+      </w:rPr>
+    </w:lvl>
+    <w:lvl w:ilvl="8" w:tplc="0C0A0005" w:tentative="1">
+      <w:start w:val="1"/>
+      <w:numFmt w:val="bullet"/>
+      <w:lvlText w:val=""/>
+      <w:lvlJc w:val="left"/>
+      <w:pPr>
+        <w:ind w:left="6480" w:hanging="360"/>
+      </w:pPr>
+      <w:rPr>
+        <w:rFonts w:ascii="Wingdings" w:hAnsi="Wingdings" w:hint="default"/>
+      </w:rPr>
+    </w:lvl>
+  </w:abstractNum>
+  <w:abstractNum w:abstractNumId="7" w15:restartNumberingAfterBreak="0">
+    <w:nsid w:val="547C7244"/>
+    <w:multiLevelType w:val="hybridMultilevel"/>
+    <w:tmpl w:val="2F8EB2FE"/>
+    <w:lvl w:ilvl="0" w:tplc="0C0A000F">
+      <w:start w:val="1"/>
+      <w:numFmt w:val="decimal"/>
+      <w:lvlText w:val="%1."/>
+      <w:lvlJc w:val="left"/>
+      <w:pPr>
+        <w:ind w:left="720" w:hanging="360"/>
+      </w:pPr>
+      <w:rPr>
+        <w:rFonts w:hint="default"/>
+      </w:rPr>
+    </w:lvl>
+    <w:lvl w:ilvl="1" w:tplc="0C0A0019" w:tentative="1">
+      <w:start w:val="1"/>
+      <w:numFmt w:val="lowerLetter"/>
+      <w:lvlText w:val="%2."/>
+      <w:lvlJc w:val="left"/>
+      <w:pPr>
+        <w:ind w:left="1440" w:hanging="360"/>
+      </w:pPr>
+    </w:lvl>
+    <w:lvl w:ilvl="2" w:tplc="0C0A001B" w:tentative="1">
+      <w:start w:val="1"/>
+      <w:numFmt w:val="lowerRoman"/>
+      <w:lvlText w:val="%3."/>
+      <w:lvlJc w:val="right"/>
+      <w:pPr>
+        <w:ind w:left="2160" w:hanging="180"/>
+      </w:pPr>
+    </w:lvl>
+    <w:lvl w:ilvl="3" w:tplc="0C0A000F" w:tentative="1">
+      <w:start w:val="1"/>
+      <w:numFmt w:val="decimal"/>
+      <w:lvlText w:val="%4."/>
+      <w:lvlJc w:val="left"/>
+      <w:pPr>
+        <w:ind w:left="2880" w:hanging="360"/>
+      </w:pPr>
+    </w:lvl>
+    <w:lvl w:ilvl="4" w:tplc="0C0A0019" w:tentative="1">
+      <w:start w:val="1"/>
+      <w:numFmt w:val="lowerLetter"/>
+      <w:lvlText w:val="%5."/>
+      <w:lvlJc w:val="left"/>
+      <w:pPr>
+        <w:ind w:left="3600" w:hanging="360"/>
+      </w:pPr>
+    </w:lvl>
+    <w:lvl w:ilvl="5" w:tplc="0C0A001B" w:tentative="1">
+      <w:start w:val="1"/>
+      <w:numFmt w:val="lowerRoman"/>
+      <w:lvlText w:val="%6."/>
+      <w:lvlJc w:val="right"/>
+      <w:pPr>
+        <w:ind w:left="4320" w:hanging="180"/>
+      </w:pPr>
+    </w:lvl>
+    <w:lvl w:ilvl="6" w:tplc="0C0A000F" w:tentative="1">
+      <w:start w:val="1"/>
+      <w:numFmt w:val="decimal"/>
+      <w:lvlText w:val="%7."/>
+      <w:lvlJc w:val="left"/>
+      <w:pPr>
+        <w:ind w:left="5040" w:hanging="360"/>
+      </w:pPr>
+    </w:lvl>
+    <w:lvl w:ilvl="7" w:tplc="0C0A0019" w:tentative="1">
+      <w:start w:val="1"/>
+      <w:numFmt w:val="lowerLetter"/>
+      <w:lvlText w:val="%8."/>
+      <w:lvlJc w:val="left"/>
+      <w:pPr>
+        <w:ind w:left="5760" w:hanging="360"/>
+      </w:pPr>
+    </w:lvl>
+    <w:lvl w:ilvl="8" w:tplc="0C0A001B" w:tentative="1">
+      <w:start w:val="1"/>
+      <w:numFmt w:val="lowerRoman"/>
+      <w:lvlText w:val="%9."/>
+      <w:lvlJc w:val="right"/>
+      <w:pPr>
+        <w:ind w:left="6480" w:hanging="180"/>
+      </w:pPr>
+    </w:lvl>
+  </w:abstractNum>
+  <w:abstractNum w:abstractNumId="8" w15:restartNumberingAfterBreak="0">
     <w:nsid w:val="65AD5C2C"/>
     <w:multiLevelType w:val="hybridMultilevel"/>
     <w:tmpl w:val="C2E0A6F6"/>
@@ -2636,7 +5508,7 @@
       </w:rPr>
     </w:lvl>
   </w:abstractNum>
-  <w:abstractNum w:abstractNumId="4" w15:restartNumberingAfterBreak="0">
+  <w:abstractNum w:abstractNumId="9" w15:restartNumberingAfterBreak="0">
     <w:nsid w:val="701E09FE"/>
     <w:multiLevelType w:val="hybridMultilevel"/>
     <w:tmpl w:val="16F29A6A"/>
@@ -2748,7 +5620,7 @@
       </w:rPr>
     </w:lvl>
   </w:abstractNum>
-  <w:abstractNum w:abstractNumId="5" w15:restartNumberingAfterBreak="0">
+  <w:abstractNum w:abstractNumId="10" w15:restartNumberingAfterBreak="0">
     <w:nsid w:val="71767982"/>
     <w:multiLevelType w:val="hybridMultilevel"/>
     <w:tmpl w:val="F0AEF550"/>
@@ -2861,22 +5733,37 @@
     </w:lvl>
   </w:abstractNum>
   <w:num w:numId="1">
+    <w:abstractNumId w:val="10"/>
+  </w:num>
+  <w:num w:numId="2">
+    <w:abstractNumId w:val="1"/>
+  </w:num>
+  <w:num w:numId="3">
+    <w:abstractNumId w:val="9"/>
+  </w:num>
+  <w:num w:numId="4">
+    <w:abstractNumId w:val="4"/>
+  </w:num>
+  <w:num w:numId="5">
     <w:abstractNumId w:val="5"/>
   </w:num>
-  <w:num w:numId="2">
+  <w:num w:numId="6">
+    <w:abstractNumId w:val="8"/>
+  </w:num>
+  <w:num w:numId="7">
+    <w:abstractNumId w:val="2"/>
+  </w:num>
+  <w:num w:numId="8">
     <w:abstractNumId w:val="0"/>
   </w:num>
-  <w:num w:numId="3">
-    <w:abstractNumId w:val="4"/>
+  <w:num w:numId="9">
+    <w:abstractNumId w:val="3"/>
   </w:num>
-  <w:num w:numId="4">
-    <w:abstractNumId w:val="1"/>
+  <w:num w:numId="10">
+    <w:abstractNumId w:val="7"/>
   </w:num>
-  <w:num w:numId="5">
-    <w:abstractNumId w:val="2"/>
-  </w:num>
-  <w:num w:numId="6">
-    <w:abstractNumId w:val="3"/>
+  <w:num w:numId="11">
+    <w:abstractNumId w:val="6"/>
   </w:num>
 </w:numbering>
 </file>
@@ -3296,6 +6183,28 @@
       <w:szCs w:val="32"/>
     </w:rPr>
   </w:style>
+  <w:style w:type="paragraph" w:styleId="Ttulo2">
+    <w:name w:val="heading 2"/>
+    <w:basedOn w:val="Normal"/>
+    <w:next w:val="Normal"/>
+    <w:link w:val="Ttulo2Car"/>
+    <w:uiPriority w:val="9"/>
+    <w:unhideWhenUsed/>
+    <w:qFormat/>
+    <w:rsid w:val="00123322"/>
+    <w:pPr>
+      <w:keepNext/>
+      <w:keepLines/>
+      <w:spacing w:before="40" w:after="0"/>
+      <w:outlineLvl w:val="1"/>
+    </w:pPr>
+    <w:rPr>
+      <w:rFonts w:asciiTheme="majorHAnsi" w:eastAsiaTheme="majorEastAsia" w:hAnsiTheme="majorHAnsi" w:cstheme="majorBidi"/>
+      <w:color w:val="2E74B5" w:themeColor="accent1" w:themeShade="BF"/>
+      <w:sz w:val="26"/>
+      <w:szCs w:val="26"/>
+    </w:rPr>
+  </w:style>
   <w:style w:type="character" w:default="1" w:styleId="Fuentedeprrafopredeter">
     <w:name w:val="Default Paragraph Font"/>
     <w:uiPriority w:val="1"/>
@@ -3446,7 +6355,6 @@
     <w:basedOn w:val="Normal"/>
     <w:link w:val="HTMLconformatoprevioCar"/>
     <w:uiPriority w:val="99"/>
-    <w:semiHidden/>
     <w:unhideWhenUsed/>
     <w:rsid w:val="004D5426"/>
     <w:pPr>
@@ -3482,7 +6390,6 @@
     <w:basedOn w:val="Fuentedeprrafopredeter"/>
     <w:link w:val="HTMLconformatoprevio"/>
     <w:uiPriority w:val="99"/>
-    <w:semiHidden/>
     <w:rsid w:val="004D5426"/>
     <w:rPr>
       <w:rFonts w:ascii="Courier New" w:eastAsia="Times New Roman" w:hAnsi="Courier New" w:cs="Courier New"/>
@@ -3490,6 +6397,32 @@
       <w:szCs w:val="20"/>
       <w:lang w:eastAsia="es-ES"/>
     </w:rPr>
+  </w:style>
+  <w:style w:type="character" w:customStyle="1" w:styleId="Ttulo2Car">
+    <w:name w:val="Título 2 Car"/>
+    <w:basedOn w:val="Fuentedeprrafopredeter"/>
+    <w:link w:val="Ttulo2"/>
+    <w:uiPriority w:val="9"/>
+    <w:rsid w:val="00123322"/>
+    <w:rPr>
+      <w:rFonts w:asciiTheme="majorHAnsi" w:eastAsiaTheme="majorEastAsia" w:hAnsiTheme="majorHAnsi" w:cstheme="majorBidi"/>
+      <w:color w:val="2E74B5" w:themeColor="accent1" w:themeShade="BF"/>
+      <w:sz w:val="26"/>
+      <w:szCs w:val="26"/>
+    </w:rPr>
+  </w:style>
+  <w:style w:type="paragraph" w:styleId="TDC2">
+    <w:name w:val="toc 2"/>
+    <w:basedOn w:val="Normal"/>
+    <w:next w:val="Normal"/>
+    <w:autoRedefine/>
+    <w:uiPriority w:val="39"/>
+    <w:unhideWhenUsed/>
+    <w:rsid w:val="005F0074"/>
+    <w:pPr>
+      <w:spacing w:after="100"/>
+      <w:ind w:left="220"/>
+    </w:pPr>
   </w:style>
 </w:styles>
 </file>
@@ -3760,7 +6693,7 @@
 </file>
 
 <file path=customXml/itemProps1.xml><?xml version="1.0" encoding="utf-8"?>
-<ds:datastoreItem xmlns:ds="http://schemas.openxmlformats.org/officeDocument/2006/customXml" ds:itemID="{1C64C31A-97C0-41BD-B972-E65D4624D3A9}">
+<ds:datastoreItem xmlns:ds="http://schemas.openxmlformats.org/officeDocument/2006/customXml" ds:itemID="{6176F790-B8CF-43B9-90C6-5E73022AB21A}">
   <ds:schemaRefs>
     <ds:schemaRef ds:uri="http://schemas.openxmlformats.org/officeDocument/2006/bibliography"/>
   </ds:schemaRefs>

</xml_diff>